<commit_message>
added python experimental code
</commit_message>
<xml_diff>
--- a/AI Prompts.docx
+++ b/AI Prompts.docx
@@ -9,6 +9,13 @@
     </w:p>
     <w:p/>
     <w:p>
+      <w:pPr>
+        <w:pStyle w:val="ListParagraph"/>
+        <w:numPr>
+          <w:ilvl w:val="0"/>
+          <w:numId w:val="1"/>
+        </w:numPr>
+      </w:pPr>
       <w:r>
         <w:t xml:space="preserve">Hello, I am currently starting a new coding project where I am building a web application using </w:t>
       </w:r>
@@ -35,6 +42,665 @@
         <w:t>should be 7 options left. How can I implement this?</w:t>
       </w:r>
     </w:p>
+    <w:p/>
+    <w:p/>
+    <w:p>
+      <w:pPr>
+        <w:pStyle w:val="ListParagraph"/>
+        <w:numPr>
+          <w:ilvl w:val="0"/>
+          <w:numId w:val="1"/>
+        </w:numPr>
+      </w:pPr>
+      <w:r>
+        <w:t>Hi, I am currently starting a project where I am going to create a spreadsheet where the user will enter in 6 different choices (in 6 different rows) and then press a button (or it just does it automatically) that will automatically populate a table to the right of this input area. The population of the table to the right will be very simple. Whatever the user entered in for the choice will simply be copy and pasted to a designated cell on the right table. How can I make this happen with excel? Will I need to use VBA?</w:t>
+      </w:r>
+    </w:p>
+    <w:p/>
+    <w:p/>
+    <w:p/>
+    <w:p>
+      <w:r>
+        <w:t>Hi, I am starting a new Microsoft Excel VBA</w:t>
+      </w:r>
+      <w:r>
+        <w:t xml:space="preserve"> project that I would like you to provide the VBA code for. </w:t>
+      </w:r>
+      <w:r>
+        <w:t>The purpose of my project is to create a spreadsheet/program that will calculate what NCAA College Ski Racing teams get to set the course</w:t>
+      </w:r>
+      <w:r>
+        <w:t>s</w:t>
+      </w:r>
+      <w:r>
+        <w:t xml:space="preserve"> for each </w:t>
+      </w:r>
+      <w:r>
+        <w:t xml:space="preserve">of the </w:t>
+      </w:r>
+      <w:r>
+        <w:t>race</w:t>
+      </w:r>
+      <w:r>
+        <w:t xml:space="preserve">s </w:t>
+      </w:r>
+      <w:r>
+        <w:t>during the NCAA skiing season.</w:t>
+      </w:r>
+    </w:p>
+    <w:p>
+      <w:r>
+        <w:t xml:space="preserve"> </w:t>
+      </w:r>
+    </w:p>
+    <w:p>
+      <w:r>
+        <w:t>To start out, I will explain to you the rules of the NCAA sets</w:t>
+      </w:r>
+      <w:r>
+        <w:t xml:space="preserve"> and give you information about the NCAA ski teams and ski season</w:t>
+      </w:r>
+      <w:r>
+        <w:t xml:space="preserve">. In a NCAA ski season there are 6 races, and the races for the NCAA are called “Carnivals”, hence “Carnival 1”, “Carnival 2”, </w:t>
+      </w:r>
+      <w:r>
+        <w:t>…,</w:t>
+      </w:r>
+      <w:r>
+        <w:t xml:space="preserve"> “Carnival 6”.</w:t>
+      </w:r>
+      <w:r>
+        <w:t xml:space="preserve"> For each of the 6 different races during the season, there will be a unique host team of that race. In total, there are 13 NCAA ski teams: “UVM”, “CBC”, “HAR”, “DAR”, “WIL”, “MID”, “SLU”, “BAT”, “SMC”, “UNH”, “CSC”, “BC”, </w:t>
+      </w:r>
+      <w:r>
+        <w:t xml:space="preserve">and </w:t>
+      </w:r>
+      <w:r>
+        <w:t>“PSU”</w:t>
+      </w:r>
+      <w:r>
+        <w:t xml:space="preserve"> (like I said above, only 6 of these schools will host a race per season)</w:t>
+      </w:r>
+      <w:r>
+        <w:t xml:space="preserve">. </w:t>
+      </w:r>
+      <w:r>
+        <w:t>At each carnival there are 6 different sets, or times when a specific college ski team will be assigned</w:t>
+      </w:r>
+      <w:r>
+        <w:t xml:space="preserve"> to set the racecourse. These six different sets for each race are “GS 1”, “GS 2”, “MSL 1”, “WSL 1”, “MSL 2”, “WSL 2”. </w:t>
+      </w:r>
+      <w:r>
+        <w:t xml:space="preserve">In each NCAA ski season, each ski team will be assigned with either 3 or 2 sets, for the whole season. </w:t>
+      </w:r>
+      <w:r>
+        <w:t xml:space="preserve">For example, “UVM” gets 3 sets per season while </w:t>
+      </w:r>
+      <w:r>
+        <w:t>“BC” only gets 2.</w:t>
+      </w:r>
+      <w:r>
+        <w:t xml:space="preserve"> The entire list of the teams and how many sets they get per season can be observed: </w:t>
+      </w:r>
+      <w:r>
+        <w:t>“UVM” : 3, “CBC” : 3, “HAR” : 3, “DAR” : 3, “WIL”</w:t>
+      </w:r>
+      <w:r>
+        <w:t xml:space="preserve"> </w:t>
+      </w:r>
+      <w:r>
+        <w:t>: 3, “MID”</w:t>
+      </w:r>
+      <w:r>
+        <w:t xml:space="preserve"> </w:t>
+      </w:r>
+      <w:r>
+        <w:t>: 3, “SLU”</w:t>
+      </w:r>
+      <w:r>
+        <w:t xml:space="preserve"> </w:t>
+      </w:r>
+      <w:r>
+        <w:t>: 3, “BAT”</w:t>
+      </w:r>
+      <w:r>
+        <w:t xml:space="preserve"> </w:t>
+      </w:r>
+      <w:r>
+        <w:t>: 3, “SMC”</w:t>
+      </w:r>
+      <w:r>
+        <w:t xml:space="preserve"> </w:t>
+      </w:r>
+      <w:r>
+        <w:t>: 3, “UNH”</w:t>
+      </w:r>
+      <w:r>
+        <w:t xml:space="preserve"> </w:t>
+      </w:r>
+      <w:r>
+        <w:t>: 3, “CSC”</w:t>
+      </w:r>
+      <w:r>
+        <w:t xml:space="preserve"> </w:t>
+      </w:r>
+      <w:r>
+        <w:t>: 2, “BC”</w:t>
+      </w:r>
+      <w:r>
+        <w:t xml:space="preserve"> </w:t>
+      </w:r>
+      <w:r>
+        <w:t>: 2, and “PSU”</w:t>
+      </w:r>
+      <w:r>
+        <w:t xml:space="preserve"> </w:t>
+      </w:r>
+      <w:r>
+        <w:t>: 2.</w:t>
+      </w:r>
+      <w:r>
+        <w:t xml:space="preserve"> In total, since there are six races for the NCAA ski season, and there are six different sets per race, there are a total of 36 course sets per season.</w:t>
+      </w:r>
+    </w:p>
+    <w:p/>
+    <w:p>
+      <w:r>
+        <w:lastRenderedPageBreak/>
+        <w:t>If a specific ski team is a host for a race, they will automatically be given the slot to set the “GS 2” and either “MSL 1” or “WSL 1” (alternating each race) of their hosted “Carnival”.</w:t>
+      </w:r>
+      <w:r>
+        <w:t xml:space="preserve"> </w:t>
+      </w:r>
+      <w:r>
+        <w:t xml:space="preserve">Since there are </w:t>
+      </w:r>
+      <w:r>
+        <w:t>6</w:t>
+      </w:r>
+      <w:r>
+        <w:t xml:space="preserve"> total races</w:t>
+      </w:r>
+      <w:r>
+        <w:t>, and during each race 2 of the 6 total sets are taken by the hosted team, that means that after the hosts are design</w:t>
+      </w:r>
+      <w:r>
+        <w:t>at</w:t>
+      </w:r>
+      <w:r>
+        <w:t>ed their “automatic” sets</w:t>
+      </w:r>
+      <w:r>
+        <w:t xml:space="preserve">, being 2 sets * 6 races = 12 sets, there will be 36 – 12 = 24 open sets left. Note that since each host team will automatically set 2 times for their hosted race, If a team such as “BC”, with only 2 sets per season, is a host, then they will extinguish all their sets for the season during their hosted “Carnival” and if a team such as “UVM”, with 3 sets per season, is a host, then they will only have one more set left for the season. </w:t>
+      </w:r>
+    </w:p>
+    <w:p/>
+    <w:p>
+      <w:r>
+        <w:t>A</w:t>
+      </w:r>
+      <w:r>
+        <w:t>s can be observed above, each host for each “Carnival” will be given two slots to set at their hosted “Carnival” – these sets being “GS 2” and either “MSL 1” or “WSL 1”</w:t>
+      </w:r>
+      <w:r>
+        <w:t xml:space="preserve"> (alternating each race). </w:t>
+      </w:r>
+      <w:r>
+        <w:t xml:space="preserve">After each host team is designated their “automatic” home sets, there will be 24 open sets left for the season. </w:t>
+      </w:r>
+      <w:r>
+        <w:t>These last 24 open sets for the season will be randomly filled by teams that have sets</w:t>
+      </w:r>
+      <w:r>
+        <w:t xml:space="preserve"> “left”. For example, let’s say that “UVM” and “BC” are “Carnival” hosts, and “SMC” is not. After the hosting schools are given their “automatic” home sets, “UVM” will have 1 set left, and “BC” will have 0 sets left since “UVM” and “BC” are both host schools, and “SMC” will still have 3 sets left since it isn’t a host school. From here on out, the last 24 open sets for the season will be randomly filled by teams that have sets “left” until </w:t>
+      </w:r>
+      <w:r>
+        <w:t>all</w:t>
+      </w:r>
+      <w:r>
+        <w:t xml:space="preserve"> the open sets are filled, and </w:t>
+      </w:r>
+      <w:proofErr w:type="gramStart"/>
+      <w:r>
+        <w:t>all of</w:t>
+      </w:r>
+      <w:proofErr w:type="gramEnd"/>
+      <w:r>
+        <w:t xml:space="preserve"> the teams have run out of sets, which should occur at the same time.</w:t>
+      </w:r>
+    </w:p>
+    <w:p/>
+    <w:p>
+      <w:r>
+        <w:t xml:space="preserve">So far, I have some implementation ideas for this </w:t>
+      </w:r>
+      <w:r>
+        <w:t>project and</w:t>
+      </w:r>
+      <w:r>
+        <w:t xml:space="preserve"> have started writing some code.</w:t>
+      </w:r>
+      <w:r>
+        <w:t xml:space="preserve"> First, I have created a “Hosts” table</w:t>
+      </w:r>
+      <w:r>
+        <w:t xml:space="preserve"> spanning cells</w:t>
+      </w:r>
+      <w:r>
+        <w:t xml:space="preserve"> </w:t>
+      </w:r>
+      <w:r>
+        <w:t xml:space="preserve">E2 to F8. </w:t>
+      </w:r>
+      <w:r>
+        <w:t xml:space="preserve">In the column E3 to E8 I have “Carnival 1” through “Carnival 6”. In the column F3 to F8, the user will type in the corresponding hosts for each carnival. Underneath the “Hosts” table there is a Button labeled “Execute” which will be connected to some VBA code. </w:t>
+      </w:r>
+    </w:p>
+    <w:p/>
+    <w:p/>
+    <w:p/>
+    <w:p>
+      <w:r>
+        <w:t xml:space="preserve">The way the spreadsheet/VBA should be set up is as follows: </w:t>
+      </w:r>
+    </w:p>
+    <w:p/>
+    <w:p/>
+    <w:p/>
+    <w:p/>
+    <w:p/>
+    <w:p>
+      <w:r>
+        <w:t xml:space="preserve">Hello, I would like to tell you about a “Game” that I </w:t>
+      </w:r>
+      <w:r>
+        <w:t>have,</w:t>
+      </w:r>
+      <w:r>
+        <w:t xml:space="preserve"> and I would like you to </w:t>
+      </w:r>
+      <w:r>
+        <w:t>solve it.</w:t>
+      </w:r>
+    </w:p>
+    <w:p/>
+    <w:p>
+      <w:r>
+        <w:t>In my game there are “teams”, “picks”, “moves”, and a “grid”.</w:t>
+      </w:r>
+    </w:p>
+    <w:p/>
+    <w:p>
+      <w:r>
+        <w:t xml:space="preserve">There are a total of 13 teams. 10 of the teams have 3 moves and 3 of the teams have 2 moves. In total there are 36 moves. </w:t>
+      </w:r>
+    </w:p>
+    <w:p/>
+    <w:p>
+      <w:r>
+        <w:t xml:space="preserve">There is a 6X6 grid with a total of 36 grid spaces. </w:t>
+      </w:r>
+    </w:p>
+    <w:p/>
+    <w:p>
+      <w:r>
+        <w:t xml:space="preserve">There are 6 picks at the start of the game. Each pick </w:t>
+      </w:r>
+      <w:r>
+        <w:t>must</w:t>
+      </w:r>
+      <w:r>
+        <w:t xml:space="preserve"> be for a team</w:t>
+      </w:r>
+      <w:r>
+        <w:t xml:space="preserve"> and</w:t>
+      </w:r>
+      <w:r>
+        <w:t xml:space="preserve"> </w:t>
+      </w:r>
+      <w:proofErr w:type="gramStart"/>
+      <w:r>
+        <w:t>has to</w:t>
+      </w:r>
+      <w:proofErr w:type="gramEnd"/>
+      <w:r>
+        <w:t xml:space="preserve"> be of a team that hasn’t gotten picked already.</w:t>
+      </w:r>
+    </w:p>
+    <w:p/>
+    <w:p>
+      <w:r>
+        <w:t xml:space="preserve">Whatever teams get picked, they get their name posted to 2 specific spots on the grid, and they get two moves taken away. Once a team gets </w:t>
+      </w:r>
+      <w:proofErr w:type="gramStart"/>
+      <w:r>
+        <w:t>all of</w:t>
+      </w:r>
+      <w:proofErr w:type="gramEnd"/>
+      <w:r>
+        <w:t xml:space="preserve"> its moves taken away, it cannot put its name down on the grid anymore. </w:t>
+      </w:r>
+    </w:p>
+    <w:p/>
+    <w:p>
+      <w:r>
+        <w:t xml:space="preserve">Pick #1 (team) </w:t>
+      </w:r>
+      <w:proofErr w:type="spellStart"/>
+      <w:r>
+        <w:t>get’s</w:t>
+      </w:r>
+      <w:proofErr w:type="spellEnd"/>
+      <w:r>
+        <w:t xml:space="preserve"> </w:t>
+      </w:r>
+      <w:proofErr w:type="spellStart"/>
+      <w:proofErr w:type="gramStart"/>
+      <w:r>
+        <w:t>it’s</w:t>
+      </w:r>
+      <w:proofErr w:type="spellEnd"/>
+      <w:proofErr w:type="gramEnd"/>
+      <w:r>
+        <w:t xml:space="preserve"> name posted to grid spot (1,2) and (1,3).</w:t>
+      </w:r>
+    </w:p>
+    <w:p>
+      <w:r>
+        <w:t>Pick #</w:t>
+      </w:r>
+      <w:r>
+        <w:t>2</w:t>
+      </w:r>
+      <w:r>
+        <w:t xml:space="preserve"> (team) </w:t>
+      </w:r>
+      <w:proofErr w:type="spellStart"/>
+      <w:r>
+        <w:t>get’s</w:t>
+      </w:r>
+      <w:proofErr w:type="spellEnd"/>
+      <w:r>
+        <w:t xml:space="preserve"> </w:t>
+      </w:r>
+      <w:proofErr w:type="spellStart"/>
+      <w:proofErr w:type="gramStart"/>
+      <w:r>
+        <w:t>it’s</w:t>
+      </w:r>
+      <w:proofErr w:type="spellEnd"/>
+      <w:proofErr w:type="gramEnd"/>
+      <w:r>
+        <w:t xml:space="preserve"> name posted to grid spot (</w:t>
+      </w:r>
+      <w:r>
+        <w:t>2</w:t>
+      </w:r>
+      <w:r>
+        <w:t>,2) and (</w:t>
+      </w:r>
+      <w:r>
+        <w:t>2</w:t>
+      </w:r>
+      <w:r>
+        <w:t>,</w:t>
+      </w:r>
+      <w:r>
+        <w:t>4</w:t>
+      </w:r>
+      <w:r>
+        <w:t>).</w:t>
+      </w:r>
+    </w:p>
+    <w:p>
+      <w:r>
+        <w:t>Pick #</w:t>
+      </w:r>
+      <w:r>
+        <w:t>3</w:t>
+      </w:r>
+      <w:r>
+        <w:t xml:space="preserve"> (team) </w:t>
+      </w:r>
+      <w:proofErr w:type="spellStart"/>
+      <w:r>
+        <w:t>get’s</w:t>
+      </w:r>
+      <w:proofErr w:type="spellEnd"/>
+      <w:r>
+        <w:t xml:space="preserve"> </w:t>
+      </w:r>
+      <w:proofErr w:type="spellStart"/>
+      <w:proofErr w:type="gramStart"/>
+      <w:r>
+        <w:t>it’s</w:t>
+      </w:r>
+      <w:proofErr w:type="spellEnd"/>
+      <w:proofErr w:type="gramEnd"/>
+      <w:r>
+        <w:t xml:space="preserve"> name posted to grid spot (</w:t>
+      </w:r>
+      <w:r>
+        <w:t>3</w:t>
+      </w:r>
+      <w:r>
+        <w:t>,2) and (</w:t>
+      </w:r>
+      <w:r>
+        <w:t>3</w:t>
+      </w:r>
+      <w:r>
+        <w:t>,3).</w:t>
+      </w:r>
+    </w:p>
+    <w:p>
+      <w:r>
+        <w:t>Pick #</w:t>
+      </w:r>
+      <w:r>
+        <w:t>4</w:t>
+      </w:r>
+      <w:r>
+        <w:t xml:space="preserve"> (team) </w:t>
+      </w:r>
+      <w:proofErr w:type="spellStart"/>
+      <w:r>
+        <w:t>get’s</w:t>
+      </w:r>
+      <w:proofErr w:type="spellEnd"/>
+      <w:r>
+        <w:t xml:space="preserve"> </w:t>
+      </w:r>
+      <w:proofErr w:type="spellStart"/>
+      <w:proofErr w:type="gramStart"/>
+      <w:r>
+        <w:t>it’s</w:t>
+      </w:r>
+      <w:proofErr w:type="spellEnd"/>
+      <w:proofErr w:type="gramEnd"/>
+      <w:r>
+        <w:t xml:space="preserve"> name posted to grid spot (</w:t>
+      </w:r>
+      <w:r>
+        <w:t>4</w:t>
+      </w:r>
+      <w:r>
+        <w:t>,2) and (</w:t>
+      </w:r>
+      <w:r>
+        <w:t>4</w:t>
+      </w:r>
+      <w:r>
+        <w:t>,</w:t>
+      </w:r>
+      <w:r>
+        <w:t>4</w:t>
+      </w:r>
+      <w:r>
+        <w:t>).</w:t>
+      </w:r>
+    </w:p>
+    <w:p>
+      <w:r>
+        <w:t>Pick #</w:t>
+      </w:r>
+      <w:r>
+        <w:t>5</w:t>
+      </w:r>
+      <w:r>
+        <w:t xml:space="preserve"> (team) </w:t>
+      </w:r>
+      <w:proofErr w:type="spellStart"/>
+      <w:r>
+        <w:t>get’s</w:t>
+      </w:r>
+      <w:proofErr w:type="spellEnd"/>
+      <w:r>
+        <w:t xml:space="preserve"> </w:t>
+      </w:r>
+      <w:proofErr w:type="spellStart"/>
+      <w:proofErr w:type="gramStart"/>
+      <w:r>
+        <w:t>it’s</w:t>
+      </w:r>
+      <w:proofErr w:type="spellEnd"/>
+      <w:proofErr w:type="gramEnd"/>
+      <w:r>
+        <w:t xml:space="preserve"> name posted to grid spot (</w:t>
+      </w:r>
+      <w:r>
+        <w:t>5</w:t>
+      </w:r>
+      <w:r>
+        <w:t>,2) and (</w:t>
+      </w:r>
+      <w:r>
+        <w:t>5</w:t>
+      </w:r>
+      <w:r>
+        <w:t>,3).</w:t>
+      </w:r>
+    </w:p>
+    <w:p>
+      <w:r>
+        <w:t>Pick #</w:t>
+      </w:r>
+      <w:r>
+        <w:t>6</w:t>
+      </w:r>
+      <w:r>
+        <w:t xml:space="preserve"> (team) </w:t>
+      </w:r>
+      <w:proofErr w:type="spellStart"/>
+      <w:r>
+        <w:t>get’s</w:t>
+      </w:r>
+      <w:proofErr w:type="spellEnd"/>
+      <w:r>
+        <w:t xml:space="preserve"> </w:t>
+      </w:r>
+      <w:proofErr w:type="spellStart"/>
+      <w:proofErr w:type="gramStart"/>
+      <w:r>
+        <w:t>it’s</w:t>
+      </w:r>
+      <w:proofErr w:type="spellEnd"/>
+      <w:proofErr w:type="gramEnd"/>
+      <w:r>
+        <w:t xml:space="preserve"> name posted to grid spot (</w:t>
+      </w:r>
+      <w:r>
+        <w:t>6</w:t>
+      </w:r>
+      <w:r>
+        <w:t>,2) and (</w:t>
+      </w:r>
+      <w:r>
+        <w:t>6</w:t>
+      </w:r>
+      <w:r>
+        <w:t>,</w:t>
+      </w:r>
+      <w:r>
+        <w:t>4</w:t>
+      </w:r>
+      <w:r>
+        <w:t>).</w:t>
+      </w:r>
+    </w:p>
+    <w:p/>
+    <w:p>
+      <w:r>
+        <w:t xml:space="preserve">After a team get </w:t>
+      </w:r>
+      <w:r>
+        <w:t>its</w:t>
+      </w:r>
+      <w:r>
+        <w:t xml:space="preserve"> name posted to the grid, for the rest of the game </w:t>
+      </w:r>
+      <w:r>
+        <w:t>its</w:t>
+      </w:r>
+      <w:r>
+        <w:t xml:space="preserve"> name cannot go in any </w:t>
+      </w:r>
+      <w:r>
+        <w:t>grid spot</w:t>
+      </w:r>
+      <w:r>
+        <w:t xml:space="preserve"> in the </w:t>
+      </w:r>
+      <w:r>
+        <w:t>row</w:t>
+      </w:r>
+      <w:r>
+        <w:t xml:space="preserve"> below where </w:t>
+      </w:r>
+      <w:r>
+        <w:t>its</w:t>
+      </w:r>
+      <w:r>
+        <w:t xml:space="preserve"> name was posted</w:t>
+      </w:r>
+      <w:r>
+        <w:t xml:space="preserve">, or in the same column that its name was just posted in. </w:t>
+      </w:r>
+    </w:p>
+    <w:p/>
+    <w:p>
+      <w:r>
+        <w:t xml:space="preserve">After the initial picks are made, and the picked team’s get their names posted to the grid, there should be 12 filled grid spaces, and 24 open grid spaces left. </w:t>
+      </w:r>
+      <w:r>
+        <w:t>This means that for the teams, in total there should be 24 moves left. If a team that only had two moves was one of the teams that happened to get picked, then it doesn’t have any moves anymore and it cannot put its name down on the grid anymore.</w:t>
+      </w:r>
+    </w:p>
+    <w:p/>
+    <w:p>
+      <w:r>
+        <w:t>F</w:t>
+      </w:r>
+      <w:r>
+        <w:t xml:space="preserve">ind a way to extinguish all the rest of the moves that the teams have, by placing their names on the table, without violating any of the rules. </w:t>
+      </w:r>
+    </w:p>
+    <w:p/>
+    <w:p>
+      <w:r>
+        <w:t xml:space="preserve">Winning the game is having the grid </w:t>
+      </w:r>
+      <w:proofErr w:type="gramStart"/>
+      <w:r>
+        <w:t>completely filled</w:t>
+      </w:r>
+      <w:proofErr w:type="gramEnd"/>
+      <w:r>
+        <w:t xml:space="preserve"> (legally) with all the teams having all their moves extinguished.</w:t>
+      </w:r>
+    </w:p>
+    <w:p/>
+    <w:p/>
     <w:sectPr>
       <w:pgSz w:w="12240" w:h="15840"/>
       <w:pgMar w:top="1440" w:right="1440" w:bottom="1440" w:left="1440" w:header="720" w:footer="720" w:gutter="0"/>
@@ -43,6 +709,127 @@
     </w:sectPr>
   </w:body>
 </w:document>
+</file>
+
+<file path=word/numbering.xml><?xml version="1.0" encoding="utf-8"?>
+<w:numbering xmlns:wpc="http://schemas.microsoft.com/office/word/2010/wordprocessingCanvas" xmlns:cx="http://schemas.microsoft.com/office/drawing/2014/chartex" xmlns:cx1="http://schemas.microsoft.com/office/drawing/2015/9/8/chartex" xmlns:cx2="http://schemas.microsoft.com/office/drawing/2015/10/21/chartex" xmlns:cx3="http://schemas.microsoft.com/office/drawing/2016/5/9/chartex" xmlns:cx4="http://schemas.microsoft.com/office/drawing/2016/5/10/chartex" xmlns:cx5="http://schemas.microsoft.com/office/drawing/2016/5/11/chartex" xmlns:cx6="http://schemas.microsoft.com/office/drawing/2016/5/12/chartex" xmlns:cx7="http://schemas.microsoft.com/office/drawing/2016/5/13/chartex" xmlns:cx8="http://schemas.microsoft.com/office/drawing/2016/5/14/chartex" xmlns:mc="http://schemas.openxmlformats.org/markup-compatibility/2006" xmlns:aink="http://schemas.microsoft.com/office/drawing/2016/ink" xmlns:am3d="http://schemas.microsoft.com/office/drawing/2017/model3d" xmlns:o="urn:schemas-microsoft-com:office:office" xmlns:oel="http://schemas.microsoft.com/office/2019/extlst" xmlns:r="http://schemas.openxmlformats.org/officeDocument/2006/relationships" xmlns:m="http://schemas.openxmlformats.org/officeDocument/2006/math" xmlns:v="urn:schemas-microsoft-com:vml" xmlns:wp14="http://schemas.microsoft.com/office/word/2010/wordprocessingDrawing" xmlns:wp="http://schemas.openxmlformats.org/drawingml/2006/wordprocessingDrawing" xmlns:w10="urn:schemas-microsoft-com:office:word" xmlns:w="http://schemas.openxmlformats.org/wordprocessingml/2006/main" xmlns:w14="http://schemas.microsoft.com/office/word/2010/wordml" xmlns:w15="http://schemas.microsoft.com/office/word/2012/wordml" xmlns:w16cex="http://schemas.microsoft.com/office/word/2018/wordml/cex" xmlns:w16cid="http://schemas.microsoft.com/office/word/2016/wordml/cid" xmlns:w16="http://schemas.microsoft.com/office/word/2018/wordml" xmlns:w16du="http://schemas.microsoft.com/office/word/2023/wordml/word16du" xmlns:w16sdtdh="http://schemas.microsoft.com/office/word/2020/wordml/sdtdatahash" xmlns:w16se="http://schemas.microsoft.com/office/word/2015/wordml/symex" xmlns:wpg="http://schemas.microsoft.com/office/word/2010/wordprocessingGroup" xmlns:wpi="http://schemas.microsoft.com/office/word/2010/wordprocessingInk" xmlns:wne="http://schemas.microsoft.com/office/word/2006/wordml" xmlns:wps="http://schemas.microsoft.com/office/word/2010/wordprocessingShape" mc:Ignorable="w14 w15 w16se w16cid w16 w16cex w16sdtdh w16du wp14">
+  <w:abstractNum w:abstractNumId="0" w15:restartNumberingAfterBreak="0">
+    <w:nsid w:val="6B742298"/>
+    <w:multiLevelType w:val="hybridMultilevel"/>
+    <w:tmpl w:val="C3623264"/>
+    <w:lvl w:ilvl="0" w:tplc="04090001">
+      <w:start w:val="1"/>
+      <w:numFmt w:val="bullet"/>
+      <w:lvlText w:val=""/>
+      <w:lvlJc w:val="left"/>
+      <w:pPr>
+        <w:ind w:left="720" w:hanging="360"/>
+      </w:pPr>
+      <w:rPr>
+        <w:rFonts w:ascii="Symbol" w:hAnsi="Symbol" w:hint="default"/>
+      </w:rPr>
+    </w:lvl>
+    <w:lvl w:ilvl="1" w:tplc="04090003" w:tentative="1">
+      <w:start w:val="1"/>
+      <w:numFmt w:val="bullet"/>
+      <w:lvlText w:val="o"/>
+      <w:lvlJc w:val="left"/>
+      <w:pPr>
+        <w:ind w:left="1440" w:hanging="360"/>
+      </w:pPr>
+      <w:rPr>
+        <w:rFonts w:ascii="Courier New" w:hAnsi="Courier New" w:hint="default"/>
+      </w:rPr>
+    </w:lvl>
+    <w:lvl w:ilvl="2" w:tplc="04090005" w:tentative="1">
+      <w:start w:val="1"/>
+      <w:numFmt w:val="bullet"/>
+      <w:lvlText w:val=""/>
+      <w:lvlJc w:val="left"/>
+      <w:pPr>
+        <w:ind w:left="2160" w:hanging="360"/>
+      </w:pPr>
+      <w:rPr>
+        <w:rFonts w:ascii="Wingdings" w:hAnsi="Wingdings" w:hint="default"/>
+      </w:rPr>
+    </w:lvl>
+    <w:lvl w:ilvl="3" w:tplc="04090001" w:tentative="1">
+      <w:start w:val="1"/>
+      <w:numFmt w:val="bullet"/>
+      <w:lvlText w:val=""/>
+      <w:lvlJc w:val="left"/>
+      <w:pPr>
+        <w:ind w:left="2880" w:hanging="360"/>
+      </w:pPr>
+      <w:rPr>
+        <w:rFonts w:ascii="Symbol" w:hAnsi="Symbol" w:hint="default"/>
+      </w:rPr>
+    </w:lvl>
+    <w:lvl w:ilvl="4" w:tplc="04090003" w:tentative="1">
+      <w:start w:val="1"/>
+      <w:numFmt w:val="bullet"/>
+      <w:lvlText w:val="o"/>
+      <w:lvlJc w:val="left"/>
+      <w:pPr>
+        <w:ind w:left="3600" w:hanging="360"/>
+      </w:pPr>
+      <w:rPr>
+        <w:rFonts w:ascii="Courier New" w:hAnsi="Courier New" w:hint="default"/>
+      </w:rPr>
+    </w:lvl>
+    <w:lvl w:ilvl="5" w:tplc="04090005" w:tentative="1">
+      <w:start w:val="1"/>
+      <w:numFmt w:val="bullet"/>
+      <w:lvlText w:val=""/>
+      <w:lvlJc w:val="left"/>
+      <w:pPr>
+        <w:ind w:left="4320" w:hanging="360"/>
+      </w:pPr>
+      <w:rPr>
+        <w:rFonts w:ascii="Wingdings" w:hAnsi="Wingdings" w:hint="default"/>
+      </w:rPr>
+    </w:lvl>
+    <w:lvl w:ilvl="6" w:tplc="04090001" w:tentative="1">
+      <w:start w:val="1"/>
+      <w:numFmt w:val="bullet"/>
+      <w:lvlText w:val=""/>
+      <w:lvlJc w:val="left"/>
+      <w:pPr>
+        <w:ind w:left="5040" w:hanging="360"/>
+      </w:pPr>
+      <w:rPr>
+        <w:rFonts w:ascii="Symbol" w:hAnsi="Symbol" w:hint="default"/>
+      </w:rPr>
+    </w:lvl>
+    <w:lvl w:ilvl="7" w:tplc="04090003" w:tentative="1">
+      <w:start w:val="1"/>
+      <w:numFmt w:val="bullet"/>
+      <w:lvlText w:val="o"/>
+      <w:lvlJc w:val="left"/>
+      <w:pPr>
+        <w:ind w:left="5760" w:hanging="360"/>
+      </w:pPr>
+      <w:rPr>
+        <w:rFonts w:ascii="Courier New" w:hAnsi="Courier New" w:hint="default"/>
+      </w:rPr>
+    </w:lvl>
+    <w:lvl w:ilvl="8" w:tplc="04090005" w:tentative="1">
+      <w:start w:val="1"/>
+      <w:numFmt w:val="bullet"/>
+      <w:lvlText w:val=""/>
+      <w:lvlJc w:val="left"/>
+      <w:pPr>
+        <w:ind w:left="6480" w:hanging="360"/>
+      </w:pPr>
+      <w:rPr>
+        <w:rFonts w:ascii="Wingdings" w:hAnsi="Wingdings" w:hint="default"/>
+      </w:rPr>
+    </w:lvl>
+  </w:abstractNum>
+  <w:num w:numId="1" w16cid:durableId="1250777483">
+    <w:abstractNumId w:val="0"/>
+  </w:num>
+</w:numbering>
 </file>
 
 <file path=word/styles.xml><?xml version="1.0" encoding="utf-8"?>

</xml_diff>

<commit_message>
coverted python to javascript and added user input func
</commit_message>
<xml_diff>
--- a/AI Prompts.docx
+++ b/AI Prompts.docx
@@ -973,7 +973,22 @@
       </w:r>
     </w:p>
     <w:p/>
-    <w:p/>
+    <w:p>
+      <w:r>
+        <w:t xml:space="preserve">Now, I want to change this </w:t>
+      </w:r>
+      <w:proofErr w:type="spellStart"/>
+      <w:r>
+        <w:t>Javascript</w:t>
+      </w:r>
+      <w:proofErr w:type="spellEnd"/>
+      <w:r>
+        <w:t xml:space="preserve"> code s</w:t>
+      </w:r>
+      <w:r>
+        <w:t>uch that the user can type in the first 6 teams that will be “picked”. Similar to how the original code is written, the options will be “Team_1”</w:t>
+      </w:r>
+    </w:p>
     <w:sectPr>
       <w:pgSz w:w="12240" w:h="15840"/>
       <w:pgMar w:top="1440" w:right="1440" w:bottom="1440" w:left="1440" w:header="720" w:footer="720" w:gutter="0"/>

</xml_diff>

<commit_message>
everything working in sandbox environment (user_input.js)
</commit_message>
<xml_diff>
--- a/AI Prompts.docx
+++ b/AI Prompts.docx
@@ -1017,6 +1017,2843 @@
         <w:t>, “Team_2”, “Team_3”, …, “Team_13”.</w:t>
       </w:r>
     </w:p>
+    <w:p/>
+    <w:p>
+      <w:r>
+        <w:t>.</w:t>
+      </w:r>
+    </w:p>
+    <w:p>
+      <w:r>
+        <w:lastRenderedPageBreak/>
+        <w:t>.</w:t>
+      </w:r>
+    </w:p>
+    <w:p>
+      <w:r>
+        <w:t>.</w:t>
+      </w:r>
+    </w:p>
+    <w:p/>
+    <w:p>
+      <w:r>
+        <w:t>I want to make a few tweaks to this function:</w:t>
+      </w:r>
+    </w:p>
+    <w:p/>
+    <w:p>
+      <w:r>
+        <w:rPr>
+          <w:i/>
+          <w:iCs/>
+        </w:rPr>
+        <w:t>// Function to try filling grid using remaining moves</w:t>
+      </w:r>
+    </w:p>
+    <w:p>
+      <w:r>
+        <w:t xml:space="preserve">    function </w:t>
+      </w:r>
+      <w:proofErr w:type="spellStart"/>
+      <w:r>
+        <w:t>fillGrid</w:t>
+      </w:r>
+      <w:proofErr w:type="spellEnd"/>
+      <w:r>
+        <w:t>(</w:t>
+      </w:r>
+      <w:proofErr w:type="spellStart"/>
+      <w:r>
+        <w:t>remainingTeams</w:t>
+      </w:r>
+      <w:proofErr w:type="spellEnd"/>
+      <w:r>
+        <w:t>) {</w:t>
+      </w:r>
+    </w:p>
+    <w:p>
+      <w:r>
+        <w:t xml:space="preserve">        if (</w:t>
+      </w:r>
+      <w:proofErr w:type="spellStart"/>
+      <w:r>
+        <w:t>remainingTeams.length</w:t>
+      </w:r>
+      <w:proofErr w:type="spellEnd"/>
+      <w:r>
+        <w:t xml:space="preserve"> === 0) {</w:t>
+      </w:r>
+    </w:p>
+    <w:p>
+      <w:r>
+        <w:t xml:space="preserve">            return true; </w:t>
+      </w:r>
+      <w:r>
+        <w:rPr>
+          <w:i/>
+          <w:iCs/>
+        </w:rPr>
+        <w:t>// All moves completed successfully</w:t>
+      </w:r>
+    </w:p>
+    <w:p>
+      <w:r>
+        <w:t xml:space="preserve">        }</w:t>
+      </w:r>
+    </w:p>
+    <w:p/>
+    <w:p>
+      <w:r>
+        <w:t xml:space="preserve">        const team = </w:t>
+      </w:r>
+      <w:proofErr w:type="spellStart"/>
+      <w:proofErr w:type="gramStart"/>
+      <w:r>
+        <w:t>remainingTeams</w:t>
+      </w:r>
+      <w:proofErr w:type="spellEnd"/>
+      <w:r>
+        <w:t>[</w:t>
+      </w:r>
+      <w:proofErr w:type="gramEnd"/>
+      <w:r>
+        <w:t>0];</w:t>
+      </w:r>
+    </w:p>
+    <w:p>
+      <w:r>
+        <w:t xml:space="preserve">        let </w:t>
+      </w:r>
+      <w:proofErr w:type="spellStart"/>
+      <w:r>
+        <w:t>movesLeft</w:t>
+      </w:r>
+      <w:proofErr w:type="spellEnd"/>
+      <w:r>
+        <w:t xml:space="preserve"> = teams[team</w:t>
+      </w:r>
+      <w:proofErr w:type="gramStart"/>
+      <w:r>
+        <w:t>];</w:t>
+      </w:r>
+      <w:proofErr w:type="gramEnd"/>
+    </w:p>
+    <w:p/>
+    <w:p>
+      <w:r>
+        <w:t xml:space="preserve">        </w:t>
+      </w:r>
+      <w:r>
+        <w:rPr>
+          <w:i/>
+          <w:iCs/>
+        </w:rPr>
+        <w:t>// Try placing remaining moves for current team</w:t>
+      </w:r>
+    </w:p>
+    <w:p>
+      <w:r>
+        <w:t xml:space="preserve">        for (let row = 0; row &lt; GRID_SIZE; row++) {</w:t>
+      </w:r>
+    </w:p>
+    <w:p>
+      <w:r>
+        <w:t xml:space="preserve">            for (let </w:t>
+      </w:r>
+      <w:proofErr w:type="spellStart"/>
+      <w:r>
+        <w:t>col</w:t>
+      </w:r>
+      <w:proofErr w:type="spellEnd"/>
+      <w:r>
+        <w:t xml:space="preserve"> = 0; col &lt; GRID_SIZE; col++) {</w:t>
+      </w:r>
+    </w:p>
+    <w:p>
+      <w:r>
+        <w:t xml:space="preserve">                if (</w:t>
+      </w:r>
+      <w:proofErr w:type="spellStart"/>
+      <w:r>
+        <w:t>movesLeft</w:t>
+      </w:r>
+      <w:proofErr w:type="spellEnd"/>
+      <w:r>
+        <w:t xml:space="preserve"> &gt; 0 &amp;&amp; </w:t>
+      </w:r>
+      <w:proofErr w:type="spellStart"/>
+      <w:proofErr w:type="gramStart"/>
+      <w:r>
+        <w:t>isValidMove</w:t>
+      </w:r>
+      <w:proofErr w:type="spellEnd"/>
+      <w:r>
+        <w:t>(</w:t>
+      </w:r>
+      <w:proofErr w:type="gramEnd"/>
+      <w:r>
+        <w:t>team, row, col)) {</w:t>
+      </w:r>
+    </w:p>
+    <w:p>
+      <w:r>
+        <w:t xml:space="preserve">                    grid[row][col] = </w:t>
+      </w:r>
+      <w:proofErr w:type="gramStart"/>
+      <w:r>
+        <w:t>team;</w:t>
+      </w:r>
+      <w:proofErr w:type="gramEnd"/>
+    </w:p>
+    <w:p>
+      <w:r>
+        <w:t xml:space="preserve">                    teams[team] -= 1; </w:t>
+      </w:r>
+      <w:r>
+        <w:rPr>
+          <w:i/>
+          <w:iCs/>
+        </w:rPr>
+        <w:t>// Deduct move</w:t>
+      </w:r>
+    </w:p>
+    <w:p>
+      <w:r>
+        <w:t xml:space="preserve">                    if (</w:t>
+      </w:r>
+      <w:proofErr w:type="spellStart"/>
+      <w:r>
+        <w:t>fillGrid</w:t>
+      </w:r>
+      <w:proofErr w:type="spellEnd"/>
+      <w:r>
+        <w:t xml:space="preserve">(teams[team] &gt; </w:t>
+      </w:r>
+      <w:proofErr w:type="gramStart"/>
+      <w:r>
+        <w:t>0 ?</w:t>
+      </w:r>
+      <w:proofErr w:type="gramEnd"/>
+      <w:r>
+        <w:t xml:space="preserve"> </w:t>
+      </w:r>
+      <w:proofErr w:type="spellStart"/>
+      <w:r>
+        <w:t>remainingTeams</w:t>
+      </w:r>
+      <w:proofErr w:type="spellEnd"/>
+      <w:r>
+        <w:t xml:space="preserve"> : </w:t>
+      </w:r>
+      <w:proofErr w:type="spellStart"/>
+      <w:r>
+        <w:t>remainingTeams.slice</w:t>
+      </w:r>
+      <w:proofErr w:type="spellEnd"/>
+      <w:r>
+        <w:t>(1))) {</w:t>
+      </w:r>
+    </w:p>
+    <w:p>
+      <w:r>
+        <w:t xml:space="preserve">                        return </w:t>
+      </w:r>
+      <w:proofErr w:type="gramStart"/>
+      <w:r>
+        <w:t>true;</w:t>
+      </w:r>
+      <w:proofErr w:type="gramEnd"/>
+    </w:p>
+    <w:p>
+      <w:r>
+        <w:t xml:space="preserve">                    }</w:t>
+      </w:r>
+    </w:p>
+    <w:p>
+      <w:r>
+        <w:t xml:space="preserve">                    </w:t>
+      </w:r>
+      <w:r>
+        <w:rPr>
+          <w:i/>
+          <w:iCs/>
+        </w:rPr>
+        <w:t xml:space="preserve">// Undo </w:t>
+      </w:r>
+      <w:proofErr w:type="gramStart"/>
+      <w:r>
+        <w:rPr>
+          <w:i/>
+          <w:iCs/>
+        </w:rPr>
+        <w:t>move</w:t>
+      </w:r>
+      <w:proofErr w:type="gramEnd"/>
+      <w:r>
+        <w:rPr>
+          <w:i/>
+          <w:iCs/>
+        </w:rPr>
+        <w:t xml:space="preserve"> if unsuccessful</w:t>
+      </w:r>
+    </w:p>
+    <w:p>
+      <w:r>
+        <w:t xml:space="preserve">                    grid[row][col] = ' </w:t>
+      </w:r>
+      <w:proofErr w:type="gramStart"/>
+      <w:r>
+        <w:t>';</w:t>
+      </w:r>
+      <w:proofErr w:type="gramEnd"/>
+    </w:p>
+    <w:p>
+      <w:r>
+        <w:t xml:space="preserve">                    teams[team] += </w:t>
+      </w:r>
+      <w:proofErr w:type="gramStart"/>
+      <w:r>
+        <w:t>1;</w:t>
+      </w:r>
+      <w:proofErr w:type="gramEnd"/>
+    </w:p>
+    <w:p>
+      <w:r>
+        <w:t xml:space="preserve">                }</w:t>
+      </w:r>
+    </w:p>
+    <w:p>
+      <w:r>
+        <w:t xml:space="preserve">            }</w:t>
+      </w:r>
+    </w:p>
+    <w:p>
+      <w:r>
+        <w:t xml:space="preserve">        }</w:t>
+      </w:r>
+    </w:p>
+    <w:p>
+      <w:r>
+        <w:t xml:space="preserve">        return </w:t>
+      </w:r>
+      <w:proofErr w:type="gramStart"/>
+      <w:r>
+        <w:t>false;</w:t>
+      </w:r>
+      <w:proofErr w:type="gramEnd"/>
+    </w:p>
+    <w:p>
+      <w:r>
+        <w:t xml:space="preserve">    }</w:t>
+      </w:r>
+    </w:p>
+    <w:p/>
+    <w:p>
+      <w:r>
+        <w:t xml:space="preserve">Here I see that each time a new “team” is </w:t>
+      </w:r>
+      <w:proofErr w:type="gramStart"/>
+      <w:r>
+        <w:t>picked</w:t>
+      </w:r>
+      <w:proofErr w:type="gramEnd"/>
+      <w:r>
+        <w:t xml:space="preserve"> and an attempt is made to put that team into the grid, the </w:t>
+      </w:r>
+      <w:proofErr w:type="spellStart"/>
+      <w:r>
+        <w:t>neam</w:t>
+      </w:r>
+      <w:proofErr w:type="spellEnd"/>
+      <w:r>
+        <w:t xml:space="preserve"> team that is picked is just taken from the beginning of the </w:t>
+      </w:r>
+      <w:proofErr w:type="spellStart"/>
+      <w:r>
+        <w:t>remainingTeams</w:t>
+      </w:r>
+      <w:proofErr w:type="spellEnd"/>
+      <w:r>
+        <w:t xml:space="preserve"> array. Hence: “</w:t>
+      </w:r>
+      <w:r>
+        <w:t xml:space="preserve">const team = </w:t>
+      </w:r>
+      <w:proofErr w:type="spellStart"/>
+      <w:proofErr w:type="gramStart"/>
+      <w:r>
+        <w:t>remainingTeams</w:t>
+      </w:r>
+      <w:proofErr w:type="spellEnd"/>
+      <w:r>
+        <w:t>[</w:t>
+      </w:r>
+      <w:proofErr w:type="gramEnd"/>
+      <w:r>
+        <w:t>0];</w:t>
+      </w:r>
+      <w:r>
+        <w:t xml:space="preserve">”. Now I want to change this </w:t>
+      </w:r>
+      <w:proofErr w:type="gramStart"/>
+      <w:r>
+        <w:t>code</w:t>
+      </w:r>
+      <w:proofErr w:type="gramEnd"/>
+      <w:r>
+        <w:t xml:space="preserve"> so it randomly picks a new team to try out of the </w:t>
+      </w:r>
+      <w:proofErr w:type="spellStart"/>
+      <w:r>
+        <w:t>remainingTeams</w:t>
+      </w:r>
+      <w:proofErr w:type="spellEnd"/>
+      <w:r>
+        <w:t xml:space="preserve"> array each time. Can you change the code to do this?</w:t>
+      </w:r>
+    </w:p>
+    <w:p/>
+    <w:p>
+      <w:r>
+        <w:t>.</w:t>
+      </w:r>
+    </w:p>
+    <w:p>
+      <w:r>
+        <w:t>.</w:t>
+      </w:r>
+    </w:p>
+    <w:p>
+      <w:r>
+        <w:t>.</w:t>
+      </w:r>
+    </w:p>
+    <w:p/>
+    <w:p>
+      <w:r>
+        <w:t xml:space="preserve">Thank you – that function performed well. However, I just noticed that </w:t>
+      </w:r>
+      <w:r>
+        <w:t xml:space="preserve">the row exclusion for the initial pick rule is being violated in my results. For example, in my results this time </w:t>
+      </w:r>
+      <w:r>
+        <w:lastRenderedPageBreak/>
+        <w:t>“SMC” was picked as the first pick, but for some reason, on the second row I notice that “SMC” is posted in spot (6,2). How can I stop this from happening? Here is all the code I have right now:</w:t>
+      </w:r>
+      <w:r>
+        <w:br/>
+      </w:r>
+      <w:r>
+        <w:br/>
+      </w:r>
+      <w:r>
+        <w:t xml:space="preserve">const </w:t>
+      </w:r>
+      <w:proofErr w:type="spellStart"/>
+      <w:r>
+        <w:t>readline</w:t>
+      </w:r>
+      <w:proofErr w:type="spellEnd"/>
+      <w:r>
+        <w:t xml:space="preserve"> = require('</w:t>
+      </w:r>
+      <w:proofErr w:type="spellStart"/>
+      <w:r>
+        <w:t>readline</w:t>
+      </w:r>
+      <w:proofErr w:type="spellEnd"/>
+      <w:r>
+        <w:t>'</w:t>
+      </w:r>
+      <w:proofErr w:type="gramStart"/>
+      <w:r>
+        <w:t>);</w:t>
+      </w:r>
+      <w:proofErr w:type="gramEnd"/>
+    </w:p>
+    <w:p/>
+    <w:p>
+      <w:r>
+        <w:rPr>
+          <w:i/>
+          <w:iCs/>
+        </w:rPr>
+        <w:t>// Constants</w:t>
+      </w:r>
+    </w:p>
+    <w:p>
+      <w:r>
+        <w:t xml:space="preserve">const GRID_SIZE = </w:t>
+      </w:r>
+      <w:proofErr w:type="gramStart"/>
+      <w:r>
+        <w:t>6;</w:t>
+      </w:r>
+      <w:proofErr w:type="gramEnd"/>
+    </w:p>
+    <w:p>
+      <w:r>
+        <w:t xml:space="preserve">const TOTAL_TEAMS = </w:t>
+      </w:r>
+      <w:proofErr w:type="gramStart"/>
+      <w:r>
+        <w:t>13;</w:t>
+      </w:r>
+      <w:proofErr w:type="gramEnd"/>
+    </w:p>
+    <w:p/>
+    <w:p>
+      <w:r>
+        <w:rPr>
+          <w:i/>
+          <w:iCs/>
+        </w:rPr>
+        <w:t>// Define grid</w:t>
+      </w:r>
+    </w:p>
+    <w:p>
+      <w:r>
+        <w:t xml:space="preserve">let grid = </w:t>
+      </w:r>
+      <w:proofErr w:type="spellStart"/>
+      <w:r>
+        <w:t>Array.from</w:t>
+      </w:r>
+      <w:proofErr w:type="spellEnd"/>
+      <w:proofErr w:type="gramStart"/>
+      <w:r>
+        <w:t>({ length</w:t>
+      </w:r>
+      <w:proofErr w:type="gramEnd"/>
+      <w:r>
+        <w:t>: GRID_SIZE }, () =&gt; Array(GRID_SIZE).fill(' '));</w:t>
+      </w:r>
+    </w:p>
+    <w:p/>
+    <w:p>
+      <w:r>
+        <w:rPr>
+          <w:i/>
+          <w:iCs/>
+        </w:rPr>
+        <w:t>// Define teams and moves</w:t>
+      </w:r>
+    </w:p>
+    <w:p>
+      <w:r>
+        <w:t>let teams = {</w:t>
+      </w:r>
+      <w:proofErr w:type="gramStart"/>
+      <w:r>
+        <w:t>};</w:t>
+      </w:r>
+      <w:proofErr w:type="gramEnd"/>
+    </w:p>
+    <w:p>
+      <w:r>
+        <w:t xml:space="preserve">teams['UVM'] = </w:t>
+      </w:r>
+      <w:proofErr w:type="gramStart"/>
+      <w:r>
+        <w:t>3;</w:t>
+      </w:r>
+      <w:proofErr w:type="gramEnd"/>
+    </w:p>
+    <w:p>
+      <w:r>
+        <w:t xml:space="preserve">teams['CBC'] = </w:t>
+      </w:r>
+      <w:proofErr w:type="gramStart"/>
+      <w:r>
+        <w:t>3;</w:t>
+      </w:r>
+      <w:proofErr w:type="gramEnd"/>
+    </w:p>
+    <w:p>
+      <w:r>
+        <w:t xml:space="preserve">teams['HAR'] = </w:t>
+      </w:r>
+      <w:proofErr w:type="gramStart"/>
+      <w:r>
+        <w:t>3;</w:t>
+      </w:r>
+      <w:proofErr w:type="gramEnd"/>
+    </w:p>
+    <w:p>
+      <w:r>
+        <w:t xml:space="preserve">teams['DAR'] = </w:t>
+      </w:r>
+      <w:proofErr w:type="gramStart"/>
+      <w:r>
+        <w:t>3;</w:t>
+      </w:r>
+      <w:proofErr w:type="gramEnd"/>
+    </w:p>
+    <w:p>
+      <w:r>
+        <w:t xml:space="preserve">teams['WIL'] = </w:t>
+      </w:r>
+      <w:proofErr w:type="gramStart"/>
+      <w:r>
+        <w:t>3;</w:t>
+      </w:r>
+      <w:proofErr w:type="gramEnd"/>
+    </w:p>
+    <w:p>
+      <w:r>
+        <w:t xml:space="preserve">teams['MID'] = </w:t>
+      </w:r>
+      <w:proofErr w:type="gramStart"/>
+      <w:r>
+        <w:t>3;</w:t>
+      </w:r>
+      <w:proofErr w:type="gramEnd"/>
+    </w:p>
+    <w:p>
+      <w:r>
+        <w:t xml:space="preserve">teams['SLU'] = </w:t>
+      </w:r>
+      <w:proofErr w:type="gramStart"/>
+      <w:r>
+        <w:t>3;</w:t>
+      </w:r>
+      <w:proofErr w:type="gramEnd"/>
+    </w:p>
+    <w:p>
+      <w:r>
+        <w:t xml:space="preserve">teams['BAT'] = </w:t>
+      </w:r>
+      <w:proofErr w:type="gramStart"/>
+      <w:r>
+        <w:t>3;</w:t>
+      </w:r>
+      <w:proofErr w:type="gramEnd"/>
+    </w:p>
+    <w:p>
+      <w:r>
+        <w:t xml:space="preserve">teams['SMC'] = </w:t>
+      </w:r>
+      <w:proofErr w:type="gramStart"/>
+      <w:r>
+        <w:t>3;</w:t>
+      </w:r>
+      <w:proofErr w:type="gramEnd"/>
+    </w:p>
+    <w:p>
+      <w:r>
+        <w:t xml:space="preserve">teams['UNH'] = </w:t>
+      </w:r>
+      <w:proofErr w:type="gramStart"/>
+      <w:r>
+        <w:t>3;</w:t>
+      </w:r>
+      <w:proofErr w:type="gramEnd"/>
+    </w:p>
+    <w:p>
+      <w:r>
+        <w:t xml:space="preserve">teams['CSC'] = </w:t>
+      </w:r>
+      <w:proofErr w:type="gramStart"/>
+      <w:r>
+        <w:t>2;</w:t>
+      </w:r>
+      <w:proofErr w:type="gramEnd"/>
+    </w:p>
+    <w:p>
+      <w:r>
+        <w:t xml:space="preserve">teams['BC'] = </w:t>
+      </w:r>
+      <w:proofErr w:type="gramStart"/>
+      <w:r>
+        <w:t>2;</w:t>
+      </w:r>
+      <w:proofErr w:type="gramEnd"/>
+    </w:p>
+    <w:p>
+      <w:r>
+        <w:t xml:space="preserve">teams['PSU'] = </w:t>
+      </w:r>
+      <w:proofErr w:type="gramStart"/>
+      <w:r>
+        <w:t>2;</w:t>
+      </w:r>
+      <w:proofErr w:type="gramEnd"/>
+    </w:p>
+    <w:p/>
+    <w:p>
+      <w:r>
+        <w:rPr>
+          <w:i/>
+          <w:iCs/>
+        </w:rPr>
+        <w:t xml:space="preserve">// for (let </w:t>
+      </w:r>
+      <w:proofErr w:type="spellStart"/>
+      <w:r>
+        <w:rPr>
+          <w:i/>
+          <w:iCs/>
+        </w:rPr>
+        <w:t>i</w:t>
+      </w:r>
+      <w:proofErr w:type="spellEnd"/>
+      <w:r>
+        <w:rPr>
+          <w:i/>
+          <w:iCs/>
+        </w:rPr>
+        <w:t xml:space="preserve"> = 0; </w:t>
+      </w:r>
+      <w:proofErr w:type="spellStart"/>
+      <w:r>
+        <w:rPr>
+          <w:i/>
+          <w:iCs/>
+        </w:rPr>
+        <w:t>i</w:t>
+      </w:r>
+      <w:proofErr w:type="spellEnd"/>
+      <w:r>
+        <w:rPr>
+          <w:i/>
+          <w:iCs/>
+        </w:rPr>
+        <w:t xml:space="preserve"> &lt; TOTAL_TEAMS; </w:t>
+      </w:r>
+      <w:proofErr w:type="spellStart"/>
+      <w:r>
+        <w:rPr>
+          <w:i/>
+          <w:iCs/>
+        </w:rPr>
+        <w:t>i</w:t>
+      </w:r>
+      <w:proofErr w:type="spellEnd"/>
+      <w:r>
+        <w:rPr>
+          <w:i/>
+          <w:iCs/>
+        </w:rPr>
+        <w:t>++) {</w:t>
+      </w:r>
+    </w:p>
+    <w:p>
+      <w:r>
+        <w:rPr>
+          <w:i/>
+          <w:iCs/>
+        </w:rPr>
+        <w:t xml:space="preserve">//     </w:t>
+      </w:r>
+      <w:proofErr w:type="gramStart"/>
+      <w:r>
+        <w:rPr>
+          <w:i/>
+          <w:iCs/>
+        </w:rPr>
+        <w:t>teams[</w:t>
+      </w:r>
+      <w:proofErr w:type="gramEnd"/>
+      <w:r>
+        <w:rPr>
+          <w:i/>
+          <w:iCs/>
+        </w:rPr>
+        <w:t>`Team_${</w:t>
+      </w:r>
+      <w:proofErr w:type="spellStart"/>
+      <w:r>
+        <w:rPr>
+          <w:i/>
+          <w:iCs/>
+        </w:rPr>
+        <w:t>i</w:t>
+      </w:r>
+      <w:proofErr w:type="spellEnd"/>
+      <w:r>
+        <w:rPr>
+          <w:i/>
+          <w:iCs/>
+        </w:rPr>
+        <w:t xml:space="preserve"> + 1}`] = </w:t>
+      </w:r>
+      <w:proofErr w:type="spellStart"/>
+      <w:r>
+        <w:rPr>
+          <w:i/>
+          <w:iCs/>
+        </w:rPr>
+        <w:t>i</w:t>
+      </w:r>
+      <w:proofErr w:type="spellEnd"/>
+      <w:r>
+        <w:rPr>
+          <w:i/>
+          <w:iCs/>
+        </w:rPr>
+        <w:t xml:space="preserve"> &lt; 10 ? </w:t>
+      </w:r>
+      <w:proofErr w:type="gramStart"/>
+      <w:r>
+        <w:rPr>
+          <w:i/>
+          <w:iCs/>
+        </w:rPr>
+        <w:t>3 :</w:t>
+      </w:r>
+      <w:proofErr w:type="gramEnd"/>
+      <w:r>
+        <w:rPr>
+          <w:i/>
+          <w:iCs/>
+        </w:rPr>
+        <w:t xml:space="preserve"> 2; // First 10 teams with 3 moves, last 3 teams with 2 moves</w:t>
+      </w:r>
+    </w:p>
+    <w:p>
+      <w:r>
+        <w:rPr>
+          <w:i/>
+          <w:iCs/>
+        </w:rPr>
+        <w:t>// }</w:t>
+      </w:r>
+    </w:p>
+    <w:p/>
+    <w:p>
+      <w:r>
+        <w:rPr>
+          <w:i/>
+          <w:iCs/>
+        </w:rPr>
+        <w:t>// Create interface for input</w:t>
+      </w:r>
+    </w:p>
+    <w:p>
+      <w:r>
+        <w:t xml:space="preserve">const </w:t>
+      </w:r>
+      <w:proofErr w:type="spellStart"/>
+      <w:r>
+        <w:t>rl</w:t>
+      </w:r>
+      <w:proofErr w:type="spellEnd"/>
+      <w:r>
+        <w:t xml:space="preserve"> = </w:t>
+      </w:r>
+      <w:proofErr w:type="spellStart"/>
+      <w:proofErr w:type="gramStart"/>
+      <w:r>
+        <w:t>readline.createInterface</w:t>
+      </w:r>
+      <w:proofErr w:type="spellEnd"/>
+      <w:proofErr w:type="gramEnd"/>
+      <w:r>
+        <w:t>({</w:t>
+      </w:r>
+    </w:p>
+    <w:p>
+      <w:r>
+        <w:t xml:space="preserve">    input: </w:t>
+      </w:r>
+      <w:proofErr w:type="spellStart"/>
+      <w:proofErr w:type="gramStart"/>
+      <w:r>
+        <w:t>process.stdin</w:t>
+      </w:r>
+      <w:proofErr w:type="spellEnd"/>
+      <w:proofErr w:type="gramEnd"/>
+      <w:r>
+        <w:t>,</w:t>
+      </w:r>
+    </w:p>
+    <w:p>
+      <w:r>
+        <w:t xml:space="preserve">    output: </w:t>
+      </w:r>
+      <w:proofErr w:type="spellStart"/>
+      <w:proofErr w:type="gramStart"/>
+      <w:r>
+        <w:t>process.stdout</w:t>
+      </w:r>
+      <w:proofErr w:type="spellEnd"/>
+      <w:proofErr w:type="gramEnd"/>
+    </w:p>
+    <w:p>
+      <w:r>
+        <w:t>});</w:t>
+      </w:r>
+    </w:p>
+    <w:p/>
+    <w:p>
+      <w:r>
+        <w:rPr>
+          <w:i/>
+          <w:iCs/>
+        </w:rPr>
+        <w:t>// Function to get user input for picked teams</w:t>
+      </w:r>
+    </w:p>
+    <w:p>
+      <w:r>
+        <w:t xml:space="preserve">function </w:t>
+      </w:r>
+      <w:proofErr w:type="spellStart"/>
+      <w:r>
+        <w:t>getPickedTeams</w:t>
+      </w:r>
+      <w:proofErr w:type="spellEnd"/>
+      <w:r>
+        <w:t>(callback) {</w:t>
+      </w:r>
+    </w:p>
+    <w:p>
+      <w:r>
+        <w:t xml:space="preserve">    let </w:t>
+      </w:r>
+      <w:proofErr w:type="spellStart"/>
+      <w:r>
+        <w:t>pickedTeams</w:t>
+      </w:r>
+      <w:proofErr w:type="spellEnd"/>
+      <w:r>
+        <w:t xml:space="preserve"> = [</w:t>
+      </w:r>
+      <w:proofErr w:type="gramStart"/>
+      <w:r>
+        <w:t>];</w:t>
+      </w:r>
+      <w:proofErr w:type="gramEnd"/>
+    </w:p>
+    <w:p>
+      <w:r>
+        <w:t xml:space="preserve">    const </w:t>
+      </w:r>
+      <w:proofErr w:type="spellStart"/>
+      <w:r>
+        <w:t>askTeam</w:t>
+      </w:r>
+      <w:proofErr w:type="spellEnd"/>
+      <w:r>
+        <w:t xml:space="preserve"> = (</w:t>
+      </w:r>
+      <w:proofErr w:type="spellStart"/>
+      <w:r>
+        <w:t>i</w:t>
+      </w:r>
+      <w:proofErr w:type="spellEnd"/>
+      <w:r>
+        <w:t>) =&gt; {</w:t>
+      </w:r>
+    </w:p>
+    <w:p>
+      <w:r>
+        <w:lastRenderedPageBreak/>
+        <w:t xml:space="preserve">        if (</w:t>
+      </w:r>
+      <w:proofErr w:type="spellStart"/>
+      <w:r>
+        <w:t>i</w:t>
+      </w:r>
+      <w:proofErr w:type="spellEnd"/>
+      <w:r>
+        <w:t xml:space="preserve"> &lt; 6) {</w:t>
+      </w:r>
+    </w:p>
+    <w:p>
+      <w:r>
+        <w:t xml:space="preserve">            </w:t>
+      </w:r>
+      <w:proofErr w:type="spellStart"/>
+      <w:proofErr w:type="gramStart"/>
+      <w:r>
+        <w:t>rl.question</w:t>
+      </w:r>
+      <w:proofErr w:type="spellEnd"/>
+      <w:proofErr w:type="gramEnd"/>
+      <w:r>
+        <w:t>(`Enter the name of picked team ${</w:t>
+      </w:r>
+      <w:proofErr w:type="spellStart"/>
+      <w:r>
+        <w:t>i</w:t>
+      </w:r>
+      <w:proofErr w:type="spellEnd"/>
+      <w:r>
+        <w:t xml:space="preserve"> + 1} (e.g., UVM, SMC,..., DAR): `, (team) =&gt; {</w:t>
+      </w:r>
+    </w:p>
+    <w:p>
+      <w:r>
+        <w:t xml:space="preserve">                if </w:t>
+      </w:r>
+      <w:proofErr w:type="gramStart"/>
+      <w:r>
+        <w:t>(!</w:t>
+      </w:r>
+      <w:proofErr w:type="spellStart"/>
+      <w:r>
+        <w:t>teams</w:t>
+      </w:r>
+      <w:proofErr w:type="gramEnd"/>
+      <w:r>
+        <w:t>.hasOwnProperty</w:t>
+      </w:r>
+      <w:proofErr w:type="spellEnd"/>
+      <w:r>
+        <w:t xml:space="preserve">(team) || </w:t>
+      </w:r>
+      <w:proofErr w:type="spellStart"/>
+      <w:r>
+        <w:t>pickedTeams.includes</w:t>
+      </w:r>
+      <w:proofErr w:type="spellEnd"/>
+      <w:r>
+        <w:t>(team)) {</w:t>
+      </w:r>
+    </w:p>
+    <w:p>
+      <w:r>
+        <w:t xml:space="preserve">                    </w:t>
+      </w:r>
+      <w:proofErr w:type="gramStart"/>
+      <w:r>
+        <w:t>console.log(</w:t>
+      </w:r>
+      <w:proofErr w:type="gramEnd"/>
+      <w:r>
+        <w:t>'Invalid team. Please enter a unique team name.'</w:t>
+      </w:r>
+      <w:proofErr w:type="gramStart"/>
+      <w:r>
+        <w:t>);</w:t>
+      </w:r>
+      <w:proofErr w:type="gramEnd"/>
+    </w:p>
+    <w:p>
+      <w:r>
+        <w:t xml:space="preserve">                    </w:t>
+      </w:r>
+      <w:proofErr w:type="spellStart"/>
+      <w:r>
+        <w:t>askTeam</w:t>
+      </w:r>
+      <w:proofErr w:type="spellEnd"/>
+      <w:r>
+        <w:t>(</w:t>
+      </w:r>
+      <w:proofErr w:type="spellStart"/>
+      <w:r>
+        <w:t>i</w:t>
+      </w:r>
+      <w:proofErr w:type="spellEnd"/>
+      <w:r>
+        <w:t xml:space="preserve">); </w:t>
+      </w:r>
+      <w:r>
+        <w:rPr>
+          <w:i/>
+          <w:iCs/>
+        </w:rPr>
+        <w:t>// Ask again</w:t>
+      </w:r>
+    </w:p>
+    <w:p>
+      <w:r>
+        <w:t xml:space="preserve">                } else {</w:t>
+      </w:r>
+    </w:p>
+    <w:p>
+      <w:r>
+        <w:t xml:space="preserve">                    </w:t>
+      </w:r>
+      <w:proofErr w:type="spellStart"/>
+      <w:r>
+        <w:t>pickedTeams.push</w:t>
+      </w:r>
+      <w:proofErr w:type="spellEnd"/>
+      <w:r>
+        <w:t>(team</w:t>
+      </w:r>
+      <w:proofErr w:type="gramStart"/>
+      <w:r>
+        <w:t>);</w:t>
+      </w:r>
+      <w:proofErr w:type="gramEnd"/>
+    </w:p>
+    <w:p>
+      <w:r>
+        <w:t xml:space="preserve">                    </w:t>
+      </w:r>
+      <w:proofErr w:type="spellStart"/>
+      <w:proofErr w:type="gramStart"/>
+      <w:r>
+        <w:t>askTeam</w:t>
+      </w:r>
+      <w:proofErr w:type="spellEnd"/>
+      <w:r>
+        <w:t>(</w:t>
+      </w:r>
+      <w:proofErr w:type="spellStart"/>
+      <w:proofErr w:type="gramEnd"/>
+      <w:r>
+        <w:t>i</w:t>
+      </w:r>
+      <w:proofErr w:type="spellEnd"/>
+      <w:r>
+        <w:t xml:space="preserve"> + 1); </w:t>
+      </w:r>
+      <w:r>
+        <w:rPr>
+          <w:i/>
+          <w:iCs/>
+        </w:rPr>
+        <w:t>// Move to next team</w:t>
+      </w:r>
+    </w:p>
+    <w:p>
+      <w:r>
+        <w:t xml:space="preserve">                }</w:t>
+      </w:r>
+    </w:p>
+    <w:p>
+      <w:r>
+        <w:t xml:space="preserve">            });</w:t>
+      </w:r>
+    </w:p>
+    <w:p>
+      <w:r>
+        <w:t xml:space="preserve">        } else {</w:t>
+      </w:r>
+    </w:p>
+    <w:p>
+      <w:r>
+        <w:t xml:space="preserve">            callback(</w:t>
+      </w:r>
+      <w:proofErr w:type="spellStart"/>
+      <w:r>
+        <w:t>pickedTeams</w:t>
+      </w:r>
+      <w:proofErr w:type="spellEnd"/>
+      <w:proofErr w:type="gramStart"/>
+      <w:r>
+        <w:t>);</w:t>
+      </w:r>
+      <w:proofErr w:type="gramEnd"/>
+    </w:p>
+    <w:p>
+      <w:r>
+        <w:t xml:space="preserve">        }</w:t>
+      </w:r>
+    </w:p>
+    <w:p>
+      <w:r>
+        <w:t xml:space="preserve">    };</w:t>
+      </w:r>
+    </w:p>
+    <w:p>
+      <w:r>
+        <w:t xml:space="preserve">    </w:t>
+      </w:r>
+      <w:proofErr w:type="spellStart"/>
+      <w:proofErr w:type="gramStart"/>
+      <w:r>
+        <w:t>askTeam</w:t>
+      </w:r>
+      <w:proofErr w:type="spellEnd"/>
+      <w:r>
+        <w:t>(</w:t>
+      </w:r>
+      <w:proofErr w:type="gramEnd"/>
+      <w:r>
+        <w:t>0);</w:t>
+      </w:r>
+    </w:p>
+    <w:p>
+      <w:r>
+        <w:t>}</w:t>
+      </w:r>
+    </w:p>
+    <w:p/>
+    <w:p>
+      <w:r>
+        <w:rPr>
+          <w:i/>
+          <w:iCs/>
+        </w:rPr>
+        <w:t>// Initial picks and their corresponding positions</w:t>
+      </w:r>
+    </w:p>
+    <w:p>
+      <w:r>
+        <w:t xml:space="preserve">const </w:t>
+      </w:r>
+      <w:proofErr w:type="spellStart"/>
+      <w:r>
+        <w:t>initialPicksPositions</w:t>
+      </w:r>
+      <w:proofErr w:type="spellEnd"/>
+      <w:r>
+        <w:t xml:space="preserve"> = [</w:t>
+      </w:r>
+    </w:p>
+    <w:p>
+      <w:r>
+        <w:t xml:space="preserve">    [[1, 2], [1, 3]],</w:t>
+      </w:r>
+    </w:p>
+    <w:p>
+      <w:r>
+        <w:t xml:space="preserve">    [[2, 2], [2, 4]],</w:t>
+      </w:r>
+    </w:p>
+    <w:p>
+      <w:r>
+        <w:t xml:space="preserve">    [[3, 2], [3, 3]],</w:t>
+      </w:r>
+    </w:p>
+    <w:p>
+      <w:r>
+        <w:t xml:space="preserve">    [[4, 2], [4, 4]],</w:t>
+      </w:r>
+    </w:p>
+    <w:p>
+      <w:r>
+        <w:t xml:space="preserve">    [[5, 2], [5, 3]],</w:t>
+      </w:r>
+    </w:p>
+    <w:p>
+      <w:r>
+        <w:t xml:space="preserve">    [[6, 2], [6, 4]]</w:t>
+      </w:r>
+    </w:p>
+    <w:p>
+      <w:r>
+        <w:t>];</w:t>
+      </w:r>
+    </w:p>
+    <w:p/>
+    <w:p>
+      <w:r>
+        <w:rPr>
+          <w:i/>
+          <w:iCs/>
+        </w:rPr>
+        <w:t>// Get picked teams from user input</w:t>
+      </w:r>
+    </w:p>
+    <w:p>
+      <w:proofErr w:type="spellStart"/>
+      <w:proofErr w:type="gramStart"/>
+      <w:r>
+        <w:t>getPickedTeams</w:t>
+      </w:r>
+      <w:proofErr w:type="spellEnd"/>
+      <w:r>
+        <w:t>(</w:t>
+      </w:r>
+      <w:proofErr w:type="spellStart"/>
+      <w:proofErr w:type="gramEnd"/>
+      <w:r>
+        <w:t>pickedTeams</w:t>
+      </w:r>
+      <w:proofErr w:type="spellEnd"/>
+      <w:r>
+        <w:t xml:space="preserve"> =&gt; {</w:t>
+      </w:r>
+    </w:p>
+    <w:p>
+      <w:r>
+        <w:t xml:space="preserve">    </w:t>
+      </w:r>
+      <w:r>
+        <w:rPr>
+          <w:i/>
+          <w:iCs/>
+        </w:rPr>
+        <w:t>// Set initial picks on grid and deduct moves</w:t>
+      </w:r>
+    </w:p>
+    <w:p>
+      <w:r>
+        <w:t xml:space="preserve">    </w:t>
+      </w:r>
+      <w:proofErr w:type="spellStart"/>
+      <w:r>
+        <w:t>pickedTeams.forEach</w:t>
+      </w:r>
+      <w:proofErr w:type="spellEnd"/>
+      <w:r>
+        <w:t xml:space="preserve">((team, </w:t>
+      </w:r>
+      <w:proofErr w:type="spellStart"/>
+      <w:r>
+        <w:t>idx</w:t>
+      </w:r>
+      <w:proofErr w:type="spellEnd"/>
+      <w:r>
+        <w:t>) =&gt; {</w:t>
+      </w:r>
+    </w:p>
+    <w:p>
+      <w:r>
+        <w:t xml:space="preserve">        teams[team] -= 2; </w:t>
+      </w:r>
+      <w:r>
+        <w:rPr>
+          <w:i/>
+          <w:iCs/>
+        </w:rPr>
+        <w:t>// Deduct initial 2 moves for picked teams</w:t>
+      </w:r>
+    </w:p>
+    <w:p>
+      <w:r>
+        <w:t xml:space="preserve">        </w:t>
+      </w:r>
+      <w:proofErr w:type="spellStart"/>
+      <w:r>
+        <w:t>initialPicksPositions</w:t>
+      </w:r>
+      <w:proofErr w:type="spellEnd"/>
+      <w:r>
+        <w:t>[</w:t>
+      </w:r>
+      <w:proofErr w:type="spellStart"/>
+      <w:r>
+        <w:t>idx</w:t>
+      </w:r>
+      <w:proofErr w:type="spellEnd"/>
+      <w:proofErr w:type="gramStart"/>
+      <w:r>
+        <w:t>].</w:t>
+      </w:r>
+      <w:proofErr w:type="spellStart"/>
+      <w:r>
+        <w:t>forEach</w:t>
+      </w:r>
+      <w:proofErr w:type="spellEnd"/>
+      <w:proofErr w:type="gramEnd"/>
+      <w:r>
+        <w:t>(pos =&gt; {</w:t>
+      </w:r>
+    </w:p>
+    <w:p>
+      <w:r>
+        <w:t xml:space="preserve">            const [row, col] = [</w:t>
+      </w:r>
+      <w:proofErr w:type="gramStart"/>
+      <w:r>
+        <w:t>pos[</w:t>
+      </w:r>
+      <w:proofErr w:type="gramEnd"/>
+      <w:r>
+        <w:t xml:space="preserve">0] - 1, pos[1] - 1]; </w:t>
+      </w:r>
+      <w:r>
+        <w:rPr>
+          <w:i/>
+          <w:iCs/>
+        </w:rPr>
+        <w:t>// Convert to 0-indexed for grid</w:t>
+      </w:r>
+    </w:p>
+    <w:p>
+      <w:r>
+        <w:t xml:space="preserve">            grid[row][col] = </w:t>
+      </w:r>
+      <w:proofErr w:type="gramStart"/>
+      <w:r>
+        <w:t>team;</w:t>
+      </w:r>
+      <w:proofErr w:type="gramEnd"/>
+    </w:p>
+    <w:p>
+      <w:r>
+        <w:t xml:space="preserve">        });</w:t>
+      </w:r>
+    </w:p>
+    <w:p>
+      <w:r>
+        <w:t xml:space="preserve">    });</w:t>
+      </w:r>
+    </w:p>
+    <w:p/>
+    <w:p>
+      <w:r>
+        <w:t xml:space="preserve">    </w:t>
+      </w:r>
+      <w:r>
+        <w:rPr>
+          <w:i/>
+          <w:iCs/>
+        </w:rPr>
+        <w:t>// Constraints: row exclusion for each initial pick</w:t>
+      </w:r>
+    </w:p>
+    <w:p>
+      <w:r>
+        <w:t xml:space="preserve">    let </w:t>
+      </w:r>
+      <w:proofErr w:type="spellStart"/>
+      <w:r>
+        <w:t>rowExclusions</w:t>
+      </w:r>
+      <w:proofErr w:type="spellEnd"/>
+      <w:r>
+        <w:t xml:space="preserve"> = {</w:t>
+      </w:r>
+      <w:proofErr w:type="gramStart"/>
+      <w:r>
+        <w:t>};</w:t>
+      </w:r>
+      <w:proofErr w:type="gramEnd"/>
+    </w:p>
+    <w:p>
+      <w:r>
+        <w:t xml:space="preserve">    </w:t>
+      </w:r>
+      <w:proofErr w:type="spellStart"/>
+      <w:r>
+        <w:t>pickedTeams.forEach</w:t>
+      </w:r>
+      <w:proofErr w:type="spellEnd"/>
+      <w:r>
+        <w:t xml:space="preserve">((team, </w:t>
+      </w:r>
+      <w:proofErr w:type="spellStart"/>
+      <w:r>
+        <w:t>idx</w:t>
+      </w:r>
+      <w:proofErr w:type="spellEnd"/>
+      <w:r>
+        <w:t>) =&gt; {</w:t>
+      </w:r>
+    </w:p>
+    <w:p>
+      <w:r>
+        <w:t xml:space="preserve">        </w:t>
+      </w:r>
+      <w:proofErr w:type="spellStart"/>
+      <w:r>
+        <w:t>rowExclusions</w:t>
+      </w:r>
+      <w:proofErr w:type="spellEnd"/>
+      <w:r>
+        <w:t xml:space="preserve">[team] = </w:t>
+      </w:r>
+      <w:proofErr w:type="spellStart"/>
+      <w:r>
+        <w:t>idx</w:t>
+      </w:r>
+      <w:proofErr w:type="spellEnd"/>
+      <w:r>
+        <w:t xml:space="preserve"> + </w:t>
+      </w:r>
+      <w:proofErr w:type="gramStart"/>
+      <w:r>
+        <w:t>1;</w:t>
+      </w:r>
+      <w:proofErr w:type="gramEnd"/>
+    </w:p>
+    <w:p>
+      <w:r>
+        <w:t xml:space="preserve">    });</w:t>
+      </w:r>
+    </w:p>
+    <w:p/>
+    <w:p>
+      <w:r>
+        <w:t xml:space="preserve">    </w:t>
+      </w:r>
+      <w:r>
+        <w:rPr>
+          <w:i/>
+          <w:iCs/>
+        </w:rPr>
+        <w:t>// Function to print grid</w:t>
+      </w:r>
+    </w:p>
+    <w:p>
+      <w:r>
+        <w:t xml:space="preserve">    function </w:t>
+      </w:r>
+      <w:proofErr w:type="spellStart"/>
+      <w:r>
+        <w:t>printGrid</w:t>
+      </w:r>
+      <w:proofErr w:type="spellEnd"/>
+      <w:r>
+        <w:t>(grid) {</w:t>
+      </w:r>
+    </w:p>
+    <w:p>
+      <w:r>
+        <w:t xml:space="preserve">        </w:t>
+      </w:r>
+      <w:proofErr w:type="spellStart"/>
+      <w:proofErr w:type="gramStart"/>
+      <w:r>
+        <w:t>grid.forEach</w:t>
+      </w:r>
+      <w:proofErr w:type="spellEnd"/>
+      <w:proofErr w:type="gramEnd"/>
+      <w:r>
+        <w:t>(row =&gt; console.log(</w:t>
+      </w:r>
+      <w:proofErr w:type="spellStart"/>
+      <w:r>
+        <w:t>row.join</w:t>
+      </w:r>
+      <w:proofErr w:type="spellEnd"/>
+      <w:r>
+        <w:t>(" ")));</w:t>
+      </w:r>
+    </w:p>
+    <w:p>
+      <w:r>
+        <w:t xml:space="preserve">        </w:t>
+      </w:r>
+      <w:proofErr w:type="gramStart"/>
+      <w:r>
+        <w:t>console.log(</w:t>
+      </w:r>
+      <w:proofErr w:type="gramEnd"/>
+      <w:r>
+        <w:t>);</w:t>
+      </w:r>
+    </w:p>
+    <w:p>
+      <w:r>
+        <w:t xml:space="preserve">    }</w:t>
+      </w:r>
+    </w:p>
+    <w:p/>
+    <w:p>
+      <w:r>
+        <w:t xml:space="preserve">    </w:t>
+      </w:r>
+      <w:r>
+        <w:rPr>
+          <w:i/>
+          <w:iCs/>
+        </w:rPr>
+        <w:t>// Helper to check if a move is valid</w:t>
+      </w:r>
+    </w:p>
+    <w:p>
+      <w:r>
+        <w:t xml:space="preserve">    function </w:t>
+      </w:r>
+      <w:proofErr w:type="spellStart"/>
+      <w:proofErr w:type="gramStart"/>
+      <w:r>
+        <w:t>isValidMove</w:t>
+      </w:r>
+      <w:proofErr w:type="spellEnd"/>
+      <w:r>
+        <w:t>(</w:t>
+      </w:r>
+      <w:proofErr w:type="gramEnd"/>
+      <w:r>
+        <w:t>team, row, col) {</w:t>
+      </w:r>
+    </w:p>
+    <w:p>
+      <w:r>
+        <w:t xml:space="preserve">        </w:t>
+      </w:r>
+      <w:r>
+        <w:rPr>
+          <w:i/>
+          <w:iCs/>
+        </w:rPr>
+        <w:t>// Rule 1: Row exclusion after the initial pick row</w:t>
+      </w:r>
+    </w:p>
+    <w:p>
+      <w:r>
+        <w:t xml:space="preserve">        if (</w:t>
+      </w:r>
+      <w:proofErr w:type="spellStart"/>
+      <w:r>
+        <w:t>rowExclusions</w:t>
+      </w:r>
+      <w:proofErr w:type="spellEnd"/>
+      <w:r>
+        <w:t>[team] === row + 1) {</w:t>
+      </w:r>
+    </w:p>
+    <w:p>
+      <w:r>
+        <w:t xml:space="preserve">            return </w:t>
+      </w:r>
+      <w:proofErr w:type="gramStart"/>
+      <w:r>
+        <w:t>false;</w:t>
+      </w:r>
+      <w:proofErr w:type="gramEnd"/>
+    </w:p>
+    <w:p>
+      <w:r>
+        <w:t xml:space="preserve">        }</w:t>
+      </w:r>
+    </w:p>
+    <w:p>
+      <w:r>
+        <w:t xml:space="preserve">        </w:t>
+      </w:r>
+      <w:r>
+        <w:rPr>
+          <w:i/>
+          <w:iCs/>
+        </w:rPr>
+        <w:t>// Rule 2: Column exclusion for already occupied columns</w:t>
+      </w:r>
+    </w:p>
+    <w:p>
+      <w:r>
+        <w:t xml:space="preserve">        for (let r = 0; r &lt; GRID_SIZE; r++) {</w:t>
+      </w:r>
+    </w:p>
+    <w:p>
+      <w:r>
+        <w:t xml:space="preserve">            if (grid[r][col] === team) {</w:t>
+      </w:r>
+    </w:p>
+    <w:p>
+      <w:r>
+        <w:t xml:space="preserve">                return </w:t>
+      </w:r>
+      <w:proofErr w:type="gramStart"/>
+      <w:r>
+        <w:t>false;</w:t>
+      </w:r>
+      <w:proofErr w:type="gramEnd"/>
+    </w:p>
+    <w:p>
+      <w:r>
+        <w:t xml:space="preserve">            }</w:t>
+      </w:r>
+    </w:p>
+    <w:p>
+      <w:r>
+        <w:t xml:space="preserve">        }</w:t>
+      </w:r>
+    </w:p>
+    <w:p>
+      <w:r>
+        <w:t xml:space="preserve">        return grid[row][col] === ' </w:t>
+      </w:r>
+      <w:proofErr w:type="gramStart"/>
+      <w:r>
+        <w:t>';</w:t>
+      </w:r>
+      <w:proofErr w:type="gramEnd"/>
+    </w:p>
+    <w:p>
+      <w:r>
+        <w:t xml:space="preserve">    }</w:t>
+      </w:r>
+    </w:p>
+    <w:p/>
+    <w:p>
+      <w:r>
+        <w:t xml:space="preserve">    </w:t>
+      </w:r>
+      <w:r>
+        <w:rPr>
+          <w:i/>
+          <w:iCs/>
+        </w:rPr>
+        <w:t>// // Function to try filling grid using remaining moves</w:t>
+      </w:r>
+    </w:p>
+    <w:p>
+      <w:r>
+        <w:t xml:space="preserve">    </w:t>
+      </w:r>
+      <w:r>
+        <w:rPr>
+          <w:i/>
+          <w:iCs/>
+        </w:rPr>
+        <w:t xml:space="preserve">// function </w:t>
+      </w:r>
+      <w:proofErr w:type="spellStart"/>
+      <w:r>
+        <w:rPr>
+          <w:i/>
+          <w:iCs/>
+        </w:rPr>
+        <w:t>fillGrid</w:t>
+      </w:r>
+      <w:proofErr w:type="spellEnd"/>
+      <w:r>
+        <w:rPr>
+          <w:i/>
+          <w:iCs/>
+        </w:rPr>
+        <w:t>(</w:t>
+      </w:r>
+      <w:proofErr w:type="spellStart"/>
+      <w:r>
+        <w:rPr>
+          <w:i/>
+          <w:iCs/>
+        </w:rPr>
+        <w:t>remainingTeams</w:t>
+      </w:r>
+      <w:proofErr w:type="spellEnd"/>
+      <w:r>
+        <w:rPr>
+          <w:i/>
+          <w:iCs/>
+        </w:rPr>
+        <w:t>) {</w:t>
+      </w:r>
+    </w:p>
+    <w:p>
+      <w:r>
+        <w:t xml:space="preserve">    </w:t>
+      </w:r>
+      <w:r>
+        <w:rPr>
+          <w:i/>
+          <w:iCs/>
+        </w:rPr>
+        <w:t>//     if (</w:t>
+      </w:r>
+      <w:proofErr w:type="spellStart"/>
+      <w:r>
+        <w:rPr>
+          <w:i/>
+          <w:iCs/>
+        </w:rPr>
+        <w:t>remainingTeams.length</w:t>
+      </w:r>
+      <w:proofErr w:type="spellEnd"/>
+      <w:r>
+        <w:rPr>
+          <w:i/>
+          <w:iCs/>
+        </w:rPr>
+        <w:t xml:space="preserve"> === 0) {</w:t>
+      </w:r>
+    </w:p>
+    <w:p>
+      <w:r>
+        <w:t xml:space="preserve">    </w:t>
+      </w:r>
+      <w:r>
+        <w:rPr>
+          <w:i/>
+          <w:iCs/>
+        </w:rPr>
+        <w:t>//         return true; // All moves completed successfully</w:t>
+      </w:r>
+    </w:p>
+    <w:p>
+      <w:r>
+        <w:t xml:space="preserve">    </w:t>
+      </w:r>
+      <w:r>
+        <w:rPr>
+          <w:i/>
+          <w:iCs/>
+        </w:rPr>
+        <w:t>//     }</w:t>
+      </w:r>
+    </w:p>
+    <w:p/>
+    <w:p>
+      <w:r>
+        <w:t xml:space="preserve">    </w:t>
+      </w:r>
+      <w:r>
+        <w:rPr>
+          <w:i/>
+          <w:iCs/>
+        </w:rPr>
+        <w:t xml:space="preserve">//     const team = </w:t>
+      </w:r>
+      <w:proofErr w:type="spellStart"/>
+      <w:proofErr w:type="gramStart"/>
+      <w:r>
+        <w:rPr>
+          <w:i/>
+          <w:iCs/>
+        </w:rPr>
+        <w:t>remainingTeams</w:t>
+      </w:r>
+      <w:proofErr w:type="spellEnd"/>
+      <w:r>
+        <w:rPr>
+          <w:i/>
+          <w:iCs/>
+        </w:rPr>
+        <w:t>[</w:t>
+      </w:r>
+      <w:proofErr w:type="gramEnd"/>
+      <w:r>
+        <w:rPr>
+          <w:i/>
+          <w:iCs/>
+        </w:rPr>
+        <w:t>0];</w:t>
+      </w:r>
+    </w:p>
+    <w:p>
+      <w:r>
+        <w:t xml:space="preserve">    </w:t>
+      </w:r>
+      <w:r>
+        <w:rPr>
+          <w:i/>
+          <w:iCs/>
+        </w:rPr>
+        <w:t xml:space="preserve">//     let </w:t>
+      </w:r>
+      <w:proofErr w:type="spellStart"/>
+      <w:r>
+        <w:rPr>
+          <w:i/>
+          <w:iCs/>
+        </w:rPr>
+        <w:t>movesLeft</w:t>
+      </w:r>
+      <w:proofErr w:type="spellEnd"/>
+      <w:r>
+        <w:rPr>
+          <w:i/>
+          <w:iCs/>
+        </w:rPr>
+        <w:t xml:space="preserve"> = teams[team</w:t>
+      </w:r>
+      <w:proofErr w:type="gramStart"/>
+      <w:r>
+        <w:rPr>
+          <w:i/>
+          <w:iCs/>
+        </w:rPr>
+        <w:t>];</w:t>
+      </w:r>
+      <w:proofErr w:type="gramEnd"/>
+    </w:p>
+    <w:p/>
+    <w:p>
+      <w:r>
+        <w:t xml:space="preserve">    </w:t>
+      </w:r>
+      <w:r>
+        <w:rPr>
+          <w:i/>
+          <w:iCs/>
+        </w:rPr>
+        <w:t>//     // Try placing remaining moves for current team</w:t>
+      </w:r>
+    </w:p>
+    <w:p>
+      <w:r>
+        <w:t xml:space="preserve">    </w:t>
+      </w:r>
+      <w:r>
+        <w:rPr>
+          <w:i/>
+          <w:iCs/>
+        </w:rPr>
+        <w:t>//     for (let row = 0; row &lt; GRID_SIZE; row++) {</w:t>
+      </w:r>
+    </w:p>
+    <w:p>
+      <w:r>
+        <w:t xml:space="preserve">    </w:t>
+      </w:r>
+      <w:r>
+        <w:rPr>
+          <w:i/>
+          <w:iCs/>
+        </w:rPr>
+        <w:t xml:space="preserve">//         for (let </w:t>
+      </w:r>
+      <w:proofErr w:type="spellStart"/>
+      <w:r>
+        <w:rPr>
+          <w:i/>
+          <w:iCs/>
+        </w:rPr>
+        <w:t>col</w:t>
+      </w:r>
+      <w:proofErr w:type="spellEnd"/>
+      <w:r>
+        <w:rPr>
+          <w:i/>
+          <w:iCs/>
+        </w:rPr>
+        <w:t xml:space="preserve"> = 0; col &lt; GRID_SIZE; col++) {</w:t>
+      </w:r>
+    </w:p>
+    <w:p>
+      <w:r>
+        <w:t xml:space="preserve">    </w:t>
+      </w:r>
+      <w:r>
+        <w:rPr>
+          <w:i/>
+          <w:iCs/>
+        </w:rPr>
+        <w:t>//             if (</w:t>
+      </w:r>
+      <w:proofErr w:type="spellStart"/>
+      <w:r>
+        <w:rPr>
+          <w:i/>
+          <w:iCs/>
+        </w:rPr>
+        <w:t>movesLeft</w:t>
+      </w:r>
+      <w:proofErr w:type="spellEnd"/>
+      <w:r>
+        <w:rPr>
+          <w:i/>
+          <w:iCs/>
+        </w:rPr>
+        <w:t xml:space="preserve"> &gt; 0 &amp;&amp; </w:t>
+      </w:r>
+      <w:proofErr w:type="spellStart"/>
+      <w:proofErr w:type="gramStart"/>
+      <w:r>
+        <w:rPr>
+          <w:i/>
+          <w:iCs/>
+        </w:rPr>
+        <w:t>isValidMove</w:t>
+      </w:r>
+      <w:proofErr w:type="spellEnd"/>
+      <w:r>
+        <w:rPr>
+          <w:i/>
+          <w:iCs/>
+        </w:rPr>
+        <w:t>(</w:t>
+      </w:r>
+      <w:proofErr w:type="gramEnd"/>
+      <w:r>
+        <w:rPr>
+          <w:i/>
+          <w:iCs/>
+        </w:rPr>
+        <w:t>team, row, col)) {</w:t>
+      </w:r>
+    </w:p>
+    <w:p>
+      <w:r>
+        <w:t xml:space="preserve">    </w:t>
+      </w:r>
+      <w:r>
+        <w:rPr>
+          <w:i/>
+          <w:iCs/>
+        </w:rPr>
+        <w:t xml:space="preserve">//                 grid[row][col] = </w:t>
+      </w:r>
+      <w:proofErr w:type="gramStart"/>
+      <w:r>
+        <w:rPr>
+          <w:i/>
+          <w:iCs/>
+        </w:rPr>
+        <w:t>team;</w:t>
+      </w:r>
+      <w:proofErr w:type="gramEnd"/>
+    </w:p>
+    <w:p>
+      <w:r>
+        <w:t xml:space="preserve">    </w:t>
+      </w:r>
+      <w:r>
+        <w:rPr>
+          <w:i/>
+          <w:iCs/>
+        </w:rPr>
+        <w:t>//                 teams[team] -= 1; // Deduct move</w:t>
+      </w:r>
+    </w:p>
+    <w:p>
+      <w:r>
+        <w:t xml:space="preserve">    </w:t>
+      </w:r>
+      <w:r>
+        <w:rPr>
+          <w:i/>
+          <w:iCs/>
+        </w:rPr>
+        <w:t>//                 if (</w:t>
+      </w:r>
+      <w:proofErr w:type="spellStart"/>
+      <w:r>
+        <w:rPr>
+          <w:i/>
+          <w:iCs/>
+        </w:rPr>
+        <w:t>fillGrid</w:t>
+      </w:r>
+      <w:proofErr w:type="spellEnd"/>
+      <w:r>
+        <w:rPr>
+          <w:i/>
+          <w:iCs/>
+        </w:rPr>
+        <w:t xml:space="preserve">(teams[team] &gt; </w:t>
+      </w:r>
+      <w:proofErr w:type="gramStart"/>
+      <w:r>
+        <w:rPr>
+          <w:i/>
+          <w:iCs/>
+        </w:rPr>
+        <w:t>0 ?</w:t>
+      </w:r>
+      <w:proofErr w:type="gramEnd"/>
+      <w:r>
+        <w:rPr>
+          <w:i/>
+          <w:iCs/>
+        </w:rPr>
+        <w:t xml:space="preserve"> </w:t>
+      </w:r>
+      <w:proofErr w:type="spellStart"/>
+      <w:r>
+        <w:rPr>
+          <w:i/>
+          <w:iCs/>
+        </w:rPr>
+        <w:t>remainingTeams</w:t>
+      </w:r>
+      <w:proofErr w:type="spellEnd"/>
+      <w:r>
+        <w:rPr>
+          <w:i/>
+          <w:iCs/>
+        </w:rPr>
+        <w:t xml:space="preserve"> : </w:t>
+      </w:r>
+      <w:proofErr w:type="spellStart"/>
+      <w:r>
+        <w:rPr>
+          <w:i/>
+          <w:iCs/>
+        </w:rPr>
+        <w:t>remainingTeams.slice</w:t>
+      </w:r>
+      <w:proofErr w:type="spellEnd"/>
+      <w:r>
+        <w:rPr>
+          <w:i/>
+          <w:iCs/>
+        </w:rPr>
+        <w:t>(1))) {</w:t>
+      </w:r>
+    </w:p>
+    <w:p>
+      <w:r>
+        <w:t xml:space="preserve">    </w:t>
+      </w:r>
+      <w:r>
+        <w:rPr>
+          <w:i/>
+          <w:iCs/>
+        </w:rPr>
+        <w:t xml:space="preserve">//                     return </w:t>
+      </w:r>
+      <w:proofErr w:type="gramStart"/>
+      <w:r>
+        <w:rPr>
+          <w:i/>
+          <w:iCs/>
+        </w:rPr>
+        <w:t>true;</w:t>
+      </w:r>
+      <w:proofErr w:type="gramEnd"/>
+    </w:p>
+    <w:p>
+      <w:r>
+        <w:t xml:space="preserve">    </w:t>
+      </w:r>
+      <w:r>
+        <w:rPr>
+          <w:i/>
+          <w:iCs/>
+        </w:rPr>
+        <w:t>//                 }</w:t>
+      </w:r>
+    </w:p>
+    <w:p>
+      <w:r>
+        <w:t xml:space="preserve">    </w:t>
+      </w:r>
+      <w:r>
+        <w:rPr>
+          <w:i/>
+          <w:iCs/>
+        </w:rPr>
+        <w:t xml:space="preserve">//                 // Undo </w:t>
+      </w:r>
+      <w:proofErr w:type="gramStart"/>
+      <w:r>
+        <w:rPr>
+          <w:i/>
+          <w:iCs/>
+        </w:rPr>
+        <w:t>move</w:t>
+      </w:r>
+      <w:proofErr w:type="gramEnd"/>
+      <w:r>
+        <w:rPr>
+          <w:i/>
+          <w:iCs/>
+        </w:rPr>
+        <w:t xml:space="preserve"> if unsuccessful</w:t>
+      </w:r>
+    </w:p>
+    <w:p>
+      <w:r>
+        <w:t xml:space="preserve">    </w:t>
+      </w:r>
+      <w:r>
+        <w:rPr>
+          <w:i/>
+          <w:iCs/>
+        </w:rPr>
+        <w:t xml:space="preserve">//                 grid[row][col] = ' </w:t>
+      </w:r>
+      <w:proofErr w:type="gramStart"/>
+      <w:r>
+        <w:rPr>
+          <w:i/>
+          <w:iCs/>
+        </w:rPr>
+        <w:t>';</w:t>
+      </w:r>
+      <w:proofErr w:type="gramEnd"/>
+    </w:p>
+    <w:p>
+      <w:r>
+        <w:t xml:space="preserve">    </w:t>
+      </w:r>
+      <w:r>
+        <w:rPr>
+          <w:i/>
+          <w:iCs/>
+        </w:rPr>
+        <w:t xml:space="preserve">//                 teams[team] += </w:t>
+      </w:r>
+      <w:proofErr w:type="gramStart"/>
+      <w:r>
+        <w:rPr>
+          <w:i/>
+          <w:iCs/>
+        </w:rPr>
+        <w:t>1;</w:t>
+      </w:r>
+      <w:proofErr w:type="gramEnd"/>
+    </w:p>
+    <w:p>
+      <w:r>
+        <w:t xml:space="preserve">    </w:t>
+      </w:r>
+      <w:r>
+        <w:rPr>
+          <w:i/>
+          <w:iCs/>
+        </w:rPr>
+        <w:t>//             }</w:t>
+      </w:r>
+    </w:p>
+    <w:p>
+      <w:r>
+        <w:lastRenderedPageBreak/>
+        <w:t xml:space="preserve">    </w:t>
+      </w:r>
+      <w:r>
+        <w:rPr>
+          <w:i/>
+          <w:iCs/>
+        </w:rPr>
+        <w:t>//         }</w:t>
+      </w:r>
+    </w:p>
+    <w:p>
+      <w:r>
+        <w:t xml:space="preserve">    </w:t>
+      </w:r>
+      <w:r>
+        <w:rPr>
+          <w:i/>
+          <w:iCs/>
+        </w:rPr>
+        <w:t>//     }</w:t>
+      </w:r>
+    </w:p>
+    <w:p>
+      <w:r>
+        <w:t xml:space="preserve">    </w:t>
+      </w:r>
+      <w:r>
+        <w:rPr>
+          <w:i/>
+          <w:iCs/>
+        </w:rPr>
+        <w:t xml:space="preserve">//     return </w:t>
+      </w:r>
+      <w:proofErr w:type="gramStart"/>
+      <w:r>
+        <w:rPr>
+          <w:i/>
+          <w:iCs/>
+        </w:rPr>
+        <w:t>false;</w:t>
+      </w:r>
+      <w:proofErr w:type="gramEnd"/>
+    </w:p>
+    <w:p>
+      <w:r>
+        <w:t xml:space="preserve">    </w:t>
+      </w:r>
+      <w:r>
+        <w:rPr>
+          <w:i/>
+          <w:iCs/>
+        </w:rPr>
+        <w:t>// }</w:t>
+      </w:r>
+    </w:p>
+    <w:p/>
+    <w:p>
+      <w:r>
+        <w:t xml:space="preserve">    </w:t>
+      </w:r>
+      <w:r>
+        <w:rPr>
+          <w:i/>
+          <w:iCs/>
+        </w:rPr>
+        <w:t>// Function to try filling grid using remaining moves</w:t>
+      </w:r>
+    </w:p>
+    <w:p>
+      <w:r>
+        <w:t xml:space="preserve">    function </w:t>
+      </w:r>
+      <w:proofErr w:type="spellStart"/>
+      <w:r>
+        <w:t>fillGrid</w:t>
+      </w:r>
+      <w:proofErr w:type="spellEnd"/>
+      <w:r>
+        <w:t>(</w:t>
+      </w:r>
+      <w:proofErr w:type="spellStart"/>
+      <w:r>
+        <w:t>remainingTeams</w:t>
+      </w:r>
+      <w:proofErr w:type="spellEnd"/>
+      <w:r>
+        <w:t>) {</w:t>
+      </w:r>
+    </w:p>
+    <w:p>
+      <w:r>
+        <w:t xml:space="preserve">        if (</w:t>
+      </w:r>
+      <w:proofErr w:type="spellStart"/>
+      <w:r>
+        <w:t>remainingTeams.length</w:t>
+      </w:r>
+      <w:proofErr w:type="spellEnd"/>
+      <w:r>
+        <w:t xml:space="preserve"> === 0) {</w:t>
+      </w:r>
+    </w:p>
+    <w:p>
+      <w:r>
+        <w:t xml:space="preserve">            return true; </w:t>
+      </w:r>
+      <w:r>
+        <w:rPr>
+          <w:i/>
+          <w:iCs/>
+        </w:rPr>
+        <w:t>// All moves completed successfully</w:t>
+      </w:r>
+    </w:p>
+    <w:p>
+      <w:r>
+        <w:t xml:space="preserve">        }</w:t>
+      </w:r>
+    </w:p>
+    <w:p/>
+    <w:p>
+      <w:r>
+        <w:t xml:space="preserve">        </w:t>
+      </w:r>
+      <w:r>
+        <w:rPr>
+          <w:i/>
+          <w:iCs/>
+        </w:rPr>
+        <w:t xml:space="preserve">// Randomly select a team from </w:t>
+      </w:r>
+      <w:proofErr w:type="spellStart"/>
+      <w:r>
+        <w:rPr>
+          <w:i/>
+          <w:iCs/>
+        </w:rPr>
+        <w:t>remainingTeams</w:t>
+      </w:r>
+      <w:proofErr w:type="spellEnd"/>
+    </w:p>
+    <w:p>
+      <w:r>
+        <w:t xml:space="preserve">        const </w:t>
+      </w:r>
+      <w:proofErr w:type="spellStart"/>
+      <w:r>
+        <w:t>randomIndex</w:t>
+      </w:r>
+      <w:proofErr w:type="spellEnd"/>
+      <w:r>
+        <w:t xml:space="preserve"> = </w:t>
+      </w:r>
+      <w:proofErr w:type="spellStart"/>
+      <w:r>
+        <w:t>Math.floor</w:t>
+      </w:r>
+      <w:proofErr w:type="spellEnd"/>
+      <w:r>
+        <w:t>(</w:t>
+      </w:r>
+      <w:proofErr w:type="spellStart"/>
+      <w:r>
+        <w:t>Math.random</w:t>
+      </w:r>
+      <w:proofErr w:type="spellEnd"/>
+      <w:r>
+        <w:t xml:space="preserve">() * </w:t>
+      </w:r>
+      <w:proofErr w:type="spellStart"/>
+      <w:r>
+        <w:t>remainingTeams.length</w:t>
+      </w:r>
+      <w:proofErr w:type="spellEnd"/>
+      <w:proofErr w:type="gramStart"/>
+      <w:r>
+        <w:t>);</w:t>
+      </w:r>
+      <w:proofErr w:type="gramEnd"/>
+    </w:p>
+    <w:p>
+      <w:r>
+        <w:t xml:space="preserve">        const team = </w:t>
+      </w:r>
+      <w:proofErr w:type="spellStart"/>
+      <w:r>
+        <w:t>remainingTeams</w:t>
+      </w:r>
+      <w:proofErr w:type="spellEnd"/>
+      <w:r>
+        <w:t>[</w:t>
+      </w:r>
+      <w:proofErr w:type="spellStart"/>
+      <w:r>
+        <w:t>randomIndex</w:t>
+      </w:r>
+      <w:proofErr w:type="spellEnd"/>
+      <w:proofErr w:type="gramStart"/>
+      <w:r>
+        <w:t>];</w:t>
+      </w:r>
+      <w:proofErr w:type="gramEnd"/>
+    </w:p>
+    <w:p>
+      <w:r>
+        <w:t xml:space="preserve">        let </w:t>
+      </w:r>
+      <w:proofErr w:type="spellStart"/>
+      <w:r>
+        <w:t>movesLeft</w:t>
+      </w:r>
+      <w:proofErr w:type="spellEnd"/>
+      <w:r>
+        <w:t xml:space="preserve"> = teams[team</w:t>
+      </w:r>
+      <w:proofErr w:type="gramStart"/>
+      <w:r>
+        <w:t>];</w:t>
+      </w:r>
+      <w:proofErr w:type="gramEnd"/>
+    </w:p>
+    <w:p/>
+    <w:p>
+      <w:r>
+        <w:t xml:space="preserve">        </w:t>
+      </w:r>
+      <w:r>
+        <w:rPr>
+          <w:i/>
+          <w:iCs/>
+        </w:rPr>
+        <w:t>// Try placing remaining moves for current team</w:t>
+      </w:r>
+    </w:p>
+    <w:p>
+      <w:r>
+        <w:t xml:space="preserve">        for (let row = 0; row &lt; GRID_SIZE; row++) {</w:t>
+      </w:r>
+    </w:p>
+    <w:p>
+      <w:r>
+        <w:t xml:space="preserve">            for (let </w:t>
+      </w:r>
+      <w:proofErr w:type="spellStart"/>
+      <w:r>
+        <w:t>col</w:t>
+      </w:r>
+      <w:proofErr w:type="spellEnd"/>
+      <w:r>
+        <w:t xml:space="preserve"> = 0; col &lt; GRID_SIZE; col++) {</w:t>
+      </w:r>
+    </w:p>
+    <w:p>
+      <w:r>
+        <w:t xml:space="preserve">                if (</w:t>
+      </w:r>
+      <w:proofErr w:type="spellStart"/>
+      <w:r>
+        <w:t>movesLeft</w:t>
+      </w:r>
+      <w:proofErr w:type="spellEnd"/>
+      <w:r>
+        <w:t xml:space="preserve"> &gt; 0 &amp;&amp; </w:t>
+      </w:r>
+      <w:proofErr w:type="spellStart"/>
+      <w:proofErr w:type="gramStart"/>
+      <w:r>
+        <w:t>isValidMove</w:t>
+      </w:r>
+      <w:proofErr w:type="spellEnd"/>
+      <w:r>
+        <w:t>(</w:t>
+      </w:r>
+      <w:proofErr w:type="gramEnd"/>
+      <w:r>
+        <w:t>team, row, col)) {</w:t>
+      </w:r>
+    </w:p>
+    <w:p>
+      <w:r>
+        <w:t xml:space="preserve">                    grid[row][col] = </w:t>
+      </w:r>
+      <w:proofErr w:type="gramStart"/>
+      <w:r>
+        <w:t>team;</w:t>
+      </w:r>
+      <w:proofErr w:type="gramEnd"/>
+    </w:p>
+    <w:p>
+      <w:r>
+        <w:t xml:space="preserve">                    teams[team] -= 1; </w:t>
+      </w:r>
+      <w:r>
+        <w:rPr>
+          <w:i/>
+          <w:iCs/>
+        </w:rPr>
+        <w:t>// Deduct move</w:t>
+      </w:r>
+    </w:p>
+    <w:p>
+      <w:r>
+        <w:t xml:space="preserve">                    </w:t>
+      </w:r>
+      <w:r>
+        <w:rPr>
+          <w:i/>
+          <w:iCs/>
+        </w:rPr>
+        <w:t>// Create a new array excluding the current team if its moves are exhausted</w:t>
+      </w:r>
+    </w:p>
+    <w:p>
+      <w:r>
+        <w:t xml:space="preserve">                    const </w:t>
+      </w:r>
+      <w:proofErr w:type="spellStart"/>
+      <w:r>
+        <w:t>newRemainingTeams</w:t>
+      </w:r>
+      <w:proofErr w:type="spellEnd"/>
+      <w:r>
+        <w:t xml:space="preserve"> = teams[team] &gt; </w:t>
+      </w:r>
+      <w:proofErr w:type="gramStart"/>
+      <w:r>
+        <w:t>0 ?</w:t>
+      </w:r>
+      <w:proofErr w:type="gramEnd"/>
+      <w:r>
+        <w:t xml:space="preserve"> </w:t>
+      </w:r>
+      <w:proofErr w:type="spellStart"/>
+      <w:r>
+        <w:t>remainingTeams</w:t>
+      </w:r>
+      <w:proofErr w:type="spellEnd"/>
+      <w:r>
+        <w:t xml:space="preserve"> : </w:t>
+      </w:r>
+      <w:proofErr w:type="spellStart"/>
+      <w:r>
+        <w:t>remainingTeams.filter</w:t>
+      </w:r>
+      <w:proofErr w:type="spellEnd"/>
+      <w:r>
+        <w:t>(t =&gt; t !== team);</w:t>
+      </w:r>
+    </w:p>
+    <w:p>
+      <w:r>
+        <w:t xml:space="preserve">                    if (</w:t>
+      </w:r>
+      <w:proofErr w:type="spellStart"/>
+      <w:r>
+        <w:t>fillGrid</w:t>
+      </w:r>
+      <w:proofErr w:type="spellEnd"/>
+      <w:r>
+        <w:t>(</w:t>
+      </w:r>
+      <w:proofErr w:type="spellStart"/>
+      <w:r>
+        <w:t>newRemainingTeams</w:t>
+      </w:r>
+      <w:proofErr w:type="spellEnd"/>
+      <w:r>
+        <w:t>)) {</w:t>
+      </w:r>
+    </w:p>
+    <w:p>
+      <w:r>
+        <w:t xml:space="preserve">                        return </w:t>
+      </w:r>
+      <w:proofErr w:type="gramStart"/>
+      <w:r>
+        <w:t>true;</w:t>
+      </w:r>
+      <w:proofErr w:type="gramEnd"/>
+    </w:p>
+    <w:p>
+      <w:r>
+        <w:t xml:space="preserve">                    }</w:t>
+      </w:r>
+    </w:p>
+    <w:p>
+      <w:r>
+        <w:t xml:space="preserve">                    </w:t>
+      </w:r>
+      <w:r>
+        <w:rPr>
+          <w:i/>
+          <w:iCs/>
+        </w:rPr>
+        <w:t xml:space="preserve">// Undo </w:t>
+      </w:r>
+      <w:proofErr w:type="gramStart"/>
+      <w:r>
+        <w:rPr>
+          <w:i/>
+          <w:iCs/>
+        </w:rPr>
+        <w:t>move</w:t>
+      </w:r>
+      <w:proofErr w:type="gramEnd"/>
+      <w:r>
+        <w:rPr>
+          <w:i/>
+          <w:iCs/>
+        </w:rPr>
+        <w:t xml:space="preserve"> if unsuccessful</w:t>
+      </w:r>
+    </w:p>
+    <w:p>
+      <w:r>
+        <w:t xml:space="preserve">                    grid[row][col] = ' </w:t>
+      </w:r>
+      <w:proofErr w:type="gramStart"/>
+      <w:r>
+        <w:t>';</w:t>
+      </w:r>
+      <w:proofErr w:type="gramEnd"/>
+    </w:p>
+    <w:p>
+      <w:r>
+        <w:t xml:space="preserve">                    teams[team] += </w:t>
+      </w:r>
+      <w:proofErr w:type="gramStart"/>
+      <w:r>
+        <w:t>1;</w:t>
+      </w:r>
+      <w:proofErr w:type="gramEnd"/>
+    </w:p>
+    <w:p>
+      <w:r>
+        <w:t xml:space="preserve">                }</w:t>
+      </w:r>
+    </w:p>
+    <w:p>
+      <w:r>
+        <w:t xml:space="preserve">            }</w:t>
+      </w:r>
+    </w:p>
+    <w:p>
+      <w:r>
+        <w:t xml:space="preserve">        }</w:t>
+      </w:r>
+    </w:p>
+    <w:p>
+      <w:r>
+        <w:t xml:space="preserve">        return </w:t>
+      </w:r>
+      <w:proofErr w:type="gramStart"/>
+      <w:r>
+        <w:t>false;</w:t>
+      </w:r>
+      <w:proofErr w:type="gramEnd"/>
+    </w:p>
+    <w:p>
+      <w:r>
+        <w:t xml:space="preserve">    }</w:t>
+      </w:r>
+    </w:p>
+    <w:p/>
+    <w:p>
+      <w:r>
+        <w:t xml:space="preserve">    </w:t>
+      </w:r>
+      <w:r>
+        <w:rPr>
+          <w:i/>
+          <w:iCs/>
+        </w:rPr>
+        <w:t>// Solve and print result</w:t>
+      </w:r>
+    </w:p>
+    <w:p>
+      <w:r>
+        <w:t xml:space="preserve">    </w:t>
+      </w:r>
+      <w:proofErr w:type="gramStart"/>
+      <w:r>
+        <w:t>console.log(</w:t>
+      </w:r>
+      <w:proofErr w:type="gramEnd"/>
+      <w:r>
+        <w:t>"Initial Grid after picks:");</w:t>
+      </w:r>
+    </w:p>
+    <w:p>
+      <w:r>
+        <w:t xml:space="preserve">    </w:t>
+      </w:r>
+      <w:proofErr w:type="spellStart"/>
+      <w:r>
+        <w:t>printGrid</w:t>
+      </w:r>
+      <w:proofErr w:type="spellEnd"/>
+      <w:r>
+        <w:t>(grid</w:t>
+      </w:r>
+      <w:proofErr w:type="gramStart"/>
+      <w:r>
+        <w:t>);</w:t>
+      </w:r>
+      <w:proofErr w:type="gramEnd"/>
+    </w:p>
+    <w:p/>
+    <w:p>
+      <w:r>
+        <w:t xml:space="preserve">    </w:t>
+      </w:r>
+      <w:r>
+        <w:rPr>
+          <w:i/>
+          <w:iCs/>
+        </w:rPr>
+        <w:t>// Start solving from remaining teams</w:t>
+      </w:r>
+    </w:p>
+    <w:p>
+      <w:r>
+        <w:t xml:space="preserve">    let </w:t>
+      </w:r>
+      <w:proofErr w:type="spellStart"/>
+      <w:r>
+        <w:t>remainingTeams</w:t>
+      </w:r>
+      <w:proofErr w:type="spellEnd"/>
+      <w:r>
+        <w:t xml:space="preserve"> = </w:t>
+      </w:r>
+      <w:proofErr w:type="spellStart"/>
+      <w:r>
+        <w:t>Object.keys</w:t>
+      </w:r>
+      <w:proofErr w:type="spellEnd"/>
+      <w:r>
+        <w:t>(teams</w:t>
+      </w:r>
+      <w:proofErr w:type="gramStart"/>
+      <w:r>
+        <w:t>).filter</w:t>
+      </w:r>
+      <w:proofErr w:type="gramEnd"/>
+      <w:r>
+        <w:t>(team =&gt; teams[team] &gt; 0);</w:t>
+      </w:r>
+    </w:p>
+    <w:p>
+      <w:r>
+        <w:t xml:space="preserve">    let </w:t>
+      </w:r>
+      <w:proofErr w:type="spellStart"/>
+      <w:r>
+        <w:t>solutionFound</w:t>
+      </w:r>
+      <w:proofErr w:type="spellEnd"/>
+      <w:r>
+        <w:t xml:space="preserve"> = </w:t>
+      </w:r>
+      <w:proofErr w:type="spellStart"/>
+      <w:r>
+        <w:t>fillGrid</w:t>
+      </w:r>
+      <w:proofErr w:type="spellEnd"/>
+      <w:r>
+        <w:t>(</w:t>
+      </w:r>
+      <w:proofErr w:type="spellStart"/>
+      <w:r>
+        <w:t>remainingTeams</w:t>
+      </w:r>
+      <w:proofErr w:type="spellEnd"/>
+      <w:proofErr w:type="gramStart"/>
+      <w:r>
+        <w:t>);</w:t>
+      </w:r>
+      <w:proofErr w:type="gramEnd"/>
+    </w:p>
+    <w:p/>
+    <w:p>
+      <w:r>
+        <w:t xml:space="preserve">    </w:t>
+      </w:r>
+      <w:proofErr w:type="gramStart"/>
+      <w:r>
+        <w:t>console.log(</w:t>
+      </w:r>
+      <w:proofErr w:type="spellStart"/>
+      <w:proofErr w:type="gramEnd"/>
+      <w:r>
+        <w:t>solutionFound</w:t>
+      </w:r>
+      <w:proofErr w:type="spellEnd"/>
+      <w:r>
+        <w:t xml:space="preserve"> ? "Final Grid:</w:t>
+      </w:r>
+      <w:proofErr w:type="gramStart"/>
+      <w:r>
+        <w:t>" :</w:t>
+      </w:r>
+      <w:proofErr w:type="gramEnd"/>
+      <w:r>
+        <w:t xml:space="preserve"> "No solution found. Partial grid:"</w:t>
+      </w:r>
+      <w:proofErr w:type="gramStart"/>
+      <w:r>
+        <w:t>);</w:t>
+      </w:r>
+      <w:proofErr w:type="gramEnd"/>
+    </w:p>
+    <w:p>
+      <w:r>
+        <w:t xml:space="preserve">    </w:t>
+      </w:r>
+      <w:proofErr w:type="spellStart"/>
+      <w:r>
+        <w:t>printGrid</w:t>
+      </w:r>
+      <w:proofErr w:type="spellEnd"/>
+      <w:r>
+        <w:t>(grid</w:t>
+      </w:r>
+      <w:proofErr w:type="gramStart"/>
+      <w:r>
+        <w:t>);</w:t>
+      </w:r>
+      <w:proofErr w:type="gramEnd"/>
+    </w:p>
+    <w:p/>
+    <w:p>
+      <w:r>
+        <w:t xml:space="preserve">    </w:t>
+      </w:r>
+      <w:r>
+        <w:rPr>
+          <w:i/>
+          <w:iCs/>
+        </w:rPr>
+        <w:t xml:space="preserve">// Close </w:t>
+      </w:r>
+      <w:proofErr w:type="spellStart"/>
+      <w:r>
+        <w:rPr>
+          <w:i/>
+          <w:iCs/>
+        </w:rPr>
+        <w:t>readline</w:t>
+      </w:r>
+      <w:proofErr w:type="spellEnd"/>
+      <w:r>
+        <w:rPr>
+          <w:i/>
+          <w:iCs/>
+        </w:rPr>
+        <w:t xml:space="preserve"> interface</w:t>
+      </w:r>
+    </w:p>
+    <w:p>
+      <w:r>
+        <w:t xml:space="preserve">    </w:t>
+      </w:r>
+      <w:proofErr w:type="spellStart"/>
+      <w:proofErr w:type="gramStart"/>
+      <w:r>
+        <w:t>rl.close</w:t>
+      </w:r>
+      <w:proofErr w:type="spellEnd"/>
+      <w:proofErr w:type="gramEnd"/>
+      <w:r>
+        <w:t>();</w:t>
+      </w:r>
+    </w:p>
+    <w:p>
+      <w:r>
+        <w:t>});</w:t>
+      </w:r>
+    </w:p>
+    <w:p/>
+    <w:p/>
     <w:sectPr>
       <w:pgSz w:w="12240" w:h="15840"/>
       <w:pgMar w:top="1440" w:right="1440" w:bottom="1440" w:left="1440" w:header="720" w:footer="720" w:gutter="0"/>

</xml_diff>

<commit_message>
added random SL host set functionality
</commit_message>
<xml_diff>
--- a/AI Prompts.docx
+++ b/AI Prompts.docx
@@ -17,10 +17,26 @@
         </w:numPr>
       </w:pPr>
       <w:r>
-        <w:t xml:space="preserve">Hello, I am currently starting a new coding project where I am building a web application using VSCode on mac. Essentially, right now I want to have some sort of form that has 6 different questions with a dropdown menu to answer each question. </w:t>
-      </w:r>
-      <w:r>
-        <w:t xml:space="preserve">For the dropdown menus on the questions, I want to give them the functionality such that when one dropdown option is chosen on one of the questions, the chosen option disappears from the drop down menus on any of the other questions. In total the form should start with 13 dropdown options and then once you finish the form there </w:t>
+        <w:t xml:space="preserve">Hello, I am currently starting a new coding project where I am building a web application using </w:t>
+      </w:r>
+      <w:proofErr w:type="spellStart"/>
+      <w:r>
+        <w:t>VSCode</w:t>
+      </w:r>
+      <w:proofErr w:type="spellEnd"/>
+      <w:r>
+        <w:t xml:space="preserve"> on mac. Essentially, right now I want to have some sort of form that has 6 different questions with a dropdown menu to answer each question. </w:t>
+      </w:r>
+      <w:r>
+        <w:t xml:space="preserve">For the dropdown menus on the questions, I want to give them the functionality such that when one dropdown option is chosen on one of the questions, the chosen option disappears from the </w:t>
+      </w:r>
+      <w:proofErr w:type="gramStart"/>
+      <w:r>
+        <w:t>drop down</w:t>
+      </w:r>
+      <w:proofErr w:type="gramEnd"/>
+      <w:r>
+        <w:t xml:space="preserve"> menus on any of the other questions. In total the form should start with 13 dropdown options and then once you finish the form there </w:t>
       </w:r>
       <w:r>
         <w:t>should be 7 options left. How can I implement this?</w:t>
@@ -242,7 +258,15 @@
         <w:t>all</w:t>
       </w:r>
       <w:r>
-        <w:t xml:space="preserve"> the open sets are filled, and all of the teams have run out of sets, which should occur at the same time.</w:t>
+        <w:t xml:space="preserve"> the open sets are filled, and </w:t>
+      </w:r>
+      <w:proofErr w:type="gramStart"/>
+      <w:r>
+        <w:t>all of</w:t>
+      </w:r>
+      <w:proofErr w:type="gramEnd"/>
+      <w:r>
+        <w:t xml:space="preserve"> the teams have run out of sets, which should occur at the same time.</w:t>
       </w:r>
     </w:p>
     <w:p/>
@@ -344,13 +368,39 @@
     <w:p/>
     <w:p>
       <w:r>
-        <w:t xml:space="preserve">Whatever teams get picked, they get their name posted to 2 specific spots on the grid, and they get two moves taken away. Once a team gets all of its moves taken away, it cannot put its name down on the grid anymore. </w:t>
-      </w:r>
-    </w:p>
-    <w:p/>
-    <w:p>
-      <w:r>
-        <w:t xml:space="preserve">Pick #1 (team) get’s it’s name posted to </w:t>
+        <w:t xml:space="preserve">Whatever teams get picked, they get their name posted to 2 specific spots on the grid, and they get two moves taken away. Once a team gets </w:t>
+      </w:r>
+      <w:proofErr w:type="gramStart"/>
+      <w:r>
+        <w:t>all of</w:t>
+      </w:r>
+      <w:proofErr w:type="gramEnd"/>
+      <w:r>
+        <w:t xml:space="preserve"> its moves taken away, it cannot put its name down on the grid anymore. </w:t>
+      </w:r>
+    </w:p>
+    <w:p/>
+    <w:p>
+      <w:r>
+        <w:t xml:space="preserve">Pick #1 (team) </w:t>
+      </w:r>
+      <w:proofErr w:type="spellStart"/>
+      <w:r>
+        <w:t>get’s</w:t>
+      </w:r>
+      <w:proofErr w:type="spellEnd"/>
+      <w:r>
+        <w:t xml:space="preserve"> </w:t>
+      </w:r>
+      <w:proofErr w:type="spellStart"/>
+      <w:proofErr w:type="gramStart"/>
+      <w:r>
+        <w:t>it’s</w:t>
+      </w:r>
+      <w:proofErr w:type="spellEnd"/>
+      <w:proofErr w:type="gramEnd"/>
+      <w:r>
+        <w:t xml:space="preserve"> name posted to </w:t>
       </w:r>
       <w:r>
         <w:t xml:space="preserve">row 1 at </w:t>
@@ -367,16 +417,28 @@
     </w:p>
     <w:p>
       <w:r>
-        <w:t xml:space="preserve">Pick #2 (team) get’s it’s name posted to </w:t>
-      </w:r>
-      <w:r>
-        <w:t xml:space="preserve">row </w:t>
-      </w:r>
-      <w:r>
-        <w:t>2</w:t>
-      </w:r>
-      <w:r>
-        <w:t xml:space="preserve"> at grid spots</w:t>
+        <w:t xml:space="preserve">Pick #2 (team) </w:t>
+      </w:r>
+      <w:proofErr w:type="spellStart"/>
+      <w:r>
+        <w:t>get’s</w:t>
+      </w:r>
+      <w:proofErr w:type="spellEnd"/>
+      <w:r>
+        <w:t xml:space="preserve"> </w:t>
+      </w:r>
+      <w:proofErr w:type="spellStart"/>
+      <w:proofErr w:type="gramStart"/>
+      <w:r>
+        <w:t>it’s</w:t>
+      </w:r>
+      <w:proofErr w:type="spellEnd"/>
+      <w:proofErr w:type="gramEnd"/>
+      <w:r>
+        <w:t xml:space="preserve"> name posted to </w:t>
+      </w:r>
+      <w:r>
+        <w:t>row 2 at grid spots</w:t>
       </w:r>
       <w:r>
         <w:t xml:space="preserve"> (2,2) and (2,4).</w:t>
@@ -390,31 +452,140 @@
         <w:t>3</w:t>
       </w:r>
       <w:r>
-        <w:t xml:space="preserve"> (team) get’s it’s name posted to </w:t>
-      </w:r>
-      <w:r>
-        <w:t xml:space="preserve">row </w:t>
+        <w:t xml:space="preserve"> (team) </w:t>
+      </w:r>
+      <w:proofErr w:type="spellStart"/>
+      <w:r>
+        <w:t>get’s</w:t>
+      </w:r>
+      <w:proofErr w:type="spellEnd"/>
+      <w:r>
+        <w:t xml:space="preserve"> </w:t>
+      </w:r>
+      <w:proofErr w:type="spellStart"/>
+      <w:proofErr w:type="gramStart"/>
+      <w:r>
+        <w:t>it’s</w:t>
+      </w:r>
+      <w:proofErr w:type="spellEnd"/>
+      <w:proofErr w:type="gramEnd"/>
+      <w:r>
+        <w:t xml:space="preserve"> name posted to </w:t>
+      </w:r>
+      <w:r>
+        <w:t xml:space="preserve">row 3 at grid spots </w:t>
+      </w:r>
+      <w:r>
+        <w:t>(</w:t>
       </w:r>
       <w:r>
         <w:t>3</w:t>
       </w:r>
       <w:r>
-        <w:t xml:space="preserve"> at grid spots</w:t>
-      </w:r>
+        <w:t>,2) and (</w:t>
+      </w:r>
+      <w:r>
+        <w:t>3</w:t>
+      </w:r>
+      <w:r>
+        <w:t>,3).</w:t>
+      </w:r>
+    </w:p>
+    <w:p>
+      <w:r>
+        <w:t>Pick #</w:t>
+      </w:r>
+      <w:r>
+        <w:t>4</w:t>
+      </w:r>
+      <w:r>
+        <w:t xml:space="preserve"> (team) </w:t>
+      </w:r>
+      <w:proofErr w:type="spellStart"/>
+      <w:r>
+        <w:t>get’s</w:t>
+      </w:r>
+      <w:proofErr w:type="spellEnd"/>
       <w:r>
         <w:t xml:space="preserve"> </w:t>
       </w:r>
+      <w:proofErr w:type="spellStart"/>
+      <w:proofErr w:type="gramStart"/>
+      <w:r>
+        <w:t>it’s</w:t>
+      </w:r>
+      <w:proofErr w:type="spellEnd"/>
+      <w:proofErr w:type="gramEnd"/>
+      <w:r>
+        <w:t xml:space="preserve"> name posted to </w:t>
+      </w:r>
+      <w:r>
+        <w:t xml:space="preserve">row 4 at grid spots </w:t>
+      </w:r>
       <w:r>
         <w:t>(</w:t>
       </w:r>
       <w:r>
-        <w:t>3</w:t>
+        <w:t>4</w:t>
       </w:r>
       <w:r>
         <w:t>,2) and (</w:t>
       </w:r>
       <w:r>
-        <w:t>3</w:t>
+        <w:t>4</w:t>
+      </w:r>
+      <w:r>
+        <w:t>,</w:t>
+      </w:r>
+      <w:r>
+        <w:t>4</w:t>
+      </w:r>
+      <w:r>
+        <w:t>).</w:t>
+      </w:r>
+    </w:p>
+    <w:p>
+      <w:r>
+        <w:t>Pick #</w:t>
+      </w:r>
+      <w:r>
+        <w:t>5</w:t>
+      </w:r>
+      <w:r>
+        <w:t xml:space="preserve"> (team) </w:t>
+      </w:r>
+      <w:proofErr w:type="spellStart"/>
+      <w:r>
+        <w:t>get’s</w:t>
+      </w:r>
+      <w:proofErr w:type="spellEnd"/>
+      <w:r>
+        <w:t xml:space="preserve"> </w:t>
+      </w:r>
+      <w:proofErr w:type="spellStart"/>
+      <w:proofErr w:type="gramStart"/>
+      <w:r>
+        <w:t>it’s</w:t>
+      </w:r>
+      <w:proofErr w:type="spellEnd"/>
+      <w:proofErr w:type="gramEnd"/>
+      <w:r>
+        <w:t xml:space="preserve"> name posted to </w:t>
+      </w:r>
+      <w:r>
+        <w:t xml:space="preserve">row 5 at grid spots </w:t>
+      </w:r>
+      <w:r>
+        <w:t>(</w:t>
+      </w:r>
+      <w:r>
+        <w:t>5</w:t>
+      </w:r>
+      <w:r>
+        <w:t>,2) and (</w:t>
+      </w:r>
+      <w:r>
+        <w:t>5</w:t>
       </w:r>
       <w:r>
         <w:t>,3).</w:t>
@@ -425,127 +596,54 @@
         <w:t>Pick #</w:t>
       </w:r>
       <w:r>
+        <w:t>6</w:t>
+      </w:r>
+      <w:r>
+        <w:t xml:space="preserve"> (team) </w:t>
+      </w:r>
+      <w:proofErr w:type="spellStart"/>
+      <w:r>
+        <w:t>get’s</w:t>
+      </w:r>
+      <w:proofErr w:type="spellEnd"/>
+      <w:r>
+        <w:t xml:space="preserve"> </w:t>
+      </w:r>
+      <w:proofErr w:type="spellStart"/>
+      <w:proofErr w:type="gramStart"/>
+      <w:r>
+        <w:t>it’s</w:t>
+      </w:r>
+      <w:proofErr w:type="spellEnd"/>
+      <w:proofErr w:type="gramEnd"/>
+      <w:r>
+        <w:t xml:space="preserve"> name posted to </w:t>
+      </w:r>
+      <w:r>
+        <w:t xml:space="preserve">row 6 at grid spots </w:t>
+      </w:r>
+      <w:r>
+        <w:t>(</w:t>
+      </w:r>
+      <w:r>
+        <w:t>6</w:t>
+      </w:r>
+      <w:r>
+        <w:t>,2) and (</w:t>
+      </w:r>
+      <w:r>
+        <w:t>6</w:t>
+      </w:r>
+      <w:r>
+        <w:t>,</w:t>
+      </w:r>
+      <w:r>
         <w:t>4</w:t>
       </w:r>
       <w:r>
-        <w:t xml:space="preserve"> (team) get’s it’s name posted to </w:t>
-      </w:r>
-      <w:r>
-        <w:t xml:space="preserve">row </w:t>
-      </w:r>
-      <w:r>
-        <w:t>4</w:t>
-      </w:r>
-      <w:r>
-        <w:t xml:space="preserve"> at grid spots</w:t>
-      </w:r>
-      <w:r>
-        <w:t xml:space="preserve"> </w:t>
-      </w:r>
-      <w:r>
-        <w:t>(</w:t>
-      </w:r>
-      <w:r>
-        <w:t>4</w:t>
-      </w:r>
-      <w:r>
-        <w:t>,2) and (</w:t>
-      </w:r>
-      <w:r>
-        <w:t>4</w:t>
-      </w:r>
-      <w:r>
-        <w:t>,</w:t>
-      </w:r>
-      <w:r>
-        <w:t>4</w:t>
-      </w:r>
-      <w:r>
         <w:t>).</w:t>
       </w:r>
     </w:p>
-    <w:p>
-      <w:r>
-        <w:t>Pick #</w:t>
-      </w:r>
-      <w:r>
-        <w:t>5</w:t>
-      </w:r>
-      <w:r>
-        <w:t xml:space="preserve"> (team) get’s it’s name posted to </w:t>
-      </w:r>
-      <w:r>
-        <w:t xml:space="preserve">row </w:t>
-      </w:r>
-      <w:r>
-        <w:t>5</w:t>
-      </w:r>
-      <w:r>
-        <w:t xml:space="preserve"> at grid spots</w:t>
-      </w:r>
-      <w:r>
-        <w:t xml:space="preserve"> </w:t>
-      </w:r>
-      <w:r>
-        <w:t>(</w:t>
-      </w:r>
-      <w:r>
-        <w:t>5</w:t>
-      </w:r>
-      <w:r>
-        <w:t>,2) and (</w:t>
-      </w:r>
-      <w:r>
-        <w:t>5</w:t>
-      </w:r>
-      <w:r>
-        <w:t>,3).</w:t>
-      </w:r>
-    </w:p>
-    <w:p>
-      <w:r>
-        <w:t>Pick #</w:t>
-      </w:r>
-      <w:r>
-        <w:t>6</w:t>
-      </w:r>
-      <w:r>
-        <w:t xml:space="preserve"> (team) get’s it’s name posted to </w:t>
-      </w:r>
-      <w:r>
-        <w:t xml:space="preserve">row </w:t>
-      </w:r>
-      <w:r>
-        <w:t>6</w:t>
-      </w:r>
-      <w:r>
-        <w:t xml:space="preserve"> at grid spots</w:t>
-      </w:r>
-      <w:r>
-        <w:t xml:space="preserve"> </w:t>
-      </w:r>
-      <w:r>
-        <w:t>(</w:t>
-      </w:r>
-      <w:r>
-        <w:t>6</w:t>
-      </w:r>
-      <w:r>
-        <w:t>,2) and (</w:t>
-      </w:r>
-      <w:r>
-        <w:t>6</w:t>
-      </w:r>
-      <w:r>
-        <w:t>,</w:t>
-      </w:r>
-      <w:r>
-        <w:t>4</w:t>
-      </w:r>
-      <w:r>
-        <w:t>).</w:t>
-      </w:r>
-    </w:p>
     <w:p/>
     <w:p>
       <w:r>
@@ -555,7 +653,15 @@
         <w:t>This means that for the teams, in total there should be 24 moves left. If a team that only had two moves was one of the teams that happened to get picked, then it doesn’t have any moves anymore</w:t>
       </w:r>
       <w:r>
-        <w:t xml:space="preserve"> (since both of it’s moves were taken away)</w:t>
+        <w:t xml:space="preserve"> (since both of </w:t>
+      </w:r>
+      <w:proofErr w:type="spellStart"/>
+      <w:r>
+        <w:t>it’s</w:t>
+      </w:r>
+      <w:proofErr w:type="spellEnd"/>
+      <w:r>
+        <w:t xml:space="preserve"> moves were taken away)</w:t>
       </w:r>
       <w:r>
         <w:t xml:space="preserve"> and it cannot put its name down on the grid anymore.</w:t>
@@ -585,13 +691,7 @@
         </w:numPr>
       </w:pPr>
       <w:r>
-        <w:t>A “picked” team (one of the 6 teams that get picked</w:t>
-      </w:r>
-      <w:r>
-        <w:t xml:space="preserve"> at the start of the game</w:t>
-      </w:r>
-      <w:r>
-        <w:t xml:space="preserve">), cannot have its name placed anywhere in the row directly below where its name was “automatically” placed. For example, pick #1 (team) automatically gets its name posted to grid spot (1,2) and (1,3), so it now </w:t>
+        <w:t xml:space="preserve">A “picked” team (one of the 6 teams that get picked at the start of the game), cannot have its name placed anywhere in the row directly below where its name was “automatically” placed. For example, pick #1 (team) automatically gets its name posted to grid spot (1,2) and (1,3), so it now </w:t>
       </w:r>
       <w:r>
         <w:rPr>
@@ -609,7 +709,15 @@
         <w:t>nd</w:t>
       </w:r>
       <w:r>
-        <w:t xml:space="preserve"> row. Similarly, Pick #4 (team) automatically gets its name posted to grid spot (4,2) and (4,3), so it now </w:t>
+        <w:t xml:space="preserve"> row. Similarly, </w:t>
+      </w:r>
+      <w:proofErr w:type="gramStart"/>
+      <w:r>
+        <w:t>Pick</w:t>
+      </w:r>
+      <w:proofErr w:type="gramEnd"/>
+      <w:r>
+        <w:t xml:space="preserve"> #4 (team) automatically gets its name posted to grid spot (4,2) and (4,3), so it now </w:t>
       </w:r>
       <w:r>
         <w:rPr>
@@ -645,7 +753,15 @@
     <w:p/>
     <w:p>
       <w:r>
-        <w:t>Winning the game is having the grid completely filled (legally) with all the teams having all their moves extinguished.</w:t>
+        <w:t xml:space="preserve">Winning the game is having the grid </w:t>
+      </w:r>
+      <w:proofErr w:type="gramStart"/>
+      <w:r>
+        <w:t>completely filled</w:t>
+      </w:r>
+      <w:proofErr w:type="gramEnd"/>
+      <w:r>
+        <w:t xml:space="preserve"> (legally) with all the teams having all their moves extinguished.</w:t>
       </w:r>
     </w:p>
     <w:p/>
@@ -718,7 +834,15 @@
     <w:p/>
     <w:p>
       <w:r>
-        <w:t>I think that you are missing some parts from the initial code. For example, GRID_SIZE is never defined on the new code that you gave me. Can you make sure that it has all of its necessary parts?</w:t>
+        <w:t xml:space="preserve">I think that you are missing some parts from the initial code. For example, GRID_SIZE is never defined on the new code that you gave me. Can you make sure that it has </w:t>
+      </w:r>
+      <w:proofErr w:type="gramStart"/>
+      <w:r>
+        <w:t>all of</w:t>
+      </w:r>
+      <w:proofErr w:type="gramEnd"/>
+      <w:r>
+        <w:t xml:space="preserve"> its necessary parts?</w:t>
       </w:r>
     </w:p>
     <w:p/>
@@ -748,8 +872,23 @@
       </w:r>
     </w:p>
     <w:p>
-      <w:r>
-        <w:t xml:space="preserve">picked_teams = list(teams.keys())[:6]  </w:t>
+      <w:proofErr w:type="spellStart"/>
+      <w:r>
+        <w:t>picked_teams</w:t>
+      </w:r>
+      <w:proofErr w:type="spellEnd"/>
+      <w:r>
+        <w:t xml:space="preserve"> = list(</w:t>
+      </w:r>
+      <w:proofErr w:type="spellStart"/>
+      <w:proofErr w:type="gramStart"/>
+      <w:r>
+        <w:t>teams.keys</w:t>
+      </w:r>
+      <w:proofErr w:type="spellEnd"/>
+      <w:proofErr w:type="gramEnd"/>
+      <w:r>
+        <w:t xml:space="preserve">())[:6]  </w:t>
       </w:r>
       <w:r>
         <w:rPr>
@@ -794,16 +933,37 @@
         <w:t>can you</w:t>
       </w:r>
       <w:r>
-        <w:t xml:space="preserve"> change this Javascript code s</w:t>
+        <w:t xml:space="preserve"> change this </w:t>
+      </w:r>
+      <w:proofErr w:type="spellStart"/>
+      <w:r>
+        <w:t>Javascript</w:t>
+      </w:r>
+      <w:proofErr w:type="spellEnd"/>
+      <w:r>
+        <w:t xml:space="preserve"> code s</w:t>
       </w:r>
       <w:r>
         <w:t xml:space="preserve">uch that the </w:t>
       </w:r>
-      <w:r>
-        <w:t xml:space="preserve">the program will take user input at the beginning for the 6 teams that are picked. The user </w:t>
-      </w:r>
-      <w:r>
-        <w:t>type in the first 6 teams that will be “picked”. Similar to how the original code is written, the options will be “Team_1”</w:t>
+      <w:proofErr w:type="spellStart"/>
+      <w:r>
+        <w:t>the</w:t>
+      </w:r>
+      <w:proofErr w:type="spellEnd"/>
+      <w:r>
+        <w:t xml:space="preserve"> program will take user input at the beginning for the 6 teams that are picked. The user </w:t>
+      </w:r>
+      <w:r>
+        <w:t xml:space="preserve">type in the first 6 teams that will be “picked”. </w:t>
+      </w:r>
+      <w:proofErr w:type="gramStart"/>
+      <w:r>
+        <w:t>Similar to</w:t>
+      </w:r>
+      <w:proofErr w:type="gramEnd"/>
+      <w:r>
+        <w:t xml:space="preserve"> how the original code is written, the options will be “Team_1”</w:t>
       </w:r>
       <w:r>
         <w:t>, “Team_2”, “Team_3”, …, “Team_13”.</w:t>
@@ -844,12 +1004,36 @@
     </w:p>
     <w:p>
       <w:r>
-        <w:t xml:space="preserve">    function fillGrid(remainingTeams) {</w:t>
-      </w:r>
-    </w:p>
-    <w:p>
-      <w:r>
-        <w:t xml:space="preserve">        if (remainingTeams.length === 0) {</w:t>
+        <w:t xml:space="preserve">    function </w:t>
+      </w:r>
+      <w:proofErr w:type="spellStart"/>
+      <w:r>
+        <w:t>fillGrid</w:t>
+      </w:r>
+      <w:proofErr w:type="spellEnd"/>
+      <w:r>
+        <w:t>(</w:t>
+      </w:r>
+      <w:proofErr w:type="spellStart"/>
+      <w:r>
+        <w:t>remainingTeams</w:t>
+      </w:r>
+      <w:proofErr w:type="spellEnd"/>
+      <w:r>
+        <w:t>) {</w:t>
+      </w:r>
+    </w:p>
+    <w:p>
+      <w:r>
+        <w:t xml:space="preserve">        if (</w:t>
+      </w:r>
+      <w:proofErr w:type="spellStart"/>
+      <w:r>
+        <w:t>remainingTeams.length</w:t>
+      </w:r>
+      <w:proofErr w:type="spellEnd"/>
+      <w:r>
+        <w:t xml:space="preserve"> === 0) {</w:t>
       </w:r>
     </w:p>
     <w:p>
@@ -872,13 +1056,39 @@
     <w:p/>
     <w:p>
       <w:r>
-        <w:t xml:space="preserve">        const team = remainingTeams[0];</w:t>
-      </w:r>
-    </w:p>
-    <w:p>
-      <w:r>
-        <w:t xml:space="preserve">        let movesLeft = teams[team];</w:t>
-      </w:r>
+        <w:t xml:space="preserve">        const team = </w:t>
+      </w:r>
+      <w:proofErr w:type="spellStart"/>
+      <w:proofErr w:type="gramStart"/>
+      <w:r>
+        <w:t>remainingTeams</w:t>
+      </w:r>
+      <w:proofErr w:type="spellEnd"/>
+      <w:r>
+        <w:t>[</w:t>
+      </w:r>
+      <w:proofErr w:type="gramEnd"/>
+      <w:r>
+        <w:t>0];</w:t>
+      </w:r>
+    </w:p>
+    <w:p>
+      <w:r>
+        <w:t xml:space="preserve">        let </w:t>
+      </w:r>
+      <w:proofErr w:type="spellStart"/>
+      <w:r>
+        <w:t>movesLeft</w:t>
+      </w:r>
+      <w:proofErr w:type="spellEnd"/>
+      <w:r>
+        <w:t xml:space="preserve"> = teams[team</w:t>
+      </w:r>
+      <w:proofErr w:type="gramStart"/>
+      <w:r>
+        <w:t>];</w:t>
+      </w:r>
+      <w:proofErr w:type="gramEnd"/>
     </w:p>
     <w:p/>
     <w:p>
@@ -900,18 +1110,52 @@
     </w:p>
     <w:p>
       <w:r>
-        <w:t xml:space="preserve">            for (let col = 0; col &lt; GRID_SIZE; col++) {</w:t>
-      </w:r>
-    </w:p>
-    <w:p>
-      <w:r>
-        <w:t xml:space="preserve">                if (movesLeft &gt; 0 &amp;&amp; isValidMove(team, row, col)) {</w:t>
-      </w:r>
-    </w:p>
-    <w:p>
-      <w:r>
-        <w:t xml:space="preserve">                    grid[row][col] = team;</w:t>
-      </w:r>
+        <w:t xml:space="preserve">            for (let </w:t>
+      </w:r>
+      <w:proofErr w:type="spellStart"/>
+      <w:r>
+        <w:t>col</w:t>
+      </w:r>
+      <w:proofErr w:type="spellEnd"/>
+      <w:r>
+        <w:t xml:space="preserve"> = 0; col &lt; GRID_SIZE; col++) {</w:t>
+      </w:r>
+    </w:p>
+    <w:p>
+      <w:r>
+        <w:t xml:space="preserve">                if (</w:t>
+      </w:r>
+      <w:proofErr w:type="spellStart"/>
+      <w:r>
+        <w:t>movesLeft</w:t>
+      </w:r>
+      <w:proofErr w:type="spellEnd"/>
+      <w:r>
+        <w:t xml:space="preserve"> &gt; 0 &amp;&amp; </w:t>
+      </w:r>
+      <w:proofErr w:type="spellStart"/>
+      <w:proofErr w:type="gramStart"/>
+      <w:r>
+        <w:t>isValidMove</w:t>
+      </w:r>
+      <w:proofErr w:type="spellEnd"/>
+      <w:r>
+        <w:t>(</w:t>
+      </w:r>
+      <w:proofErr w:type="gramEnd"/>
+      <w:r>
+        <w:t>team, row, col)) {</w:t>
+      </w:r>
+    </w:p>
+    <w:p>
+      <w:r>
+        <w:t xml:space="preserve">                    grid[row][col] = </w:t>
+      </w:r>
+      <w:proofErr w:type="gramStart"/>
+      <w:r>
+        <w:t>team;</w:t>
+      </w:r>
+      <w:proofErr w:type="gramEnd"/>
     </w:p>
     <w:p>
       <w:r>
@@ -927,13 +1171,50 @@
     </w:p>
     <w:p>
       <w:r>
-        <w:t xml:space="preserve">                    if (fillGrid(teams[team] &gt; 0 ? remainingTeams : remainingTeams.slice(1))) {</w:t>
-      </w:r>
-    </w:p>
-    <w:p>
-      <w:r>
-        <w:t xml:space="preserve">                        return true;</w:t>
-      </w:r>
+        <w:t xml:space="preserve">                    if (</w:t>
+      </w:r>
+      <w:proofErr w:type="spellStart"/>
+      <w:r>
+        <w:t>fillGrid</w:t>
+      </w:r>
+      <w:proofErr w:type="spellEnd"/>
+      <w:r>
+        <w:t xml:space="preserve">(teams[team] &gt; </w:t>
+      </w:r>
+      <w:proofErr w:type="gramStart"/>
+      <w:r>
+        <w:t>0 ?</w:t>
+      </w:r>
+      <w:proofErr w:type="gramEnd"/>
+      <w:r>
+        <w:t xml:space="preserve"> </w:t>
+      </w:r>
+      <w:proofErr w:type="spellStart"/>
+      <w:r>
+        <w:t>remainingTeams</w:t>
+      </w:r>
+      <w:proofErr w:type="spellEnd"/>
+      <w:r>
+        <w:t xml:space="preserve"> : </w:t>
+      </w:r>
+      <w:proofErr w:type="spellStart"/>
+      <w:r>
+        <w:t>remainingTeams.slice</w:t>
+      </w:r>
+      <w:proofErr w:type="spellEnd"/>
+      <w:r>
+        <w:t>(1))) {</w:t>
+      </w:r>
+    </w:p>
+    <w:p>
+      <w:r>
+        <w:t xml:space="preserve">                        return </w:t>
+      </w:r>
+      <w:proofErr w:type="gramStart"/>
+      <w:r>
+        <w:t>true;</w:t>
+      </w:r>
+      <w:proofErr w:type="gramEnd"/>
     </w:p>
     <w:p>
       <w:r>
@@ -949,18 +1230,44 @@
           <w:i/>
           <w:iCs/>
         </w:rPr>
-        <w:t>// Undo move if unsuccessful</w:t>
-      </w:r>
-    </w:p>
-    <w:p>
-      <w:r>
-        <w:t xml:space="preserve">                    grid[row][col] = ' ';</w:t>
-      </w:r>
-    </w:p>
-    <w:p>
-      <w:r>
-        <w:t xml:space="preserve">                    teams[team] += 1;</w:t>
-      </w:r>
+        <w:t xml:space="preserve">// Undo </w:t>
+      </w:r>
+      <w:proofErr w:type="gramStart"/>
+      <w:r>
+        <w:rPr>
+          <w:i/>
+          <w:iCs/>
+        </w:rPr>
+        <w:t>move</w:t>
+      </w:r>
+      <w:proofErr w:type="gramEnd"/>
+      <w:r>
+        <w:rPr>
+          <w:i/>
+          <w:iCs/>
+        </w:rPr>
+        <w:t xml:space="preserve"> if unsuccessful</w:t>
+      </w:r>
+    </w:p>
+    <w:p>
+      <w:r>
+        <w:t xml:space="preserve">                    grid[row][col] = ' </w:t>
+      </w:r>
+      <w:proofErr w:type="gramStart"/>
+      <w:r>
+        <w:t>';</w:t>
+      </w:r>
+      <w:proofErr w:type="gramEnd"/>
+    </w:p>
+    <w:p>
+      <w:r>
+        <w:t xml:space="preserve">                    teams[team] += </w:t>
+      </w:r>
+      <w:proofErr w:type="gramStart"/>
+      <w:r>
+        <w:t>1;</w:t>
+      </w:r>
+      <w:proofErr w:type="gramEnd"/>
     </w:p>
     <w:p>
       <w:r>
@@ -979,8 +1286,13 @@
     </w:p>
     <w:p>
       <w:r>
-        <w:t xml:space="preserve">        return false;</w:t>
-      </w:r>
+        <w:t xml:space="preserve">        return </w:t>
+      </w:r>
+      <w:proofErr w:type="gramStart"/>
+      <w:r>
+        <w:t>false;</w:t>
+      </w:r>
+      <w:proofErr w:type="gramEnd"/>
     </w:p>
     <w:p>
       <w:r>
@@ -990,13 +1302,66 @@
     <w:p/>
     <w:p>
       <w:r>
-        <w:t>Here I see that each time a new “team” is picked and an attempt is made to put that team into the grid, the neam team that is picked is just taken from the beginning of the remainingTeams array. Hence: “</w:t>
-      </w:r>
-      <w:r>
-        <w:t>const team = remainingTeams[0];</w:t>
-      </w:r>
-      <w:r>
-        <w:t>”. Now I want to change this code so it randomly picks a new team to try out of the remainingTeams array each time. Can you change the code to do this?</w:t>
+        <w:t xml:space="preserve">Here I see that each time a new “team” is </w:t>
+      </w:r>
+      <w:proofErr w:type="gramStart"/>
+      <w:r>
+        <w:t>picked</w:t>
+      </w:r>
+      <w:proofErr w:type="gramEnd"/>
+      <w:r>
+        <w:t xml:space="preserve"> and an attempt is made to put that team into the grid, the </w:t>
+      </w:r>
+      <w:proofErr w:type="spellStart"/>
+      <w:r>
+        <w:t>neam</w:t>
+      </w:r>
+      <w:proofErr w:type="spellEnd"/>
+      <w:r>
+        <w:t xml:space="preserve"> team that is picked is just taken from the beginning of the </w:t>
+      </w:r>
+      <w:proofErr w:type="spellStart"/>
+      <w:r>
+        <w:t>remainingTeams</w:t>
+      </w:r>
+      <w:proofErr w:type="spellEnd"/>
+      <w:r>
+        <w:t xml:space="preserve"> array. Hence: “</w:t>
+      </w:r>
+      <w:r>
+        <w:t xml:space="preserve">const team = </w:t>
+      </w:r>
+      <w:proofErr w:type="spellStart"/>
+      <w:proofErr w:type="gramStart"/>
+      <w:r>
+        <w:t>remainingTeams</w:t>
+      </w:r>
+      <w:proofErr w:type="spellEnd"/>
+      <w:r>
+        <w:t>[</w:t>
+      </w:r>
+      <w:proofErr w:type="gramEnd"/>
+      <w:r>
+        <w:t>0];</w:t>
+      </w:r>
+      <w:r>
+        <w:t xml:space="preserve">”. Now I want to change this </w:t>
+      </w:r>
+      <w:proofErr w:type="gramStart"/>
+      <w:r>
+        <w:t>code</w:t>
+      </w:r>
+      <w:proofErr w:type="gramEnd"/>
+      <w:r>
+        <w:t xml:space="preserve"> so it randomly picks a new team to try out of the </w:t>
+      </w:r>
+      <w:proofErr w:type="spellStart"/>
+      <w:r>
+        <w:t>remainingTeams</w:t>
+      </w:r>
+      <w:proofErr w:type="spellEnd"/>
+      <w:r>
+        <w:t xml:space="preserve"> array each time. Can you change the code to do this?</w:t>
       </w:r>
     </w:p>
     <w:p/>
@@ -1034,8 +1399,29 @@
         <w:br/>
       </w:r>
       <w:r>
-        <w:t>const readline = require('readline');</w:t>
-      </w:r>
+        <w:t xml:space="preserve">const </w:t>
+      </w:r>
+      <w:proofErr w:type="spellStart"/>
+      <w:r>
+        <w:t>readline</w:t>
+      </w:r>
+      <w:proofErr w:type="spellEnd"/>
+      <w:r>
+        <w:t xml:space="preserve"> = require('</w:t>
+      </w:r>
+      <w:proofErr w:type="spellStart"/>
+      <w:r>
+        <w:t>readline</w:t>
+      </w:r>
+      <w:proofErr w:type="spellEnd"/>
+      <w:r>
+        <w:t>'</w:t>
+      </w:r>
+      <w:proofErr w:type="gramStart"/>
+      <w:r>
+        <w:t>);</w:t>
+      </w:r>
+      <w:proofErr w:type="gramEnd"/>
     </w:p>
     <w:p/>
     <w:p>
@@ -1049,13 +1435,23 @@
     </w:p>
     <w:p>
       <w:r>
-        <w:t>const GRID_SIZE = 6;</w:t>
-      </w:r>
-    </w:p>
-    <w:p>
-      <w:r>
-        <w:t>const TOTAL_TEAMS = 13;</w:t>
-      </w:r>
+        <w:t xml:space="preserve">const GRID_SIZE = </w:t>
+      </w:r>
+      <w:proofErr w:type="gramStart"/>
+      <w:r>
+        <w:t>6;</w:t>
+      </w:r>
+      <w:proofErr w:type="gramEnd"/>
+    </w:p>
+    <w:p>
+      <w:r>
+        <w:t xml:space="preserve">const TOTAL_TEAMS = </w:t>
+      </w:r>
+      <w:proofErr w:type="gramStart"/>
+      <w:r>
+        <w:t>13;</w:t>
+      </w:r>
+      <w:proofErr w:type="gramEnd"/>
     </w:p>
     <w:p/>
     <w:p>
@@ -1069,7 +1465,20 @@
     </w:p>
     <w:p>
       <w:r>
-        <w:t>let grid = Array.from({ length: GRID_SIZE }, () =&gt; Array(GRID_SIZE).fill(' '));</w:t>
+        <w:t xml:space="preserve">let grid = </w:t>
+      </w:r>
+      <w:proofErr w:type="spellStart"/>
+      <w:r>
+        <w:t>Array.from</w:t>
+      </w:r>
+      <w:proofErr w:type="spellEnd"/>
+      <w:proofErr w:type="gramStart"/>
+      <w:r>
+        <w:t>({ length</w:t>
+      </w:r>
+      <w:proofErr w:type="gramEnd"/>
+      <w:r>
+        <w:t>: GRID_SIZE }, () =&gt; Array(GRID_SIZE).fill(' '));</w:t>
       </w:r>
     </w:p>
     <w:p/>
@@ -1084,91 +1493,273 @@
     </w:p>
     <w:p>
       <w:r>
-        <w:t>let teams = {};</w:t>
-      </w:r>
-    </w:p>
-    <w:p>
-      <w:r>
-        <w:t>teams['UVM'] = 3;</w:t>
-      </w:r>
-    </w:p>
-    <w:p>
-      <w:r>
-        <w:t>teams['CBC'] = 3;</w:t>
-      </w:r>
-    </w:p>
-    <w:p>
-      <w:r>
-        <w:t>teams['HAR'] = 3;</w:t>
-      </w:r>
-    </w:p>
-    <w:p>
-      <w:r>
-        <w:t>teams['DAR'] = 3;</w:t>
-      </w:r>
-    </w:p>
-    <w:p>
-      <w:r>
-        <w:t>teams['WIL'] = 3;</w:t>
-      </w:r>
-    </w:p>
-    <w:p>
-      <w:r>
-        <w:t>teams['MID'] = 3;</w:t>
-      </w:r>
-    </w:p>
-    <w:p>
-      <w:r>
-        <w:t>teams['SLU'] = 3;</w:t>
-      </w:r>
-    </w:p>
-    <w:p>
-      <w:r>
-        <w:t>teams['BAT'] = 3;</w:t>
-      </w:r>
-    </w:p>
-    <w:p>
-      <w:r>
-        <w:t>teams['SMC'] = 3;</w:t>
-      </w:r>
-    </w:p>
-    <w:p>
-      <w:r>
-        <w:t>teams['UNH'] = 3;</w:t>
-      </w:r>
-    </w:p>
-    <w:p>
-      <w:r>
-        <w:t>teams['CSC'] = 2;</w:t>
-      </w:r>
-    </w:p>
-    <w:p>
-      <w:r>
-        <w:t>teams['BC'] = 2;</w:t>
-      </w:r>
-    </w:p>
-    <w:p>
-      <w:r>
-        <w:t>teams['PSU'] = 2;</w:t>
-      </w:r>
-    </w:p>
-    <w:p/>
-    <w:p>
-      <w:r>
-        <w:rPr>
-          <w:i/>
-          <w:iCs/>
-        </w:rPr>
-        <w:t>// for (let i = 0; i &lt; TOTAL_TEAMS; i++) {</w:t>
-      </w:r>
-    </w:p>
-    <w:p>
-      <w:r>
-        <w:rPr>
-          <w:i/>
-          <w:iCs/>
-        </w:rPr>
-        <w:t>//     teams[`Team_${i + 1}`] = i &lt; 10 ? 3 : 2; // First 10 teams with 3 moves, last 3 teams with 2 moves</w:t>
+        <w:t>let teams = {</w:t>
+      </w:r>
+      <w:proofErr w:type="gramStart"/>
+      <w:r>
+        <w:t>};</w:t>
+      </w:r>
+      <w:proofErr w:type="gramEnd"/>
+    </w:p>
+    <w:p>
+      <w:r>
+        <w:t xml:space="preserve">teams['UVM'] = </w:t>
+      </w:r>
+      <w:proofErr w:type="gramStart"/>
+      <w:r>
+        <w:t>3;</w:t>
+      </w:r>
+      <w:proofErr w:type="gramEnd"/>
+    </w:p>
+    <w:p>
+      <w:r>
+        <w:t xml:space="preserve">teams['CBC'] = </w:t>
+      </w:r>
+      <w:proofErr w:type="gramStart"/>
+      <w:r>
+        <w:t>3;</w:t>
+      </w:r>
+      <w:proofErr w:type="gramEnd"/>
+    </w:p>
+    <w:p>
+      <w:r>
+        <w:t xml:space="preserve">teams['HAR'] = </w:t>
+      </w:r>
+      <w:proofErr w:type="gramStart"/>
+      <w:r>
+        <w:t>3;</w:t>
+      </w:r>
+      <w:proofErr w:type="gramEnd"/>
+    </w:p>
+    <w:p>
+      <w:r>
+        <w:t xml:space="preserve">teams['DAR'] = </w:t>
+      </w:r>
+      <w:proofErr w:type="gramStart"/>
+      <w:r>
+        <w:t>3;</w:t>
+      </w:r>
+      <w:proofErr w:type="gramEnd"/>
+    </w:p>
+    <w:p>
+      <w:r>
+        <w:t xml:space="preserve">teams['WIL'] = </w:t>
+      </w:r>
+      <w:proofErr w:type="gramStart"/>
+      <w:r>
+        <w:t>3;</w:t>
+      </w:r>
+      <w:proofErr w:type="gramEnd"/>
+    </w:p>
+    <w:p>
+      <w:r>
+        <w:t xml:space="preserve">teams['MID'] = </w:t>
+      </w:r>
+      <w:proofErr w:type="gramStart"/>
+      <w:r>
+        <w:t>3;</w:t>
+      </w:r>
+      <w:proofErr w:type="gramEnd"/>
+    </w:p>
+    <w:p>
+      <w:r>
+        <w:t xml:space="preserve">teams['SLU'] = </w:t>
+      </w:r>
+      <w:proofErr w:type="gramStart"/>
+      <w:r>
+        <w:t>3;</w:t>
+      </w:r>
+      <w:proofErr w:type="gramEnd"/>
+    </w:p>
+    <w:p>
+      <w:r>
+        <w:t xml:space="preserve">teams['BAT'] = </w:t>
+      </w:r>
+      <w:proofErr w:type="gramStart"/>
+      <w:r>
+        <w:t>3;</w:t>
+      </w:r>
+      <w:proofErr w:type="gramEnd"/>
+    </w:p>
+    <w:p>
+      <w:r>
+        <w:t xml:space="preserve">teams['SMC'] = </w:t>
+      </w:r>
+      <w:proofErr w:type="gramStart"/>
+      <w:r>
+        <w:t>3;</w:t>
+      </w:r>
+      <w:proofErr w:type="gramEnd"/>
+    </w:p>
+    <w:p>
+      <w:r>
+        <w:t xml:space="preserve">teams['UNH'] = </w:t>
+      </w:r>
+      <w:proofErr w:type="gramStart"/>
+      <w:r>
+        <w:t>3;</w:t>
+      </w:r>
+      <w:proofErr w:type="gramEnd"/>
+    </w:p>
+    <w:p>
+      <w:r>
+        <w:t xml:space="preserve">teams['CSC'] = </w:t>
+      </w:r>
+      <w:proofErr w:type="gramStart"/>
+      <w:r>
+        <w:t>2;</w:t>
+      </w:r>
+      <w:proofErr w:type="gramEnd"/>
+    </w:p>
+    <w:p>
+      <w:r>
+        <w:t xml:space="preserve">teams['BC'] = </w:t>
+      </w:r>
+      <w:proofErr w:type="gramStart"/>
+      <w:r>
+        <w:t>2;</w:t>
+      </w:r>
+      <w:proofErr w:type="gramEnd"/>
+    </w:p>
+    <w:p>
+      <w:r>
+        <w:t xml:space="preserve">teams['PSU'] = </w:t>
+      </w:r>
+      <w:proofErr w:type="gramStart"/>
+      <w:r>
+        <w:t>2;</w:t>
+      </w:r>
+      <w:proofErr w:type="gramEnd"/>
+    </w:p>
+    <w:p/>
+    <w:p>
+      <w:r>
+        <w:rPr>
+          <w:i/>
+          <w:iCs/>
+        </w:rPr>
+        <w:t xml:space="preserve">// for (let </w:t>
+      </w:r>
+      <w:proofErr w:type="spellStart"/>
+      <w:r>
+        <w:rPr>
+          <w:i/>
+          <w:iCs/>
+        </w:rPr>
+        <w:t>i</w:t>
+      </w:r>
+      <w:proofErr w:type="spellEnd"/>
+      <w:r>
+        <w:rPr>
+          <w:i/>
+          <w:iCs/>
+        </w:rPr>
+        <w:t xml:space="preserve"> = 0; </w:t>
+      </w:r>
+      <w:proofErr w:type="spellStart"/>
+      <w:r>
+        <w:rPr>
+          <w:i/>
+          <w:iCs/>
+        </w:rPr>
+        <w:t>i</w:t>
+      </w:r>
+      <w:proofErr w:type="spellEnd"/>
+      <w:r>
+        <w:rPr>
+          <w:i/>
+          <w:iCs/>
+        </w:rPr>
+        <w:t xml:space="preserve"> &lt; TOTAL_TEAMS; </w:t>
+      </w:r>
+      <w:proofErr w:type="spellStart"/>
+      <w:r>
+        <w:rPr>
+          <w:i/>
+          <w:iCs/>
+        </w:rPr>
+        <w:t>i</w:t>
+      </w:r>
+      <w:proofErr w:type="spellEnd"/>
+      <w:r>
+        <w:rPr>
+          <w:i/>
+          <w:iCs/>
+        </w:rPr>
+        <w:t>++) {</w:t>
+      </w:r>
+    </w:p>
+    <w:p>
+      <w:r>
+        <w:rPr>
+          <w:i/>
+          <w:iCs/>
+        </w:rPr>
+        <w:t xml:space="preserve">//     </w:t>
+      </w:r>
+      <w:proofErr w:type="gramStart"/>
+      <w:r>
+        <w:rPr>
+          <w:i/>
+          <w:iCs/>
+        </w:rPr>
+        <w:t>teams[</w:t>
+      </w:r>
+      <w:proofErr w:type="gramEnd"/>
+      <w:r>
+        <w:rPr>
+          <w:i/>
+          <w:iCs/>
+        </w:rPr>
+        <w:t>`Team_${</w:t>
+      </w:r>
+      <w:proofErr w:type="spellStart"/>
+      <w:r>
+        <w:rPr>
+          <w:i/>
+          <w:iCs/>
+        </w:rPr>
+        <w:t>i</w:t>
+      </w:r>
+      <w:proofErr w:type="spellEnd"/>
+      <w:r>
+        <w:rPr>
+          <w:i/>
+          <w:iCs/>
+        </w:rPr>
+        <w:t xml:space="preserve"> + 1}`] = </w:t>
+      </w:r>
+      <w:proofErr w:type="spellStart"/>
+      <w:r>
+        <w:rPr>
+          <w:i/>
+          <w:iCs/>
+        </w:rPr>
+        <w:t>i</w:t>
+      </w:r>
+      <w:proofErr w:type="spellEnd"/>
+      <w:r>
+        <w:rPr>
+          <w:i/>
+          <w:iCs/>
+        </w:rPr>
+        <w:t xml:space="preserve"> &lt; 10 ? </w:t>
+      </w:r>
+      <w:proofErr w:type="gramStart"/>
+      <w:r>
+        <w:rPr>
+          <w:i/>
+          <w:iCs/>
+        </w:rPr>
+        <w:t>3 :</w:t>
+      </w:r>
+      <w:proofErr w:type="gramEnd"/>
+      <w:r>
+        <w:rPr>
+          <w:i/>
+          <w:iCs/>
+        </w:rPr>
+        <w:t xml:space="preserve"> 2; // First 10 teams with 3 moves, last 3 teams with 2 moves</w:t>
       </w:r>
     </w:p>
     <w:p>
@@ -1192,18 +1783,53 @@
     </w:p>
     <w:p>
       <w:r>
-        <w:t>const rl = readline.createInterface({</w:t>
-      </w:r>
-    </w:p>
-    <w:p>
-      <w:r>
-        <w:t xml:space="preserve">    input: process.stdin,</w:t>
-      </w:r>
-    </w:p>
-    <w:p>
-      <w:r>
-        <w:t xml:space="preserve">    output: process.stdout</w:t>
-      </w:r>
+        <w:t xml:space="preserve">const </w:t>
+      </w:r>
+      <w:proofErr w:type="spellStart"/>
+      <w:r>
+        <w:t>rl</w:t>
+      </w:r>
+      <w:proofErr w:type="spellEnd"/>
+      <w:r>
+        <w:t xml:space="preserve"> = </w:t>
+      </w:r>
+      <w:proofErr w:type="spellStart"/>
+      <w:proofErr w:type="gramStart"/>
+      <w:r>
+        <w:t>readline.createInterface</w:t>
+      </w:r>
+      <w:proofErr w:type="spellEnd"/>
+      <w:proofErr w:type="gramEnd"/>
+      <w:r>
+        <w:t>({</w:t>
+      </w:r>
+    </w:p>
+    <w:p>
+      <w:r>
+        <w:t xml:space="preserve">    input: </w:t>
+      </w:r>
+      <w:proofErr w:type="spellStart"/>
+      <w:proofErr w:type="gramStart"/>
+      <w:r>
+        <w:t>process.stdin</w:t>
+      </w:r>
+      <w:proofErr w:type="spellEnd"/>
+      <w:proofErr w:type="gramEnd"/>
+      <w:r>
+        <w:t>,</w:t>
+      </w:r>
+    </w:p>
+    <w:p>
+      <w:r>
+        <w:t xml:space="preserve">    output: </w:t>
+      </w:r>
+      <w:proofErr w:type="spellStart"/>
+      <w:proofErr w:type="gramStart"/>
+      <w:r>
+        <w:t>process.stdout</w:t>
+      </w:r>
+      <w:proofErr w:type="spellEnd"/>
+      <w:proofErr w:type="gramEnd"/>
     </w:p>
     <w:p>
       <w:r>
@@ -1222,43 +1848,159 @@
     </w:p>
     <w:p>
       <w:r>
-        <w:t>function getPickedTeams(callback) {</w:t>
-      </w:r>
-    </w:p>
-    <w:p>
-      <w:r>
-        <w:t xml:space="preserve">    let pickedTeams = [];</w:t>
-      </w:r>
-    </w:p>
-    <w:p>
-      <w:r>
-        <w:t xml:space="preserve">    const askTeam = (i) =&gt; {</w:t>
+        <w:t xml:space="preserve">function </w:t>
+      </w:r>
+      <w:proofErr w:type="spellStart"/>
+      <w:r>
+        <w:t>getPickedTeams</w:t>
+      </w:r>
+      <w:proofErr w:type="spellEnd"/>
+      <w:r>
+        <w:t>(callback) {</w:t>
+      </w:r>
+    </w:p>
+    <w:p>
+      <w:r>
+        <w:t xml:space="preserve">    let </w:t>
+      </w:r>
+      <w:proofErr w:type="spellStart"/>
+      <w:r>
+        <w:t>pickedTeams</w:t>
+      </w:r>
+      <w:proofErr w:type="spellEnd"/>
+      <w:r>
+        <w:t xml:space="preserve"> = [</w:t>
+      </w:r>
+      <w:proofErr w:type="gramStart"/>
+      <w:r>
+        <w:t>];</w:t>
+      </w:r>
+      <w:proofErr w:type="gramEnd"/>
+    </w:p>
+    <w:p>
+      <w:r>
+        <w:t xml:space="preserve">    const </w:t>
+      </w:r>
+      <w:proofErr w:type="spellStart"/>
+      <w:r>
+        <w:t>askTeam</w:t>
+      </w:r>
+      <w:proofErr w:type="spellEnd"/>
+      <w:r>
+        <w:t xml:space="preserve"> = (</w:t>
+      </w:r>
+      <w:proofErr w:type="spellStart"/>
+      <w:r>
+        <w:t>i</w:t>
+      </w:r>
+      <w:proofErr w:type="spellEnd"/>
+      <w:r>
+        <w:t>) =&gt; {</w:t>
       </w:r>
     </w:p>
     <w:p>
       <w:r>
         <w:lastRenderedPageBreak/>
-        <w:t xml:space="preserve">        if (i &lt; 6) {</w:t>
-      </w:r>
-    </w:p>
-    <w:p>
-      <w:r>
-        <w:t xml:space="preserve">            rl.question(`Enter the name of picked team ${i + 1} (e.g., UVM, SMC,..., DAR): `, (team) =&gt; {</w:t>
-      </w:r>
-    </w:p>
-    <w:p>
-      <w:r>
-        <w:t xml:space="preserve">                if (!teams.hasOwnProperty(team) || pickedTeams.includes(team)) {</w:t>
-      </w:r>
-    </w:p>
-    <w:p>
-      <w:r>
-        <w:t xml:space="preserve">                    console.log('Invalid team. Please enter a unique team name.');</w:t>
-      </w:r>
-    </w:p>
-    <w:p>
-      <w:r>
-        <w:t xml:space="preserve">                    askTeam(i); </w:t>
+        <w:t xml:space="preserve">        if (</w:t>
+      </w:r>
+      <w:proofErr w:type="spellStart"/>
+      <w:r>
+        <w:t>i</w:t>
+      </w:r>
+      <w:proofErr w:type="spellEnd"/>
+      <w:r>
+        <w:t xml:space="preserve"> &lt; 6) {</w:t>
+      </w:r>
+    </w:p>
+    <w:p>
+      <w:r>
+        <w:t xml:space="preserve">            </w:t>
+      </w:r>
+      <w:proofErr w:type="spellStart"/>
+      <w:proofErr w:type="gramStart"/>
+      <w:r>
+        <w:t>rl.question</w:t>
+      </w:r>
+      <w:proofErr w:type="spellEnd"/>
+      <w:proofErr w:type="gramEnd"/>
+      <w:r>
+        <w:t>(`Enter the name of picked team ${</w:t>
+      </w:r>
+      <w:proofErr w:type="spellStart"/>
+      <w:r>
+        <w:t>i</w:t>
+      </w:r>
+      <w:proofErr w:type="spellEnd"/>
+      <w:r>
+        <w:t xml:space="preserve"> + 1} (e.g., UVM, SMC,..., DAR): `, (team) =&gt; {</w:t>
+      </w:r>
+    </w:p>
+    <w:p>
+      <w:r>
+        <w:t xml:space="preserve">                if </w:t>
+      </w:r>
+      <w:proofErr w:type="gramStart"/>
+      <w:r>
+        <w:t>(!</w:t>
+      </w:r>
+      <w:proofErr w:type="spellStart"/>
+      <w:r>
+        <w:t>teams</w:t>
+      </w:r>
+      <w:proofErr w:type="gramEnd"/>
+      <w:r>
+        <w:t>.hasOwnProperty</w:t>
+      </w:r>
+      <w:proofErr w:type="spellEnd"/>
+      <w:r>
+        <w:t xml:space="preserve">(team) || </w:t>
+      </w:r>
+      <w:proofErr w:type="spellStart"/>
+      <w:r>
+        <w:t>pickedTeams.includes</w:t>
+      </w:r>
+      <w:proofErr w:type="spellEnd"/>
+      <w:r>
+        <w:t>(team)) {</w:t>
+      </w:r>
+    </w:p>
+    <w:p>
+      <w:r>
+        <w:t xml:space="preserve">                    </w:t>
+      </w:r>
+      <w:proofErr w:type="gramStart"/>
+      <w:r>
+        <w:t>console.log(</w:t>
+      </w:r>
+      <w:proofErr w:type="gramEnd"/>
+      <w:r>
+        <w:t>'Invalid team. Please enter a unique team name.'</w:t>
+      </w:r>
+      <w:proofErr w:type="gramStart"/>
+      <w:r>
+        <w:t>);</w:t>
+      </w:r>
+      <w:proofErr w:type="gramEnd"/>
+    </w:p>
+    <w:p>
+      <w:r>
+        <w:t xml:space="preserve">                    </w:t>
+      </w:r>
+      <w:proofErr w:type="spellStart"/>
+      <w:r>
+        <w:t>askTeam</w:t>
+      </w:r>
+      <w:proofErr w:type="spellEnd"/>
+      <w:r>
+        <w:t>(</w:t>
+      </w:r>
+      <w:proofErr w:type="spellStart"/>
+      <w:r>
+        <w:t>i</w:t>
+      </w:r>
+      <w:proofErr w:type="spellEnd"/>
+      <w:r>
+        <w:t xml:space="preserve">); </w:t>
       </w:r>
       <w:r>
         <w:rPr>
@@ -1275,12 +2017,43 @@
     </w:p>
     <w:p>
       <w:r>
-        <w:t xml:space="preserve">                    pickedTeams.push(team);</w:t>
-      </w:r>
-    </w:p>
-    <w:p>
-      <w:r>
-        <w:t xml:space="preserve">                    askTeam(i + 1); </w:t>
+        <w:t xml:space="preserve">                    </w:t>
+      </w:r>
+      <w:proofErr w:type="spellStart"/>
+      <w:r>
+        <w:t>pickedTeams.push</w:t>
+      </w:r>
+      <w:proofErr w:type="spellEnd"/>
+      <w:r>
+        <w:t>(team</w:t>
+      </w:r>
+      <w:proofErr w:type="gramStart"/>
+      <w:r>
+        <w:t>);</w:t>
+      </w:r>
+      <w:proofErr w:type="gramEnd"/>
+    </w:p>
+    <w:p>
+      <w:r>
+        <w:t xml:space="preserve">                    </w:t>
+      </w:r>
+      <w:proofErr w:type="spellStart"/>
+      <w:proofErr w:type="gramStart"/>
+      <w:r>
+        <w:t>askTeam</w:t>
+      </w:r>
+      <w:proofErr w:type="spellEnd"/>
+      <w:r>
+        <w:t>(</w:t>
+      </w:r>
+      <w:proofErr w:type="spellStart"/>
+      <w:proofErr w:type="gramEnd"/>
+      <w:r>
+        <w:t>i</w:t>
+      </w:r>
+      <w:proofErr w:type="spellEnd"/>
+      <w:r>
+        <w:t xml:space="preserve"> + 1); </w:t>
       </w:r>
       <w:r>
         <w:rPr>
@@ -1307,8 +2080,18 @@
     </w:p>
     <w:p>
       <w:r>
-        <w:t xml:space="preserve">            callback(pickedTeams);</w:t>
-      </w:r>
+        <w:t xml:space="preserve">            callback(</w:t>
+      </w:r>
+      <w:proofErr w:type="spellStart"/>
+      <w:r>
+        <w:t>pickedTeams</w:t>
+      </w:r>
+      <w:proofErr w:type="spellEnd"/>
+      <w:proofErr w:type="gramStart"/>
+      <w:r>
+        <w:t>);</w:t>
+      </w:r>
+      <w:proofErr w:type="gramEnd"/>
     </w:p>
     <w:p>
       <w:r>
@@ -1322,7 +2105,20 @@
     </w:p>
     <w:p>
       <w:r>
-        <w:t xml:space="preserve">    askTeam(0);</w:t>
+        <w:t xml:space="preserve">    </w:t>
+      </w:r>
+      <w:proofErr w:type="spellStart"/>
+      <w:proofErr w:type="gramStart"/>
+      <w:r>
+        <w:t>askTeam</w:t>
+      </w:r>
+      <w:proofErr w:type="spellEnd"/>
+      <w:r>
+        <w:t>(</w:t>
+      </w:r>
+      <w:proofErr w:type="gramEnd"/>
+      <w:r>
+        <w:t>0);</w:t>
       </w:r>
     </w:p>
     <w:p>
@@ -1342,7 +2138,15 @@
     </w:p>
     <w:p>
       <w:r>
-        <w:t>const initialPicksPositions = [</w:t>
+        <w:t xml:space="preserve">const </w:t>
+      </w:r>
+      <w:proofErr w:type="spellStart"/>
+      <w:r>
+        <w:t>initialPicksPositions</w:t>
+      </w:r>
+      <w:proofErr w:type="spellEnd"/>
+      <w:r>
+        <w:t xml:space="preserve"> = [</w:t>
       </w:r>
     </w:p>
     <w:p>
@@ -1391,8 +2195,23 @@
       </w:r>
     </w:p>
     <w:p>
-      <w:r>
-        <w:t>getPickedTeams(pickedTeams =&gt; {</w:t>
+      <w:proofErr w:type="spellStart"/>
+      <w:proofErr w:type="gramStart"/>
+      <w:r>
+        <w:t>getPickedTeams</w:t>
+      </w:r>
+      <w:proofErr w:type="spellEnd"/>
+      <w:r>
+        <w:t>(</w:t>
+      </w:r>
+      <w:proofErr w:type="spellStart"/>
+      <w:proofErr w:type="gramEnd"/>
+      <w:r>
+        <w:t>pickedTeams</w:t>
+      </w:r>
+      <w:proofErr w:type="spellEnd"/>
+      <w:r>
+        <w:t xml:space="preserve"> =&gt; {</w:t>
       </w:r>
     </w:p>
     <w:p>
@@ -1409,7 +2228,23 @@
     </w:p>
     <w:p>
       <w:r>
-        <w:t xml:space="preserve">    pickedTeams.forEach((team, idx) =&gt; {</w:t>
+        <w:t xml:space="preserve">    </w:t>
+      </w:r>
+      <w:proofErr w:type="spellStart"/>
+      <w:r>
+        <w:t>pickedTeams.forEach</w:t>
+      </w:r>
+      <w:proofErr w:type="spellEnd"/>
+      <w:r>
+        <w:t xml:space="preserve">((team, </w:t>
+      </w:r>
+      <w:proofErr w:type="spellStart"/>
+      <w:r>
+        <w:t>idx</w:t>
+      </w:r>
+      <w:proofErr w:type="spellEnd"/>
+      <w:r>
+        <w:t>) =&gt; {</w:t>
       </w:r>
     </w:p>
     <w:p>
@@ -1426,12 +2261,46 @@
     </w:p>
     <w:p>
       <w:r>
-        <w:t xml:space="preserve">        initialPicksPositions[idx].forEach(pos =&gt; {</w:t>
-      </w:r>
-    </w:p>
-    <w:p>
-      <w:r>
-        <w:t xml:space="preserve">            const [row, col] = [pos[0] - 1, pos[1] - 1]; </w:t>
+        <w:t xml:space="preserve">        </w:t>
+      </w:r>
+      <w:proofErr w:type="spellStart"/>
+      <w:r>
+        <w:t>initialPicksPositions</w:t>
+      </w:r>
+      <w:proofErr w:type="spellEnd"/>
+      <w:r>
+        <w:t>[</w:t>
+      </w:r>
+      <w:proofErr w:type="spellStart"/>
+      <w:r>
+        <w:t>idx</w:t>
+      </w:r>
+      <w:proofErr w:type="spellEnd"/>
+      <w:proofErr w:type="gramStart"/>
+      <w:r>
+        <w:t>].</w:t>
+      </w:r>
+      <w:proofErr w:type="spellStart"/>
+      <w:r>
+        <w:t>forEach</w:t>
+      </w:r>
+      <w:proofErr w:type="spellEnd"/>
+      <w:proofErr w:type="gramEnd"/>
+      <w:r>
+        <w:t>(pos =&gt; {</w:t>
+      </w:r>
+    </w:p>
+    <w:p>
+      <w:r>
+        <w:t xml:space="preserve">            const [row, col] = [</w:t>
+      </w:r>
+      <w:proofErr w:type="gramStart"/>
+      <w:r>
+        <w:t>pos[</w:t>
+      </w:r>
+      <w:proofErr w:type="gramEnd"/>
+      <w:r>
+        <w:t xml:space="preserve">0] - 1, pos[1] - 1]; </w:t>
       </w:r>
       <w:r>
         <w:rPr>
@@ -1443,8 +2312,13 @@
     </w:p>
     <w:p>
       <w:r>
-        <w:t xml:space="preserve">            grid[row][col] = team;</w:t>
-      </w:r>
+        <w:t xml:space="preserve">            grid[row][col] = </w:t>
+      </w:r>
+      <w:proofErr w:type="gramStart"/>
+      <w:r>
+        <w:t>team;</w:t>
+      </w:r>
+      <w:proofErr w:type="gramEnd"/>
     </w:p>
     <w:p>
       <w:r>
@@ -1471,18 +2345,60 @@
     </w:p>
     <w:p>
       <w:r>
-        <w:t xml:space="preserve">    let rowExclusions = {};</w:t>
-      </w:r>
-    </w:p>
-    <w:p>
-      <w:r>
-        <w:t xml:space="preserve">    pickedTeams.forEach((team, idx) =&gt; {</w:t>
-      </w:r>
-    </w:p>
-    <w:p>
-      <w:r>
-        <w:t xml:space="preserve">        rowExclusions[team] = idx + 1;</w:t>
-      </w:r>
+        <w:t xml:space="preserve">    let </w:t>
+      </w:r>
+      <w:proofErr w:type="spellStart"/>
+      <w:r>
+        <w:t>rowExclusions</w:t>
+      </w:r>
+      <w:proofErr w:type="spellEnd"/>
+      <w:r>
+        <w:t xml:space="preserve"> = {</w:t>
+      </w:r>
+      <w:proofErr w:type="gramStart"/>
+      <w:r>
+        <w:t>};</w:t>
+      </w:r>
+      <w:proofErr w:type="gramEnd"/>
+    </w:p>
+    <w:p>
+      <w:r>
+        <w:t xml:space="preserve">    </w:t>
+      </w:r>
+      <w:proofErr w:type="spellStart"/>
+      <w:r>
+        <w:t>pickedTeams.forEach</w:t>
+      </w:r>
+      <w:proofErr w:type="spellEnd"/>
+      <w:r>
+        <w:t xml:space="preserve">((team, </w:t>
+      </w:r>
+      <w:proofErr w:type="spellStart"/>
+      <w:r>
+        <w:t>idx</w:t>
+      </w:r>
+      <w:proofErr w:type="spellEnd"/>
+      <w:r>
+        <w:t>) =&gt; {</w:t>
+      </w:r>
+    </w:p>
+    <w:p>
+      <w:r>
+        <w:t xml:space="preserve">        </w:t>
+      </w:r>
+      <w:proofErr w:type="spellStart"/>
+      <w:r>
+        <w:t>rowExclusions</w:t>
+      </w:r>
+      <w:proofErr w:type="spellEnd"/>
+      <w:r>
+        <w:t xml:space="preserve">[team] = idx + </w:t>
+      </w:r>
+      <w:proofErr w:type="gramStart"/>
+      <w:r>
+        <w:t>1;</w:t>
+      </w:r>
+      <w:proofErr w:type="gramEnd"/>
     </w:p>
     <w:p>
       <w:r>
@@ -1504,17 +2420,51 @@
     </w:p>
     <w:p>
       <w:r>
-        <w:t xml:space="preserve">    function printGrid(grid) {</w:t>
-      </w:r>
-    </w:p>
-    <w:p>
-      <w:r>
-        <w:t xml:space="preserve">        grid.forEach(row =&gt; console.log(row.join(" ")));</w:t>
-      </w:r>
-    </w:p>
-    <w:p>
-      <w:r>
-        <w:t xml:space="preserve">        console.log();</w:t>
+        <w:t xml:space="preserve">    function </w:t>
+      </w:r>
+      <w:proofErr w:type="spellStart"/>
+      <w:r>
+        <w:t>printGrid</w:t>
+      </w:r>
+      <w:proofErr w:type="spellEnd"/>
+      <w:r>
+        <w:t>(grid) {</w:t>
+      </w:r>
+    </w:p>
+    <w:p>
+      <w:r>
+        <w:t xml:space="preserve">        </w:t>
+      </w:r>
+      <w:proofErr w:type="spellStart"/>
+      <w:proofErr w:type="gramStart"/>
+      <w:r>
+        <w:t>grid.forEach</w:t>
+      </w:r>
+      <w:proofErr w:type="spellEnd"/>
+      <w:proofErr w:type="gramEnd"/>
+      <w:r>
+        <w:t>(row =&gt; console.log(</w:t>
+      </w:r>
+      <w:proofErr w:type="spellStart"/>
+      <w:r>
+        <w:t>row.join</w:t>
+      </w:r>
+      <w:proofErr w:type="spellEnd"/>
+      <w:r>
+        <w:t>(" ")));</w:t>
+      </w:r>
+    </w:p>
+    <w:p>
+      <w:r>
+        <w:t xml:space="preserve">        </w:t>
+      </w:r>
+      <w:proofErr w:type="gramStart"/>
+      <w:r>
+        <w:t>console.log(</w:t>
+      </w:r>
+      <w:proofErr w:type="gramEnd"/>
+      <w:r>
+        <w:t>);</w:t>
       </w:r>
     </w:p>
     <w:p>
@@ -1537,7 +2487,20 @@
     </w:p>
     <w:p>
       <w:r>
-        <w:t xml:space="preserve">    function isValidMove(team, row, col) {</w:t>
+        <w:t xml:space="preserve">    function </w:t>
+      </w:r>
+      <w:proofErr w:type="spellStart"/>
+      <w:proofErr w:type="gramStart"/>
+      <w:r>
+        <w:t>isValidMove</w:t>
+      </w:r>
+      <w:proofErr w:type="spellEnd"/>
+      <w:r>
+        <w:t>(</w:t>
+      </w:r>
+      <w:proofErr w:type="gramEnd"/>
+      <w:r>
+        <w:t>team, row, col) {</w:t>
       </w:r>
     </w:p>
     <w:p>
@@ -1554,13 +2517,26 @@
     </w:p>
     <w:p>
       <w:r>
-        <w:t xml:space="preserve">        if (rowExclusions[team] === row + 1) {</w:t>
-      </w:r>
-    </w:p>
-    <w:p>
-      <w:r>
-        <w:t xml:space="preserve">            return false;</w:t>
-      </w:r>
+        <w:t xml:space="preserve">        if (</w:t>
+      </w:r>
+      <w:proofErr w:type="spellStart"/>
+      <w:r>
+        <w:t>rowExclusions</w:t>
+      </w:r>
+      <w:proofErr w:type="spellEnd"/>
+      <w:r>
+        <w:t>[team] === row + 1) {</w:t>
+      </w:r>
+    </w:p>
+    <w:p>
+      <w:r>
+        <w:t xml:space="preserve">            return </w:t>
+      </w:r>
+      <w:proofErr w:type="gramStart"/>
+      <w:r>
+        <w:t>false;</w:t>
+      </w:r>
+      <w:proofErr w:type="gramEnd"/>
     </w:p>
     <w:p>
       <w:r>
@@ -1591,8 +2567,13 @@
     </w:p>
     <w:p>
       <w:r>
-        <w:t xml:space="preserve">                return false;</w:t>
-      </w:r>
+        <w:t xml:space="preserve">                return </w:t>
+      </w:r>
+      <w:proofErr w:type="gramStart"/>
+      <w:r>
+        <w:t>false;</w:t>
+      </w:r>
+      <w:proofErr w:type="gramEnd"/>
     </w:p>
     <w:p>
       <w:r>
@@ -1606,8 +2587,13 @@
     </w:p>
     <w:p>
       <w:r>
-        <w:t xml:space="preserve">        return grid[row][col] === ' ';</w:t>
-      </w:r>
+        <w:t xml:space="preserve">        return grid[row][col] === ' </w:t>
+      </w:r>
+      <w:proofErr w:type="gramStart"/>
+      <w:r>
+        <w:t>';</w:t>
+      </w:r>
+      <w:proofErr w:type="gramEnd"/>
     </w:p>
     <w:p>
       <w:r>
@@ -1636,7 +2622,39 @@
           <w:i/>
           <w:iCs/>
         </w:rPr>
-        <w:t>// function fillGrid(remainingTeams) {</w:t>
+        <w:t xml:space="preserve">// function </w:t>
+      </w:r>
+      <w:proofErr w:type="spellStart"/>
+      <w:r>
+        <w:rPr>
+          <w:i/>
+          <w:iCs/>
+        </w:rPr>
+        <w:t>fillGrid</w:t>
+      </w:r>
+      <w:proofErr w:type="spellEnd"/>
+      <w:r>
+        <w:rPr>
+          <w:i/>
+          <w:iCs/>
+        </w:rPr>
+        <w:t>(</w:t>
+      </w:r>
+      <w:proofErr w:type="spellStart"/>
+      <w:r>
+        <w:rPr>
+          <w:i/>
+          <w:iCs/>
+        </w:rPr>
+        <w:t>remainingTeams</w:t>
+      </w:r>
+      <w:proofErr w:type="spellEnd"/>
+      <w:r>
+        <w:rPr>
+          <w:i/>
+          <w:iCs/>
+        </w:rPr>
+        <w:t>) {</w:t>
       </w:r>
     </w:p>
     <w:p>
@@ -1648,7 +2666,23 @@
           <w:i/>
           <w:iCs/>
         </w:rPr>
-        <w:t>//     if (remainingTeams.length === 0) {</w:t>
+        <w:t>//     if (</w:t>
+      </w:r>
+      <w:proofErr w:type="spellStart"/>
+      <w:r>
+        <w:rPr>
+          <w:i/>
+          <w:iCs/>
+        </w:rPr>
+        <w:t>remainingTeams.length</w:t>
+      </w:r>
+      <w:proofErr w:type="spellEnd"/>
+      <w:r>
+        <w:rPr>
+          <w:i/>
+          <w:iCs/>
+        </w:rPr>
+        <w:t xml:space="preserve"> === 0) {</w:t>
       </w:r>
     </w:p>
     <w:p>
@@ -1685,7 +2719,32 @@
           <w:i/>
           <w:iCs/>
         </w:rPr>
-        <w:t>//     const team = remainingTeams[0];</w:t>
+        <w:t xml:space="preserve">//     const team = </w:t>
+      </w:r>
+      <w:proofErr w:type="spellStart"/>
+      <w:proofErr w:type="gramStart"/>
+      <w:r>
+        <w:rPr>
+          <w:i/>
+          <w:iCs/>
+        </w:rPr>
+        <w:t>remainingTeams</w:t>
+      </w:r>
+      <w:proofErr w:type="spellEnd"/>
+      <w:r>
+        <w:rPr>
+          <w:i/>
+          <w:iCs/>
+        </w:rPr>
+        <w:t>[</w:t>
+      </w:r>
+      <w:proofErr w:type="gramEnd"/>
+      <w:r>
+        <w:rPr>
+          <w:i/>
+          <w:iCs/>
+        </w:rPr>
+        <w:t>0];</w:t>
       </w:r>
     </w:p>
     <w:p>
@@ -1697,8 +2756,33 @@
           <w:i/>
           <w:iCs/>
         </w:rPr>
-        <w:t>//     let movesLeft = teams[team];</w:t>
-      </w:r>
+        <w:t xml:space="preserve">//     let </w:t>
+      </w:r>
+      <w:proofErr w:type="spellStart"/>
+      <w:r>
+        <w:rPr>
+          <w:i/>
+          <w:iCs/>
+        </w:rPr>
+        <w:t>movesLeft</w:t>
+      </w:r>
+      <w:proofErr w:type="spellEnd"/>
+      <w:r>
+        <w:rPr>
+          <w:i/>
+          <w:iCs/>
+        </w:rPr>
+        <w:t xml:space="preserve"> = teams[team</w:t>
+      </w:r>
+      <w:proofErr w:type="gramStart"/>
+      <w:r>
+        <w:rPr>
+          <w:i/>
+          <w:iCs/>
+        </w:rPr>
+        <w:t>];</w:t>
+      </w:r>
+      <w:proofErr w:type="gramEnd"/>
     </w:p>
     <w:p/>
     <w:p>
@@ -1734,7 +2818,23 @@
           <w:i/>
           <w:iCs/>
         </w:rPr>
-        <w:t>//         for (let col = 0; col &lt; GRID_SIZE; col++) {</w:t>
+        <w:t xml:space="preserve">//         for (let </w:t>
+      </w:r>
+      <w:proofErr w:type="spellStart"/>
+      <w:r>
+        <w:rPr>
+          <w:i/>
+          <w:iCs/>
+        </w:rPr>
+        <w:t>col</w:t>
+      </w:r>
+      <w:proofErr w:type="spellEnd"/>
+      <w:r>
+        <w:rPr>
+          <w:i/>
+          <w:iCs/>
+        </w:rPr>
+        <w:t xml:space="preserve"> = 0; col &lt; GRID_SIZE; col++) {</w:t>
       </w:r>
     </w:p>
     <w:p>
@@ -1746,7 +2846,48 @@
           <w:i/>
           <w:iCs/>
         </w:rPr>
-        <w:t>//             if (movesLeft &gt; 0 &amp;&amp; isValidMove(team, row, col)) {</w:t>
+        <w:t>//             if (</w:t>
+      </w:r>
+      <w:proofErr w:type="spellStart"/>
+      <w:r>
+        <w:rPr>
+          <w:i/>
+          <w:iCs/>
+        </w:rPr>
+        <w:t>movesLeft</w:t>
+      </w:r>
+      <w:proofErr w:type="spellEnd"/>
+      <w:r>
+        <w:rPr>
+          <w:i/>
+          <w:iCs/>
+        </w:rPr>
+        <w:t xml:space="preserve"> &gt; 0 &amp;&amp; </w:t>
+      </w:r>
+      <w:proofErr w:type="spellStart"/>
+      <w:proofErr w:type="gramStart"/>
+      <w:r>
+        <w:rPr>
+          <w:i/>
+          <w:iCs/>
+        </w:rPr>
+        <w:t>isValidMove</w:t>
+      </w:r>
+      <w:proofErr w:type="spellEnd"/>
+      <w:r>
+        <w:rPr>
+          <w:i/>
+          <w:iCs/>
+        </w:rPr>
+        <w:t>(</w:t>
+      </w:r>
+      <w:proofErr w:type="gramEnd"/>
+      <w:r>
+        <w:rPr>
+          <w:i/>
+          <w:iCs/>
+        </w:rPr>
+        <w:t>team, row, col)) {</w:t>
       </w:r>
     </w:p>
     <w:p>
@@ -1758,8 +2899,17 @@
           <w:i/>
           <w:iCs/>
         </w:rPr>
-        <w:t>//                 grid[row][col] = team;</w:t>
-      </w:r>
+        <w:t xml:space="preserve">//                 grid[row][col] = </w:t>
+      </w:r>
+      <w:proofErr w:type="gramStart"/>
+      <w:r>
+        <w:rPr>
+          <w:i/>
+          <w:iCs/>
+        </w:rPr>
+        <w:t>team;</w:t>
+      </w:r>
+      <w:proofErr w:type="gramEnd"/>
     </w:p>
     <w:p>
       <w:r>
@@ -1782,7 +2932,71 @@
           <w:i/>
           <w:iCs/>
         </w:rPr>
-        <w:t>//                 if (fillGrid(teams[team] &gt; 0 ? remainingTeams : remainingTeams.slice(1))) {</w:t>
+        <w:t>//                 if (</w:t>
+      </w:r>
+      <w:proofErr w:type="spellStart"/>
+      <w:r>
+        <w:rPr>
+          <w:i/>
+          <w:iCs/>
+        </w:rPr>
+        <w:t>fillGrid</w:t>
+      </w:r>
+      <w:proofErr w:type="spellEnd"/>
+      <w:r>
+        <w:rPr>
+          <w:i/>
+          <w:iCs/>
+        </w:rPr>
+        <w:t xml:space="preserve">(teams[team] &gt; </w:t>
+      </w:r>
+      <w:proofErr w:type="gramStart"/>
+      <w:r>
+        <w:rPr>
+          <w:i/>
+          <w:iCs/>
+        </w:rPr>
+        <w:t>0 ?</w:t>
+      </w:r>
+      <w:proofErr w:type="gramEnd"/>
+      <w:r>
+        <w:rPr>
+          <w:i/>
+          <w:iCs/>
+        </w:rPr>
+        <w:t xml:space="preserve"> </w:t>
+      </w:r>
+      <w:proofErr w:type="spellStart"/>
+      <w:r>
+        <w:rPr>
+          <w:i/>
+          <w:iCs/>
+        </w:rPr>
+        <w:t>remainingTeams</w:t>
+      </w:r>
+      <w:proofErr w:type="spellEnd"/>
+      <w:r>
+        <w:rPr>
+          <w:i/>
+          <w:iCs/>
+        </w:rPr>
+        <w:t xml:space="preserve"> : </w:t>
+      </w:r>
+      <w:proofErr w:type="spellStart"/>
+      <w:r>
+        <w:rPr>
+          <w:i/>
+          <w:iCs/>
+        </w:rPr>
+        <w:t>remainingTeams.slice</w:t>
+      </w:r>
+      <w:proofErr w:type="spellEnd"/>
+      <w:r>
+        <w:rPr>
+          <w:i/>
+          <w:iCs/>
+        </w:rPr>
+        <w:t>(1))) {</w:t>
       </w:r>
     </w:p>
     <w:p>
@@ -1794,8 +3008,17 @@
           <w:i/>
           <w:iCs/>
         </w:rPr>
-        <w:t>//                     return true;</w:t>
-      </w:r>
+        <w:t xml:space="preserve">//                     return </w:t>
+      </w:r>
+      <w:proofErr w:type="gramStart"/>
+      <w:r>
+        <w:rPr>
+          <w:i/>
+          <w:iCs/>
+        </w:rPr>
+        <w:t>true;</w:t>
+      </w:r>
+      <w:proofErr w:type="gramEnd"/>
     </w:p>
     <w:p>
       <w:r>
@@ -1818,7 +3041,23 @@
           <w:i/>
           <w:iCs/>
         </w:rPr>
-        <w:t>//                 // Undo move if unsuccessful</w:t>
+        <w:t xml:space="preserve">//                 // Undo </w:t>
+      </w:r>
+      <w:proofErr w:type="gramStart"/>
+      <w:r>
+        <w:rPr>
+          <w:i/>
+          <w:iCs/>
+        </w:rPr>
+        <w:t>move</w:t>
+      </w:r>
+      <w:proofErr w:type="gramEnd"/>
+      <w:r>
+        <w:rPr>
+          <w:i/>
+          <w:iCs/>
+        </w:rPr>
+        <w:t xml:space="preserve"> if unsuccessful</w:t>
       </w:r>
     </w:p>
     <w:p>
@@ -1830,8 +3069,17 @@
           <w:i/>
           <w:iCs/>
         </w:rPr>
-        <w:t>//                 grid[row][col] = ' ';</w:t>
-      </w:r>
+        <w:t xml:space="preserve">//                 grid[row][col] = ' </w:t>
+      </w:r>
+      <w:proofErr w:type="gramStart"/>
+      <w:r>
+        <w:rPr>
+          <w:i/>
+          <w:iCs/>
+        </w:rPr>
+        <w:t>';</w:t>
+      </w:r>
+      <w:proofErr w:type="gramEnd"/>
     </w:p>
     <w:p>
       <w:r>
@@ -1842,8 +3090,17 @@
           <w:i/>
           <w:iCs/>
         </w:rPr>
-        <w:t>//                 teams[team] += 1;</w:t>
-      </w:r>
+        <w:t xml:space="preserve">//                 teams[team] += </w:t>
+      </w:r>
+      <w:proofErr w:type="gramStart"/>
+      <w:r>
+        <w:rPr>
+          <w:i/>
+          <w:iCs/>
+        </w:rPr>
+        <w:t>1;</w:t>
+      </w:r>
+      <w:proofErr w:type="gramEnd"/>
     </w:p>
     <w:p>
       <w:r>
@@ -1891,8 +3148,17 @@
           <w:i/>
           <w:iCs/>
         </w:rPr>
-        <w:t>//     return false;</w:t>
-      </w:r>
+        <w:t xml:space="preserve">//     return </w:t>
+      </w:r>
+      <w:proofErr w:type="gramStart"/>
+      <w:r>
+        <w:rPr>
+          <w:i/>
+          <w:iCs/>
+        </w:rPr>
+        <w:t>false;</w:t>
+      </w:r>
+      <w:proofErr w:type="gramEnd"/>
     </w:p>
     <w:p>
       <w:r>
@@ -1921,12 +3187,36 @@
     </w:p>
     <w:p>
       <w:r>
-        <w:t xml:space="preserve">    function fillGrid(remainingTeams) {</w:t>
-      </w:r>
-    </w:p>
-    <w:p>
-      <w:r>
-        <w:t xml:space="preserve">        if (remainingTeams.length === 0) {</w:t>
+        <w:t xml:space="preserve">    function </w:t>
+      </w:r>
+      <w:proofErr w:type="spellStart"/>
+      <w:r>
+        <w:t>fillGrid</w:t>
+      </w:r>
+      <w:proofErr w:type="spellEnd"/>
+      <w:r>
+        <w:t>(</w:t>
+      </w:r>
+      <w:proofErr w:type="spellStart"/>
+      <w:r>
+        <w:t>remainingTeams</w:t>
+      </w:r>
+      <w:proofErr w:type="spellEnd"/>
+      <w:r>
+        <w:t>) {</w:t>
+      </w:r>
+    </w:p>
+    <w:p>
+      <w:r>
+        <w:t xml:space="preserve">        if (</w:t>
+      </w:r>
+      <w:proofErr w:type="spellStart"/>
+      <w:r>
+        <w:t>remainingTeams.length</w:t>
+      </w:r>
+      <w:proofErr w:type="spellEnd"/>
+      <w:r>
+        <w:t xml:space="preserve"> === 0) {</w:t>
       </w:r>
     </w:p>
     <w:p>
@@ -1956,23 +3246,97 @@
           <w:i/>
           <w:iCs/>
         </w:rPr>
-        <w:t>// Randomly select a team from remainingTeams</w:t>
-      </w:r>
-    </w:p>
-    <w:p>
-      <w:r>
-        <w:t xml:space="preserve">        const randomIndex = Math.floor(Math.random() * remainingTeams.length);</w:t>
-      </w:r>
-    </w:p>
-    <w:p>
-      <w:r>
-        <w:t xml:space="preserve">        const team = remainingTeams[randomIndex];</w:t>
-      </w:r>
-    </w:p>
-    <w:p>
-      <w:r>
-        <w:t xml:space="preserve">        let movesLeft = teams[team];</w:t>
-      </w:r>
+        <w:t xml:space="preserve">// Randomly select a team from </w:t>
+      </w:r>
+      <w:proofErr w:type="spellStart"/>
+      <w:r>
+        <w:rPr>
+          <w:i/>
+          <w:iCs/>
+        </w:rPr>
+        <w:t>remainingTeams</w:t>
+      </w:r>
+      <w:proofErr w:type="spellEnd"/>
+    </w:p>
+    <w:p>
+      <w:r>
+        <w:t xml:space="preserve">        const </w:t>
+      </w:r>
+      <w:proofErr w:type="spellStart"/>
+      <w:r>
+        <w:t>randomIndex</w:t>
+      </w:r>
+      <w:proofErr w:type="spellEnd"/>
+      <w:r>
+        <w:t xml:space="preserve"> = </w:t>
+      </w:r>
+      <w:proofErr w:type="spellStart"/>
+      <w:r>
+        <w:t>Math.floor</w:t>
+      </w:r>
+      <w:proofErr w:type="spellEnd"/>
+      <w:r>
+        <w:t>(</w:t>
+      </w:r>
+      <w:proofErr w:type="spellStart"/>
+      <w:r>
+        <w:t>Math.random</w:t>
+      </w:r>
+      <w:proofErr w:type="spellEnd"/>
+      <w:r>
+        <w:t xml:space="preserve">() * </w:t>
+      </w:r>
+      <w:proofErr w:type="spellStart"/>
+      <w:r>
+        <w:t>remainingTeams.length</w:t>
+      </w:r>
+      <w:proofErr w:type="spellEnd"/>
+      <w:proofErr w:type="gramStart"/>
+      <w:r>
+        <w:t>);</w:t>
+      </w:r>
+      <w:proofErr w:type="gramEnd"/>
+    </w:p>
+    <w:p>
+      <w:r>
+        <w:t xml:space="preserve">        const team = </w:t>
+      </w:r>
+      <w:proofErr w:type="spellStart"/>
+      <w:r>
+        <w:t>remainingTeams</w:t>
+      </w:r>
+      <w:proofErr w:type="spellEnd"/>
+      <w:r>
+        <w:t>[</w:t>
+      </w:r>
+      <w:proofErr w:type="spellStart"/>
+      <w:r>
+        <w:t>randomIndex</w:t>
+      </w:r>
+      <w:proofErr w:type="spellEnd"/>
+      <w:proofErr w:type="gramStart"/>
+      <w:r>
+        <w:t>];</w:t>
+      </w:r>
+      <w:proofErr w:type="gramEnd"/>
+    </w:p>
+    <w:p>
+      <w:r>
+        <w:t xml:space="preserve">        let </w:t>
+      </w:r>
+      <w:proofErr w:type="spellStart"/>
+      <w:r>
+        <w:t>movesLeft</w:t>
+      </w:r>
+      <w:proofErr w:type="spellEnd"/>
+      <w:r>
+        <w:t xml:space="preserve"> = teams[team</w:t>
+      </w:r>
+      <w:proofErr w:type="gramStart"/>
+      <w:r>
+        <w:t>];</w:t>
+      </w:r>
+      <w:proofErr w:type="gramEnd"/>
     </w:p>
     <w:p/>
     <w:p>
@@ -1994,18 +3358,52 @@
     </w:p>
     <w:p>
       <w:r>
-        <w:t xml:space="preserve">            for (let col = 0; col &lt; GRID_SIZE; col++) {</w:t>
-      </w:r>
-    </w:p>
-    <w:p>
-      <w:r>
-        <w:t xml:space="preserve">                if (movesLeft &gt; 0 &amp;&amp; isValidMove(team, row, col)) {</w:t>
-      </w:r>
-    </w:p>
-    <w:p>
-      <w:r>
-        <w:t xml:space="preserve">                    grid[row][col] = team;</w:t>
-      </w:r>
+        <w:t xml:space="preserve">            for (let </w:t>
+      </w:r>
+      <w:proofErr w:type="spellStart"/>
+      <w:r>
+        <w:t>col</w:t>
+      </w:r>
+      <w:proofErr w:type="spellEnd"/>
+      <w:r>
+        <w:t xml:space="preserve"> = 0; col &lt; GRID_SIZE; col++) {</w:t>
+      </w:r>
+    </w:p>
+    <w:p>
+      <w:r>
+        <w:t xml:space="preserve">                if (</w:t>
+      </w:r>
+      <w:proofErr w:type="spellStart"/>
+      <w:r>
+        <w:t>movesLeft</w:t>
+      </w:r>
+      <w:proofErr w:type="spellEnd"/>
+      <w:r>
+        <w:t xml:space="preserve"> &gt; 0 &amp;&amp; </w:t>
+      </w:r>
+      <w:proofErr w:type="spellStart"/>
+      <w:proofErr w:type="gramStart"/>
+      <w:r>
+        <w:t>isValidMove</w:t>
+      </w:r>
+      <w:proofErr w:type="spellEnd"/>
+      <w:r>
+        <w:t>(</w:t>
+      </w:r>
+      <w:proofErr w:type="gramEnd"/>
+      <w:r>
+        <w:t>team, row, col)) {</w:t>
+      </w:r>
+    </w:p>
+    <w:p>
+      <w:r>
+        <w:t xml:space="preserve">                    grid[row][col] = </w:t>
+      </w:r>
+      <w:proofErr w:type="gramStart"/>
+      <w:r>
+        <w:t>team;</w:t>
+      </w:r>
+      <w:proofErr w:type="gramEnd"/>
     </w:p>
     <w:p>
       <w:r>
@@ -2033,18 +3431,71 @@
     </w:p>
     <w:p>
       <w:r>
-        <w:t xml:space="preserve">                    const newRemainingTeams = teams[team] &gt; 0 ? remainingTeams : remainingTeams.filter(t =&gt; t !== team);</w:t>
-      </w:r>
-    </w:p>
-    <w:p>
-      <w:r>
-        <w:t xml:space="preserve">                    if (fillGrid(newRemainingTeams)) {</w:t>
-      </w:r>
-    </w:p>
-    <w:p>
-      <w:r>
-        <w:t xml:space="preserve">                        return true;</w:t>
-      </w:r>
+        <w:t xml:space="preserve">                    const </w:t>
+      </w:r>
+      <w:proofErr w:type="spellStart"/>
+      <w:r>
+        <w:t>newRemainingTeams</w:t>
+      </w:r>
+      <w:proofErr w:type="spellEnd"/>
+      <w:r>
+        <w:t xml:space="preserve"> = teams[team] &gt; </w:t>
+      </w:r>
+      <w:proofErr w:type="gramStart"/>
+      <w:r>
+        <w:t>0 ?</w:t>
+      </w:r>
+      <w:proofErr w:type="gramEnd"/>
+      <w:r>
+        <w:t xml:space="preserve"> </w:t>
+      </w:r>
+      <w:proofErr w:type="spellStart"/>
+      <w:r>
+        <w:t>remainingTeams</w:t>
+      </w:r>
+      <w:proofErr w:type="spellEnd"/>
+      <w:r>
+        <w:t xml:space="preserve"> : </w:t>
+      </w:r>
+      <w:proofErr w:type="spellStart"/>
+      <w:r>
+        <w:t>remainingTeams.filter</w:t>
+      </w:r>
+      <w:proofErr w:type="spellEnd"/>
+      <w:r>
+        <w:t>(t =&gt; t !== team);</w:t>
+      </w:r>
+    </w:p>
+    <w:p>
+      <w:r>
+        <w:t xml:space="preserve">                    if (</w:t>
+      </w:r>
+      <w:proofErr w:type="spellStart"/>
+      <w:r>
+        <w:t>fillGrid</w:t>
+      </w:r>
+      <w:proofErr w:type="spellEnd"/>
+      <w:r>
+        <w:t>(</w:t>
+      </w:r>
+      <w:proofErr w:type="spellStart"/>
+      <w:r>
+        <w:t>newRemainingTeams</w:t>
+      </w:r>
+      <w:proofErr w:type="spellEnd"/>
+      <w:r>
+        <w:t>)) {</w:t>
+      </w:r>
+    </w:p>
+    <w:p>
+      <w:r>
+        <w:t xml:space="preserve">                        return </w:t>
+      </w:r>
+      <w:proofErr w:type="gramStart"/>
+      <w:r>
+        <w:t>true;</w:t>
+      </w:r>
+      <w:proofErr w:type="gramEnd"/>
     </w:p>
     <w:p>
       <w:r>
@@ -2060,18 +3511,44 @@
           <w:i/>
           <w:iCs/>
         </w:rPr>
-        <w:t>// Undo move if unsuccessful</w:t>
-      </w:r>
-    </w:p>
-    <w:p>
-      <w:r>
-        <w:t xml:space="preserve">                    grid[row][col] = ' ';</w:t>
-      </w:r>
-    </w:p>
-    <w:p>
-      <w:r>
-        <w:t xml:space="preserve">                    teams[team] += 1;</w:t>
-      </w:r>
+        <w:t xml:space="preserve">// Undo </w:t>
+      </w:r>
+      <w:proofErr w:type="gramStart"/>
+      <w:r>
+        <w:rPr>
+          <w:i/>
+          <w:iCs/>
+        </w:rPr>
+        <w:t>move</w:t>
+      </w:r>
+      <w:proofErr w:type="gramEnd"/>
+      <w:r>
+        <w:rPr>
+          <w:i/>
+          <w:iCs/>
+        </w:rPr>
+        <w:t xml:space="preserve"> if unsuccessful</w:t>
+      </w:r>
+    </w:p>
+    <w:p>
+      <w:r>
+        <w:t xml:space="preserve">                    grid[row][col] = ' </w:t>
+      </w:r>
+      <w:proofErr w:type="gramStart"/>
+      <w:r>
+        <w:t>';</w:t>
+      </w:r>
+      <w:proofErr w:type="gramEnd"/>
+    </w:p>
+    <w:p>
+      <w:r>
+        <w:t xml:space="preserve">                    teams[team] += </w:t>
+      </w:r>
+      <w:proofErr w:type="gramStart"/>
+      <w:r>
+        <w:t>1;</w:t>
+      </w:r>
+      <w:proofErr w:type="gramEnd"/>
     </w:p>
     <w:p>
       <w:r>
@@ -2090,8 +3567,13 @@
     </w:p>
     <w:p>
       <w:r>
-        <w:t xml:space="preserve">        return false;</w:t>
-      </w:r>
+        <w:t xml:space="preserve">        return </w:t>
+      </w:r>
+      <w:proofErr w:type="gramStart"/>
+      <w:r>
+        <w:t>false;</w:t>
+      </w:r>
+      <w:proofErr w:type="gramEnd"/>
     </w:p>
     <w:p>
       <w:r>
@@ -2113,19 +3595,40 @@
     </w:p>
     <w:p>
       <w:r>
-        <w:t xml:space="preserve">    console.log("Initial Grid after picks:");</w:t>
-      </w:r>
-    </w:p>
-    <w:p>
-      <w:r>
-        <w:t xml:space="preserve">    printGrid(grid);</w:t>
-      </w:r>
-    </w:p>
-    <w:p/>
-    <w:p>
-      <w:r>
         <w:t xml:space="preserve">    </w:t>
       </w:r>
+      <w:proofErr w:type="gramStart"/>
+      <w:r>
+        <w:t>console.log(</w:t>
+      </w:r>
+      <w:proofErr w:type="gramEnd"/>
+      <w:r>
+        <w:t>"Initial Grid after picks:");</w:t>
+      </w:r>
+    </w:p>
+    <w:p>
+      <w:r>
+        <w:t xml:space="preserve">    </w:t>
+      </w:r>
+      <w:proofErr w:type="spellStart"/>
+      <w:r>
+        <w:t>printGrid</w:t>
+      </w:r>
+      <w:proofErr w:type="spellEnd"/>
+      <w:r>
+        <w:t>(grid</w:t>
+      </w:r>
+      <w:proofErr w:type="gramStart"/>
+      <w:r>
+        <w:t>);</w:t>
+      </w:r>
+      <w:proofErr w:type="gramEnd"/>
+    </w:p>
+    <w:p/>
+    <w:p>
+      <w:r>
+        <w:t xml:space="preserve">    </w:t>
+      </w:r>
       <w:r>
         <w:rPr>
           <w:i/>
@@ -2136,41 +3639,156 @@
     </w:p>
     <w:p>
       <w:r>
-        <w:t xml:space="preserve">    let remainingTeams = Object.keys(teams).filter(team =&gt; teams[team] &gt; 0);</w:t>
-      </w:r>
-    </w:p>
-    <w:p>
-      <w:r>
-        <w:t xml:space="preserve">    let solutionFound = fillGrid(remainingTeams);</w:t>
-      </w:r>
-    </w:p>
-    <w:p/>
-    <w:p>
-      <w:r>
-        <w:t xml:space="preserve">    console.log(solutionFound ? "Final Grid:" : "No solution found. Partial grid:");</w:t>
-      </w:r>
-    </w:p>
-    <w:p>
-      <w:r>
-        <w:t xml:space="preserve">    printGrid(grid);</w:t>
-      </w:r>
+        <w:t xml:space="preserve">    let </w:t>
+      </w:r>
+      <w:proofErr w:type="spellStart"/>
+      <w:r>
+        <w:t>remainingTeams</w:t>
+      </w:r>
+      <w:proofErr w:type="spellEnd"/>
+      <w:r>
+        <w:t xml:space="preserve"> = </w:t>
+      </w:r>
+      <w:proofErr w:type="spellStart"/>
+      <w:r>
+        <w:t>Object.keys</w:t>
+      </w:r>
+      <w:proofErr w:type="spellEnd"/>
+      <w:r>
+        <w:t>(teams</w:t>
+      </w:r>
+      <w:proofErr w:type="gramStart"/>
+      <w:r>
+        <w:t>).filter</w:t>
+      </w:r>
+      <w:proofErr w:type="gramEnd"/>
+      <w:r>
+        <w:t>(team =&gt; teams[team] &gt; 0);</w:t>
+      </w:r>
+    </w:p>
+    <w:p>
+      <w:r>
+        <w:t xml:space="preserve">    let </w:t>
+      </w:r>
+      <w:proofErr w:type="spellStart"/>
+      <w:r>
+        <w:t>solutionFound</w:t>
+      </w:r>
+      <w:proofErr w:type="spellEnd"/>
+      <w:r>
+        <w:t xml:space="preserve"> = </w:t>
+      </w:r>
+      <w:proofErr w:type="spellStart"/>
+      <w:r>
+        <w:t>fillGrid</w:t>
+      </w:r>
+      <w:proofErr w:type="spellEnd"/>
+      <w:r>
+        <w:t>(</w:t>
+      </w:r>
+      <w:proofErr w:type="spellStart"/>
+      <w:r>
+        <w:t>remainingTeams</w:t>
+      </w:r>
+      <w:proofErr w:type="spellEnd"/>
+      <w:proofErr w:type="gramStart"/>
+      <w:r>
+        <w:t>);</w:t>
+      </w:r>
+      <w:proofErr w:type="gramEnd"/>
     </w:p>
     <w:p/>
     <w:p>
       <w:r>
         <w:t xml:space="preserve">    </w:t>
       </w:r>
-      <w:r>
-        <w:rPr>
-          <w:i/>
-          <w:iCs/>
-        </w:rPr>
-        <w:t>// Close readline interface</w:t>
-      </w:r>
-    </w:p>
-    <w:p>
-      <w:r>
-        <w:t xml:space="preserve">    rl.close();</w:t>
+      <w:proofErr w:type="gramStart"/>
+      <w:r>
+        <w:t>console.log(</w:t>
+      </w:r>
+      <w:proofErr w:type="spellStart"/>
+      <w:proofErr w:type="gramEnd"/>
+      <w:r>
+        <w:t>solutionFound</w:t>
+      </w:r>
+      <w:proofErr w:type="spellEnd"/>
+      <w:r>
+        <w:t xml:space="preserve"> ? "Final Grid:</w:t>
+      </w:r>
+      <w:proofErr w:type="gramStart"/>
+      <w:r>
+        <w:t>" :</w:t>
+      </w:r>
+      <w:proofErr w:type="gramEnd"/>
+      <w:r>
+        <w:t xml:space="preserve"> "No solution found. Partial grid:"</w:t>
+      </w:r>
+      <w:proofErr w:type="gramStart"/>
+      <w:r>
+        <w:t>);</w:t>
+      </w:r>
+      <w:proofErr w:type="gramEnd"/>
+    </w:p>
+    <w:p>
+      <w:r>
+        <w:t xml:space="preserve">    </w:t>
+      </w:r>
+      <w:proofErr w:type="spellStart"/>
+      <w:r>
+        <w:t>printGrid</w:t>
+      </w:r>
+      <w:proofErr w:type="spellEnd"/>
+      <w:r>
+        <w:t>(grid</w:t>
+      </w:r>
+      <w:proofErr w:type="gramStart"/>
+      <w:r>
+        <w:t>);</w:t>
+      </w:r>
+      <w:proofErr w:type="gramEnd"/>
+    </w:p>
+    <w:p/>
+    <w:p>
+      <w:r>
+        <w:t xml:space="preserve">    </w:t>
+      </w:r>
+      <w:r>
+        <w:rPr>
+          <w:i/>
+          <w:iCs/>
+        </w:rPr>
+        <w:t xml:space="preserve">// Close </w:t>
+      </w:r>
+      <w:proofErr w:type="spellStart"/>
+      <w:r>
+        <w:rPr>
+          <w:i/>
+          <w:iCs/>
+        </w:rPr>
+        <w:t>readline</w:t>
+      </w:r>
+      <w:proofErr w:type="spellEnd"/>
+      <w:r>
+        <w:rPr>
+          <w:i/>
+          <w:iCs/>
+        </w:rPr>
+        <w:t xml:space="preserve"> interface</w:t>
+      </w:r>
+    </w:p>
+    <w:p>
+      <w:r>
+        <w:t xml:space="preserve">    </w:t>
+      </w:r>
+      <w:proofErr w:type="spellStart"/>
+      <w:proofErr w:type="gramStart"/>
+      <w:r>
+        <w:t>rl.close</w:t>
+      </w:r>
+      <w:proofErr w:type="spellEnd"/>
+      <w:proofErr w:type="gramEnd"/>
+      <w:r>
+        <w:t>();</w:t>
       </w:r>
     </w:p>
     <w:p>
@@ -2200,7 +3818,15 @@
         <w:t xml:space="preserve">Now, this is going to be the biggest next step in my project. </w:t>
       </w:r>
       <w:r>
-        <w:t>The reason I have created this code above is to eventually move this Javascript code into Google App Script and connect it with a google sheet. The ultimate idea for my Google Sheet is to have a small input box where I type the 6 picked team names, and then an “execute” button that takes those 6 picked team names in from the sheet, runs the script on the team names, and then outputs the final grid in a 6X6 sheet table. Can you make this for me?</w:t>
+        <w:t xml:space="preserve">The reason I have created this code above is to eventually move this </w:t>
+      </w:r>
+      <w:proofErr w:type="spellStart"/>
+      <w:r>
+        <w:t>Javascript</w:t>
+      </w:r>
+      <w:proofErr w:type="spellEnd"/>
+      <w:r>
+        <w:t xml:space="preserve"> code into Google App Script and connect it with a google sheet. The ultimate idea for my Google Sheet is to have a small input box where I type the 6 picked team names, and then an “execute” button that takes those 6 picked team names in from the sheet, runs the script on the team names, and then outputs the final grid in a 6X6 sheet table. Can you make this for me?</w:t>
       </w:r>
     </w:p>
     <w:p/>
@@ -2222,7 +3848,15 @@
     <w:p/>
     <w:p>
       <w:r>
-        <w:t xml:space="preserve">Here is some Google AppsScript code that I am </w:t>
+        <w:t xml:space="preserve">Here is some Google </w:t>
+      </w:r>
+      <w:proofErr w:type="spellStart"/>
+      <w:r>
+        <w:t>AppsScript</w:t>
+      </w:r>
+      <w:proofErr w:type="spellEnd"/>
+      <w:r>
+        <w:t xml:space="preserve"> code that I am </w:t>
       </w:r>
       <w:r>
         <w:t>using for a Google sheet</w:t>
@@ -2234,27 +3868,105 @@
     <w:p/>
     <w:p>
       <w:r>
-        <w:t>function onOpen() {</w:t>
-      </w:r>
-    </w:p>
-    <w:p>
-      <w:r>
-        <w:t xml:space="preserve">  const ui = SpreadsheetApp.getUi();</w:t>
-      </w:r>
-    </w:p>
-    <w:p>
-      <w:r>
-        <w:t xml:space="preserve">  ui.createMenu('Pick Sets')</w:t>
-      </w:r>
-    </w:p>
-    <w:p>
-      <w:r>
-        <w:t xml:space="preserve">    .addItem('Execute', 'runTeamPicker')</w:t>
-      </w:r>
-    </w:p>
-    <w:p>
-      <w:r>
-        <w:t xml:space="preserve">    .addToUi();</w:t>
+        <w:t xml:space="preserve">function </w:t>
+      </w:r>
+      <w:proofErr w:type="spellStart"/>
+      <w:proofErr w:type="gramStart"/>
+      <w:r>
+        <w:t>onOpen</w:t>
+      </w:r>
+      <w:proofErr w:type="spellEnd"/>
+      <w:r>
+        <w:t>(</w:t>
+      </w:r>
+      <w:proofErr w:type="gramEnd"/>
+      <w:r>
+        <w:t>) {</w:t>
+      </w:r>
+    </w:p>
+    <w:p>
+      <w:r>
+        <w:t xml:space="preserve">  const </w:t>
+      </w:r>
+      <w:proofErr w:type="spellStart"/>
+      <w:r>
+        <w:t>ui</w:t>
+      </w:r>
+      <w:proofErr w:type="spellEnd"/>
+      <w:r>
+        <w:t xml:space="preserve"> = </w:t>
+      </w:r>
+      <w:proofErr w:type="spellStart"/>
+      <w:r>
+        <w:t>SpreadsheetApp.getUi</w:t>
+      </w:r>
+      <w:proofErr w:type="spellEnd"/>
+      <w:r>
+        <w:t>(</w:t>
+      </w:r>
+      <w:proofErr w:type="gramStart"/>
+      <w:r>
+        <w:t>);</w:t>
+      </w:r>
+      <w:proofErr w:type="gramEnd"/>
+    </w:p>
+    <w:p>
+      <w:r>
+        <w:t xml:space="preserve">  </w:t>
+      </w:r>
+      <w:proofErr w:type="spellStart"/>
+      <w:proofErr w:type="gramStart"/>
+      <w:r>
+        <w:t>ui.createMenu</w:t>
+      </w:r>
+      <w:proofErr w:type="spellEnd"/>
+      <w:proofErr w:type="gramEnd"/>
+      <w:r>
+        <w:t>('Pick Sets')</w:t>
+      </w:r>
+    </w:p>
+    <w:p>
+      <w:r>
+        <w:t xml:space="preserve">    </w:t>
+      </w:r>
+      <w:proofErr w:type="gramStart"/>
+      <w:r>
+        <w:t>.</w:t>
+      </w:r>
+      <w:proofErr w:type="spellStart"/>
+      <w:r>
+        <w:t>addItem</w:t>
+      </w:r>
+      <w:proofErr w:type="spellEnd"/>
+      <w:proofErr w:type="gramEnd"/>
+      <w:r>
+        <w:t>('Execute', '</w:t>
+      </w:r>
+      <w:proofErr w:type="spellStart"/>
+      <w:r>
+        <w:t>runTeamPicker</w:t>
+      </w:r>
+      <w:proofErr w:type="spellEnd"/>
+      <w:r>
+        <w:t>')</w:t>
+      </w:r>
+    </w:p>
+    <w:p>
+      <w:r>
+        <w:t xml:space="preserve">    </w:t>
+      </w:r>
+      <w:proofErr w:type="gramStart"/>
+      <w:r>
+        <w:t>.</w:t>
+      </w:r>
+      <w:proofErr w:type="spellStart"/>
+      <w:r>
+        <w:t>addToUi</w:t>
+      </w:r>
+      <w:proofErr w:type="spellEnd"/>
+      <w:proofErr w:type="gramEnd"/>
+      <w:r>
+        <w:t>();</w:t>
       </w:r>
     </w:p>
     <w:p>
@@ -2265,12 +3977,46 @@
     <w:p/>
     <w:p>
       <w:r>
-        <w:t>function runTeamPicker() {</w:t>
-      </w:r>
-    </w:p>
-    <w:p>
-      <w:r>
-        <w:t xml:space="preserve">  const sheet = SpreadsheetApp.getActiveSpreadsheet().getActiveSheet();</w:t>
+        <w:t xml:space="preserve">function </w:t>
+      </w:r>
+      <w:proofErr w:type="spellStart"/>
+      <w:proofErr w:type="gramStart"/>
+      <w:r>
+        <w:t>runTeamPicker</w:t>
+      </w:r>
+      <w:proofErr w:type="spellEnd"/>
+      <w:r>
+        <w:t>(</w:t>
+      </w:r>
+      <w:proofErr w:type="gramEnd"/>
+      <w:r>
+        <w:t>) {</w:t>
+      </w:r>
+    </w:p>
+    <w:p>
+      <w:r>
+        <w:t xml:space="preserve">  const sheet = </w:t>
+      </w:r>
+      <w:proofErr w:type="spellStart"/>
+      <w:r>
+        <w:t>SpreadsheetApp.getActiveSpreadsheet</w:t>
+      </w:r>
+      <w:proofErr w:type="spellEnd"/>
+      <w:r>
+        <w:t>(</w:t>
+      </w:r>
+      <w:proofErr w:type="gramStart"/>
+      <w:r>
+        <w:t>).</w:t>
+      </w:r>
+      <w:proofErr w:type="spellStart"/>
+      <w:r>
+        <w:t>getActiveSheet</w:t>
+      </w:r>
+      <w:proofErr w:type="spellEnd"/>
+      <w:proofErr w:type="gramEnd"/>
+      <w:r>
+        <w:t>();</w:t>
       </w:r>
     </w:p>
     <w:p>
@@ -2285,17 +4031,80 @@
     </w:p>
     <w:p>
       <w:r>
-        <w:t xml:space="preserve">  const pickedTeams = [];</w:t>
-      </w:r>
-    </w:p>
-    <w:p>
-      <w:r>
-        <w:t xml:space="preserve">  for (let i = 3; i &lt;= 8; i++) {</w:t>
-      </w:r>
-    </w:p>
-    <w:p>
-      <w:r>
-        <w:t xml:space="preserve">    const team = sheet.getRange(`C${i}`).getValue().trim();</w:t>
+        <w:t xml:space="preserve">  const </w:t>
+      </w:r>
+      <w:proofErr w:type="spellStart"/>
+      <w:r>
+        <w:t>pickedTeams</w:t>
+      </w:r>
+      <w:proofErr w:type="spellEnd"/>
+      <w:r>
+        <w:t xml:space="preserve"> = [</w:t>
+      </w:r>
+      <w:proofErr w:type="gramStart"/>
+      <w:r>
+        <w:t>];</w:t>
+      </w:r>
+      <w:proofErr w:type="gramEnd"/>
+    </w:p>
+    <w:p>
+      <w:r>
+        <w:t xml:space="preserve">  for (let </w:t>
+      </w:r>
+      <w:proofErr w:type="spellStart"/>
+      <w:r>
+        <w:t>i</w:t>
+      </w:r>
+      <w:proofErr w:type="spellEnd"/>
+      <w:r>
+        <w:t xml:space="preserve"> = 3; </w:t>
+      </w:r>
+      <w:proofErr w:type="spellStart"/>
+      <w:r>
+        <w:t>i</w:t>
+      </w:r>
+      <w:proofErr w:type="spellEnd"/>
+      <w:r>
+        <w:t xml:space="preserve"> &lt;= 8; </w:t>
+      </w:r>
+      <w:proofErr w:type="spellStart"/>
+      <w:r>
+        <w:t>i</w:t>
+      </w:r>
+      <w:proofErr w:type="spellEnd"/>
+      <w:r>
+        <w:t>++) {</w:t>
+      </w:r>
+    </w:p>
+    <w:p>
+      <w:r>
+        <w:t xml:space="preserve">    const team = </w:t>
+      </w:r>
+      <w:proofErr w:type="spellStart"/>
+      <w:proofErr w:type="gramStart"/>
+      <w:r>
+        <w:t>sheet.getRange</w:t>
+      </w:r>
+      <w:proofErr w:type="spellEnd"/>
+      <w:proofErr w:type="gramEnd"/>
+      <w:r>
+        <w:t>(`C${</w:t>
+      </w:r>
+      <w:proofErr w:type="spellStart"/>
+      <w:r>
+        <w:t>i</w:t>
+      </w:r>
+      <w:proofErr w:type="spellEnd"/>
+      <w:r>
+        <w:t>}`).</w:t>
+      </w:r>
+      <w:proofErr w:type="spellStart"/>
+      <w:r>
+        <w:t>getValue</w:t>
+      </w:r>
+      <w:proofErr w:type="spellEnd"/>
+      <w:r>
+        <w:t>().trim();</w:t>
       </w:r>
     </w:p>
     <w:p>
@@ -2305,8 +4114,21 @@
     </w:p>
     <w:p>
       <w:r>
-        <w:t xml:space="preserve">      pickedTeams.push(team);</w:t>
-      </w:r>
+        <w:t xml:space="preserve">      </w:t>
+      </w:r>
+      <w:proofErr w:type="spellStart"/>
+      <w:r>
+        <w:t>pickedTeams.push</w:t>
+      </w:r>
+      <w:proofErr w:type="spellEnd"/>
+      <w:r>
+        <w:t>(team</w:t>
+      </w:r>
+      <w:proofErr w:type="gramStart"/>
+      <w:r>
+        <w:t>);</w:t>
+      </w:r>
+      <w:proofErr w:type="gramEnd"/>
     </w:p>
     <w:p>
       <w:r>
@@ -2327,18 +4149,47 @@
     </w:p>
     <w:p>
       <w:r>
-        <w:t xml:space="preserve">  if (pickedTeams.length &lt; 6) {</w:t>
-      </w:r>
-    </w:p>
-    <w:p>
-      <w:r>
-        <w:t xml:space="preserve">    SpreadsheetApp.getUi().alert('Please enter 6 unique teams.');</w:t>
-      </w:r>
-    </w:p>
-    <w:p>
-      <w:r>
-        <w:t xml:space="preserve">    return;</w:t>
-      </w:r>
+        <w:t xml:space="preserve">  if (</w:t>
+      </w:r>
+      <w:proofErr w:type="spellStart"/>
+      <w:r>
+        <w:t>pickedTeams.length</w:t>
+      </w:r>
+      <w:proofErr w:type="spellEnd"/>
+      <w:r>
+        <w:t xml:space="preserve"> &lt; 6) {</w:t>
+      </w:r>
+    </w:p>
+    <w:p>
+      <w:r>
+        <w:t xml:space="preserve">    </w:t>
+      </w:r>
+      <w:proofErr w:type="spellStart"/>
+      <w:r>
+        <w:t>SpreadsheetApp.getUi</w:t>
+      </w:r>
+      <w:proofErr w:type="spellEnd"/>
+      <w:r>
+        <w:t>(</w:t>
+      </w:r>
+      <w:proofErr w:type="gramStart"/>
+      <w:r>
+        <w:t>).alert</w:t>
+      </w:r>
+      <w:proofErr w:type="gramEnd"/>
+      <w:r>
+        <w:t>('Please enter 6 unique teams.');</w:t>
+      </w:r>
+    </w:p>
+    <w:p>
+      <w:r>
+        <w:t xml:space="preserve">    </w:t>
+      </w:r>
+      <w:proofErr w:type="gramStart"/>
+      <w:r>
+        <w:t>return;</w:t>
+      </w:r>
+      <w:proofErr w:type="gramEnd"/>
     </w:p>
     <w:p>
       <w:r>
@@ -2353,13 +4204,23 @@
     </w:p>
     <w:p>
       <w:r>
-        <w:t xml:space="preserve">  const GRID_SIZE = 6;</w:t>
-      </w:r>
-    </w:p>
-    <w:p>
-      <w:r>
-        <w:t xml:space="preserve">  const TOTAL_TEAMS = 13;</w:t>
-      </w:r>
+        <w:t xml:space="preserve">  const GRID_SIZE = </w:t>
+      </w:r>
+      <w:proofErr w:type="gramStart"/>
+      <w:r>
+        <w:t>6;</w:t>
+      </w:r>
+      <w:proofErr w:type="gramEnd"/>
+    </w:p>
+    <w:p>
+      <w:r>
+        <w:t xml:space="preserve">  const TOTAL_TEAMS = </w:t>
+      </w:r>
+      <w:proofErr w:type="gramStart"/>
+      <w:r>
+        <w:t>13;</w:t>
+      </w:r>
+      <w:proofErr w:type="gramEnd"/>
     </w:p>
     <w:p/>
     <w:p>
@@ -2369,7 +4230,20 @@
     </w:p>
     <w:p>
       <w:r>
-        <w:t xml:space="preserve">  let grid = Array.from({ length: GRID_SIZE }, () =&gt; Array(GRID_SIZE).fill(' '));</w:t>
+        <w:t xml:space="preserve">  let grid = </w:t>
+      </w:r>
+      <w:proofErr w:type="spellStart"/>
+      <w:r>
+        <w:t>Array.from</w:t>
+      </w:r>
+      <w:proofErr w:type="spellEnd"/>
+      <w:proofErr w:type="gramStart"/>
+      <w:r>
+        <w:t>({ length</w:t>
+      </w:r>
+      <w:proofErr w:type="gramEnd"/>
+      <w:r>
+        <w:t>: GRID_SIZE }, () =&gt; Array(GRID_SIZE).fill(' '));</w:t>
       </w:r>
     </w:p>
     <w:p/>
@@ -2411,7 +4285,23 @@
     </w:p>
     <w:p>
       <w:r>
-        <w:t xml:space="preserve">  pickedTeams.forEach((team, idx) =&gt; {</w:t>
+        <w:t xml:space="preserve">  </w:t>
+      </w:r>
+      <w:proofErr w:type="spellStart"/>
+      <w:r>
+        <w:t>pickedTeams.forEach</w:t>
+      </w:r>
+      <w:proofErr w:type="spellEnd"/>
+      <w:r>
+        <w:t xml:space="preserve">((team, </w:t>
+      </w:r>
+      <w:proofErr w:type="spellStart"/>
+      <w:r>
+        <w:t>idx</w:t>
+      </w:r>
+      <w:proofErr w:type="spellEnd"/>
+      <w:r>
+        <w:t>) =&gt; {</w:t>
       </w:r>
     </w:p>
     <w:p>
@@ -2421,7 +4311,15 @@
     </w:p>
     <w:p>
       <w:r>
-        <w:t xml:space="preserve">    const initialPicksPositions = [</w:t>
+        <w:t xml:space="preserve">    const </w:t>
+      </w:r>
+      <w:proofErr w:type="spellStart"/>
+      <w:r>
+        <w:t>initialPicksPositions</w:t>
+      </w:r>
+      <w:proofErr w:type="spellEnd"/>
+      <w:r>
+        <w:t xml:space="preserve"> = [</w:t>
       </w:r>
     </w:p>
     <w:p>
@@ -2441,18 +4339,57 @@
     </w:p>
     <w:p>
       <w:r>
-        <w:t xml:space="preserve">    initialPicksPositions[idx].forEach(pos =&gt; {</w:t>
-      </w:r>
-    </w:p>
-    <w:p>
-      <w:r>
-        <w:t xml:space="preserve">      const [row, col] = [pos[0] - 1, pos[1] - 1]; // Convert to 0-indexed for grid</w:t>
-      </w:r>
-    </w:p>
-    <w:p>
-      <w:r>
-        <w:t xml:space="preserve">      grid[row][col] = team;</w:t>
-      </w:r>
+        <w:t xml:space="preserve">    </w:t>
+      </w:r>
+      <w:proofErr w:type="spellStart"/>
+      <w:r>
+        <w:t>initialPicksPositions</w:t>
+      </w:r>
+      <w:proofErr w:type="spellEnd"/>
+      <w:r>
+        <w:t>[</w:t>
+      </w:r>
+      <w:proofErr w:type="spellStart"/>
+      <w:r>
+        <w:t>idx</w:t>
+      </w:r>
+      <w:proofErr w:type="spellEnd"/>
+      <w:proofErr w:type="gramStart"/>
+      <w:r>
+        <w:t>].</w:t>
+      </w:r>
+      <w:proofErr w:type="spellStart"/>
+      <w:r>
+        <w:t>forEach</w:t>
+      </w:r>
+      <w:proofErr w:type="spellEnd"/>
+      <w:proofErr w:type="gramEnd"/>
+      <w:r>
+        <w:t>(pos =&gt; {</w:t>
+      </w:r>
+    </w:p>
+    <w:p>
+      <w:r>
+        <w:t xml:space="preserve">      const [row, col] = [</w:t>
+      </w:r>
+      <w:proofErr w:type="gramStart"/>
+      <w:r>
+        <w:t>pos[</w:t>
+      </w:r>
+      <w:proofErr w:type="gramEnd"/>
+      <w:r>
+        <w:t>0] - 1, pos[1] - 1]; // Convert to 0-indexed for grid</w:t>
+      </w:r>
+    </w:p>
+    <w:p>
+      <w:r>
+        <w:t xml:space="preserve">      grid[row][col] = </w:t>
+      </w:r>
+      <w:proofErr w:type="gramStart"/>
+      <w:r>
+        <w:t>team;</w:t>
+      </w:r>
+      <w:proofErr w:type="gramEnd"/>
     </w:p>
     <w:p>
       <w:r>
@@ -2472,18 +4409,68 @@
     </w:p>
     <w:p>
       <w:r>
-        <w:t xml:space="preserve">  let rowExclusions = {};</w:t>
-      </w:r>
-    </w:p>
-    <w:p>
-      <w:r>
-        <w:t xml:space="preserve">  pickedTeams.forEach((team, idx) =&gt; {</w:t>
-      </w:r>
-    </w:p>
-    <w:p>
-      <w:r>
-        <w:t xml:space="preserve">    rowExclusions[team] = idx + 1;</w:t>
-      </w:r>
+        <w:t xml:space="preserve">  let </w:t>
+      </w:r>
+      <w:proofErr w:type="spellStart"/>
+      <w:r>
+        <w:t>rowExclusions</w:t>
+      </w:r>
+      <w:proofErr w:type="spellEnd"/>
+      <w:r>
+        <w:t xml:space="preserve"> = {</w:t>
+      </w:r>
+      <w:proofErr w:type="gramStart"/>
+      <w:r>
+        <w:t>};</w:t>
+      </w:r>
+      <w:proofErr w:type="gramEnd"/>
+    </w:p>
+    <w:p>
+      <w:r>
+        <w:t xml:space="preserve">  </w:t>
+      </w:r>
+      <w:proofErr w:type="spellStart"/>
+      <w:r>
+        <w:t>pickedTeams.forEach</w:t>
+      </w:r>
+      <w:proofErr w:type="spellEnd"/>
+      <w:r>
+        <w:t xml:space="preserve">((team, </w:t>
+      </w:r>
+      <w:proofErr w:type="spellStart"/>
+      <w:r>
+        <w:t>idx</w:t>
+      </w:r>
+      <w:proofErr w:type="spellEnd"/>
+      <w:r>
+        <w:t>) =&gt; {</w:t>
+      </w:r>
+    </w:p>
+    <w:p>
+      <w:r>
+        <w:t xml:space="preserve">    </w:t>
+      </w:r>
+      <w:proofErr w:type="spellStart"/>
+      <w:r>
+        <w:t>rowExclusions</w:t>
+      </w:r>
+      <w:proofErr w:type="spellEnd"/>
+      <w:r>
+        <w:t xml:space="preserve">[team] = </w:t>
+      </w:r>
+      <w:proofErr w:type="spellStart"/>
+      <w:r>
+        <w:t>idx</w:t>
+      </w:r>
+      <w:proofErr w:type="spellEnd"/>
+      <w:r>
+        <w:t xml:space="preserve"> + </w:t>
+      </w:r>
+      <w:proofErr w:type="gramStart"/>
+      <w:r>
+        <w:t>1;</w:t>
+      </w:r>
+      <w:proofErr w:type="gramEnd"/>
     </w:p>
     <w:p>
       <w:r>
@@ -2498,7 +4485,20 @@
     </w:p>
     <w:p>
       <w:r>
-        <w:t xml:space="preserve">  function isValidMove(team, row, col) {</w:t>
+        <w:t xml:space="preserve">  function </w:t>
+      </w:r>
+      <w:proofErr w:type="spellStart"/>
+      <w:proofErr w:type="gramStart"/>
+      <w:r>
+        <w:t>isValidMove</w:t>
+      </w:r>
+      <w:proofErr w:type="spellEnd"/>
+      <w:r>
+        <w:t>(</w:t>
+      </w:r>
+      <w:proofErr w:type="gramEnd"/>
+      <w:r>
+        <w:t>team, row, col) {</w:t>
       </w:r>
     </w:p>
     <w:p>
@@ -2508,13 +4508,26 @@
     </w:p>
     <w:p>
       <w:r>
-        <w:t xml:space="preserve">    if (rowExclusions[team] === row + 1) {</w:t>
-      </w:r>
-    </w:p>
-    <w:p>
-      <w:r>
-        <w:t xml:space="preserve">      return false;</w:t>
-      </w:r>
+        <w:t xml:space="preserve">    if (</w:t>
+      </w:r>
+      <w:proofErr w:type="spellStart"/>
+      <w:r>
+        <w:t>rowExclusions</w:t>
+      </w:r>
+      <w:proofErr w:type="spellEnd"/>
+      <w:r>
+        <w:t>[team] === row + 1) {</w:t>
+      </w:r>
+    </w:p>
+    <w:p>
+      <w:r>
+        <w:t xml:space="preserve">      return </w:t>
+      </w:r>
+      <w:proofErr w:type="gramStart"/>
+      <w:r>
+        <w:t>false;</w:t>
+      </w:r>
+      <w:proofErr w:type="gramEnd"/>
     </w:p>
     <w:p>
       <w:r>
@@ -2539,8 +4552,13 @@
     </w:p>
     <w:p>
       <w:r>
-        <w:t xml:space="preserve">        return false;</w:t>
-      </w:r>
+        <w:t xml:space="preserve">        return </w:t>
+      </w:r>
+      <w:proofErr w:type="gramStart"/>
+      <w:r>
+        <w:t>false;</w:t>
+      </w:r>
+      <w:proofErr w:type="gramEnd"/>
     </w:p>
     <w:p>
       <w:r>
@@ -2554,8 +4572,13 @@
     </w:p>
     <w:p>
       <w:r>
-        <w:t xml:space="preserve">    return grid[row][col] === ' ';</w:t>
-      </w:r>
+        <w:t xml:space="preserve">    return grid[row][col] === ' </w:t>
+      </w:r>
+      <w:proofErr w:type="gramStart"/>
+      <w:r>
+        <w:t>';</w:t>
+      </w:r>
+      <w:proofErr w:type="gramEnd"/>
     </w:p>
     <w:p>
       <w:r>
@@ -2570,12 +4593,36 @@
     </w:p>
     <w:p>
       <w:r>
-        <w:t xml:space="preserve">  function fillGrid(remainingTeams) {</w:t>
-      </w:r>
-    </w:p>
-    <w:p>
-      <w:r>
-        <w:t xml:space="preserve">    if (remainingTeams.length === 0) {</w:t>
+        <w:t xml:space="preserve">  function </w:t>
+      </w:r>
+      <w:proofErr w:type="spellStart"/>
+      <w:r>
+        <w:t>fillGrid</w:t>
+      </w:r>
+      <w:proofErr w:type="spellEnd"/>
+      <w:r>
+        <w:t>(</w:t>
+      </w:r>
+      <w:proofErr w:type="spellStart"/>
+      <w:r>
+        <w:t>remainingTeams</w:t>
+      </w:r>
+      <w:proofErr w:type="spellEnd"/>
+      <w:r>
+        <w:t>) {</w:t>
+      </w:r>
+    </w:p>
+    <w:p>
+      <w:r>
+        <w:t xml:space="preserve">    if (</w:t>
+      </w:r>
+      <w:proofErr w:type="spellStart"/>
+      <w:r>
+        <w:t>remainingTeams.length</w:t>
+      </w:r>
+      <w:proofErr w:type="spellEnd"/>
+      <w:r>
+        <w:t xml:space="preserve"> === 0) {</w:t>
       </w:r>
     </w:p>
     <w:p>
@@ -2591,23 +4638,93 @@
     <w:p/>
     <w:p>
       <w:r>
-        <w:t xml:space="preserve">    // Randomly select a team from remainingTeams</w:t>
-      </w:r>
-    </w:p>
-    <w:p>
-      <w:r>
-        <w:t xml:space="preserve">    const randomIndex = Math.floor(Math.random() * remainingTeams.length);</w:t>
-      </w:r>
-    </w:p>
-    <w:p>
-      <w:r>
-        <w:t xml:space="preserve">    const team = remainingTeams[randomIndex];</w:t>
-      </w:r>
-    </w:p>
-    <w:p>
-      <w:r>
-        <w:t xml:space="preserve">    let movesLeft = teams[team];</w:t>
-      </w:r>
+        <w:t xml:space="preserve">    // Randomly select a team from </w:t>
+      </w:r>
+      <w:proofErr w:type="spellStart"/>
+      <w:r>
+        <w:t>remainingTeams</w:t>
+      </w:r>
+      <w:proofErr w:type="spellEnd"/>
+    </w:p>
+    <w:p>
+      <w:r>
+        <w:t xml:space="preserve">    const </w:t>
+      </w:r>
+      <w:proofErr w:type="spellStart"/>
+      <w:r>
+        <w:t>randomIndex</w:t>
+      </w:r>
+      <w:proofErr w:type="spellEnd"/>
+      <w:r>
+        <w:t xml:space="preserve"> = </w:t>
+      </w:r>
+      <w:proofErr w:type="spellStart"/>
+      <w:r>
+        <w:t>Math.floor</w:t>
+      </w:r>
+      <w:proofErr w:type="spellEnd"/>
+      <w:r>
+        <w:t>(</w:t>
+      </w:r>
+      <w:proofErr w:type="spellStart"/>
+      <w:r>
+        <w:t>Math.random</w:t>
+      </w:r>
+      <w:proofErr w:type="spellEnd"/>
+      <w:r>
+        <w:t xml:space="preserve">() * </w:t>
+      </w:r>
+      <w:proofErr w:type="spellStart"/>
+      <w:r>
+        <w:t>remainingTeams.length</w:t>
+      </w:r>
+      <w:proofErr w:type="spellEnd"/>
+      <w:proofErr w:type="gramStart"/>
+      <w:r>
+        <w:t>);</w:t>
+      </w:r>
+      <w:proofErr w:type="gramEnd"/>
+    </w:p>
+    <w:p>
+      <w:r>
+        <w:t xml:space="preserve">    const team = </w:t>
+      </w:r>
+      <w:proofErr w:type="spellStart"/>
+      <w:r>
+        <w:t>remainingTeams</w:t>
+      </w:r>
+      <w:proofErr w:type="spellEnd"/>
+      <w:r>
+        <w:t>[</w:t>
+      </w:r>
+      <w:proofErr w:type="spellStart"/>
+      <w:r>
+        <w:t>randomIndex</w:t>
+      </w:r>
+      <w:proofErr w:type="spellEnd"/>
+      <w:proofErr w:type="gramStart"/>
+      <w:r>
+        <w:t>];</w:t>
+      </w:r>
+      <w:proofErr w:type="gramEnd"/>
+    </w:p>
+    <w:p>
+      <w:r>
+        <w:t xml:space="preserve">    let </w:t>
+      </w:r>
+      <w:proofErr w:type="spellStart"/>
+      <w:r>
+        <w:t>movesLeft</w:t>
+      </w:r>
+      <w:proofErr w:type="spellEnd"/>
+      <w:r>
+        <w:t xml:space="preserve"> = teams[team</w:t>
+      </w:r>
+      <w:proofErr w:type="gramStart"/>
+      <w:r>
+        <w:t>];</w:t>
+      </w:r>
+      <w:proofErr w:type="gramEnd"/>
     </w:p>
     <w:p/>
     <w:p>
@@ -2622,18 +4739,52 @@
     </w:p>
     <w:p>
       <w:r>
-        <w:t xml:space="preserve">      for (let col = 0; col &lt; GRID_SIZE; col++) {</w:t>
-      </w:r>
-    </w:p>
-    <w:p>
-      <w:r>
-        <w:t xml:space="preserve">        if (movesLeft &gt; 0 &amp;&amp; isValidMove(team, row, col)) {</w:t>
-      </w:r>
-    </w:p>
-    <w:p>
-      <w:r>
-        <w:t xml:space="preserve">          grid[row][col] = team;</w:t>
-      </w:r>
+        <w:t xml:space="preserve">      for (let </w:t>
+      </w:r>
+      <w:proofErr w:type="spellStart"/>
+      <w:r>
+        <w:t>col</w:t>
+      </w:r>
+      <w:proofErr w:type="spellEnd"/>
+      <w:r>
+        <w:t xml:space="preserve"> = 0; col &lt; GRID_SIZE; col++) {</w:t>
+      </w:r>
+    </w:p>
+    <w:p>
+      <w:r>
+        <w:t xml:space="preserve">        if (</w:t>
+      </w:r>
+      <w:proofErr w:type="spellStart"/>
+      <w:r>
+        <w:t>movesLeft</w:t>
+      </w:r>
+      <w:proofErr w:type="spellEnd"/>
+      <w:r>
+        <w:t xml:space="preserve"> &gt; 0 &amp;&amp; </w:t>
+      </w:r>
+      <w:proofErr w:type="spellStart"/>
+      <w:proofErr w:type="gramStart"/>
+      <w:r>
+        <w:t>isValidMove</w:t>
+      </w:r>
+      <w:proofErr w:type="spellEnd"/>
+      <w:r>
+        <w:t>(</w:t>
+      </w:r>
+      <w:proofErr w:type="gramEnd"/>
+      <w:r>
+        <w:t>team, row, col)) {</w:t>
+      </w:r>
+    </w:p>
+    <w:p>
+      <w:r>
+        <w:t xml:space="preserve">          grid[row][col] = </w:t>
+      </w:r>
+      <w:proofErr w:type="gramStart"/>
+      <w:r>
+        <w:t>team;</w:t>
+      </w:r>
+      <w:proofErr w:type="gramEnd"/>
     </w:p>
     <w:p>
       <w:r>
@@ -2647,18 +4798,71 @@
     </w:p>
     <w:p>
       <w:r>
-        <w:t xml:space="preserve">          const newRemainingTeams = teams[team] &gt; 0 ? remainingTeams : remainingTeams.filter(t =&gt; t !== team);</w:t>
-      </w:r>
-    </w:p>
-    <w:p>
-      <w:r>
-        <w:t xml:space="preserve">          if (fillGrid(newRemainingTeams)) {</w:t>
-      </w:r>
-    </w:p>
-    <w:p>
-      <w:r>
-        <w:t xml:space="preserve">            return true;</w:t>
-      </w:r>
+        <w:t xml:space="preserve">          const </w:t>
+      </w:r>
+      <w:proofErr w:type="spellStart"/>
+      <w:r>
+        <w:t>newRemainingTeams</w:t>
+      </w:r>
+      <w:proofErr w:type="spellEnd"/>
+      <w:r>
+        <w:t xml:space="preserve"> = teams[team] &gt; </w:t>
+      </w:r>
+      <w:proofErr w:type="gramStart"/>
+      <w:r>
+        <w:t>0 ?</w:t>
+      </w:r>
+      <w:proofErr w:type="gramEnd"/>
+      <w:r>
+        <w:t xml:space="preserve"> </w:t>
+      </w:r>
+      <w:proofErr w:type="spellStart"/>
+      <w:r>
+        <w:t>remainingTeams</w:t>
+      </w:r>
+      <w:proofErr w:type="spellEnd"/>
+      <w:r>
+        <w:t xml:space="preserve"> : </w:t>
+      </w:r>
+      <w:proofErr w:type="spellStart"/>
+      <w:r>
+        <w:t>remainingTeams.filter</w:t>
+      </w:r>
+      <w:proofErr w:type="spellEnd"/>
+      <w:r>
+        <w:t>(t =&gt; t !== team);</w:t>
+      </w:r>
+    </w:p>
+    <w:p>
+      <w:r>
+        <w:t xml:space="preserve">          if (</w:t>
+      </w:r>
+      <w:proofErr w:type="spellStart"/>
+      <w:r>
+        <w:t>fillGrid</w:t>
+      </w:r>
+      <w:proofErr w:type="spellEnd"/>
+      <w:r>
+        <w:t>(</w:t>
+      </w:r>
+      <w:proofErr w:type="spellStart"/>
+      <w:r>
+        <w:t>newRemainingTeams</w:t>
+      </w:r>
+      <w:proofErr w:type="spellEnd"/>
+      <w:r>
+        <w:t>)) {</w:t>
+      </w:r>
+    </w:p>
+    <w:p>
+      <w:r>
+        <w:t xml:space="preserve">            return </w:t>
+      </w:r>
+      <w:proofErr w:type="gramStart"/>
+      <w:r>
+        <w:t>true;</w:t>
+      </w:r>
+      <w:proofErr w:type="gramEnd"/>
     </w:p>
     <w:p>
       <w:r>
@@ -2667,18 +4871,36 @@
     </w:p>
     <w:p>
       <w:r>
-        <w:t xml:space="preserve">          // Undo move if unsuccessful</w:t>
-      </w:r>
-    </w:p>
-    <w:p>
-      <w:r>
-        <w:t xml:space="preserve">          grid[row][col] = ' ';</w:t>
-      </w:r>
-    </w:p>
-    <w:p>
-      <w:r>
-        <w:t xml:space="preserve">          teams[team] += 1;</w:t>
-      </w:r>
+        <w:t xml:space="preserve">          // Undo </w:t>
+      </w:r>
+      <w:proofErr w:type="gramStart"/>
+      <w:r>
+        <w:t>move</w:t>
+      </w:r>
+      <w:proofErr w:type="gramEnd"/>
+      <w:r>
+        <w:t xml:space="preserve"> if unsuccessful</w:t>
+      </w:r>
+    </w:p>
+    <w:p>
+      <w:r>
+        <w:t xml:space="preserve">          grid[row][col] = ' </w:t>
+      </w:r>
+      <w:proofErr w:type="gramStart"/>
+      <w:r>
+        <w:t>';</w:t>
+      </w:r>
+      <w:proofErr w:type="gramEnd"/>
+    </w:p>
+    <w:p>
+      <w:r>
+        <w:t xml:space="preserve">          teams[team] += </w:t>
+      </w:r>
+      <w:proofErr w:type="gramStart"/>
+      <w:r>
+        <w:t>1;</w:t>
+      </w:r>
+      <w:proofErr w:type="gramEnd"/>
     </w:p>
     <w:p>
       <w:r>
@@ -2697,8 +4919,13 @@
     </w:p>
     <w:p>
       <w:r>
-        <w:t xml:space="preserve">    return false;</w:t>
-      </w:r>
+        <w:t xml:space="preserve">    return </w:t>
+      </w:r>
+      <w:proofErr w:type="gramStart"/>
+      <w:r>
+        <w:t>false;</w:t>
+      </w:r>
+      <w:proofErr w:type="gramEnd"/>
     </w:p>
     <w:p>
       <w:r>
@@ -2713,14 +4940,64 @@
     </w:p>
     <w:p>
       <w:r>
-        <w:t xml:space="preserve">  let remainingTeams = Object.keys(teams).filter(team =&gt; teams[team] &gt; 0);</w:t>
+        <w:t xml:space="preserve">  let </w:t>
+      </w:r>
+      <w:proofErr w:type="spellStart"/>
+      <w:r>
+        <w:t>remainingTeams</w:t>
+      </w:r>
+      <w:proofErr w:type="spellEnd"/>
+      <w:r>
+        <w:t xml:space="preserve"> = </w:t>
+      </w:r>
+      <w:proofErr w:type="spellStart"/>
+      <w:r>
+        <w:t>Object.keys</w:t>
+      </w:r>
+      <w:proofErr w:type="spellEnd"/>
+      <w:r>
+        <w:t>(teams</w:t>
+      </w:r>
+      <w:proofErr w:type="gramStart"/>
+      <w:r>
+        <w:t>).filter</w:t>
+      </w:r>
+      <w:proofErr w:type="gramEnd"/>
+      <w:r>
+        <w:t>(team =&gt; teams[team] &gt; 0);</w:t>
       </w:r>
     </w:p>
     <w:p>
       <w:r>
         <w:lastRenderedPageBreak/>
-        <w:t xml:space="preserve">  let solutionFound = fillGrid(remainingTeams);</w:t>
-      </w:r>
+        <w:t xml:space="preserve">  let </w:t>
+      </w:r>
+      <w:proofErr w:type="spellStart"/>
+      <w:r>
+        <w:t>solutionFound</w:t>
+      </w:r>
+      <w:proofErr w:type="spellEnd"/>
+      <w:r>
+        <w:t xml:space="preserve"> = </w:t>
+      </w:r>
+      <w:proofErr w:type="spellStart"/>
+      <w:r>
+        <w:t>fillGrid</w:t>
+      </w:r>
+      <w:proofErr w:type="spellEnd"/>
+      <w:r>
+        <w:t>(</w:t>
+      </w:r>
+      <w:proofErr w:type="spellStart"/>
+      <w:r>
+        <w:t>remainingTeams</w:t>
+      </w:r>
+      <w:proofErr w:type="spellEnd"/>
+      <w:proofErr w:type="gramStart"/>
+      <w:r>
+        <w:t>);</w:t>
+      </w:r>
+      <w:proofErr w:type="gramEnd"/>
     </w:p>
     <w:p/>
     <w:p>
@@ -2735,12 +5012,38 @@
     </w:p>
     <w:p>
       <w:r>
-        <w:t xml:space="preserve">    for (let col = 0; col &lt; GRID_SIZE; col++) {</w:t>
-      </w:r>
-    </w:p>
-    <w:p>
-      <w:r>
-        <w:t xml:space="preserve">      sheet.getRange(row + 3, col + 6).setValue(grid[row][col]); // Columns B to G</w:t>
+        <w:t xml:space="preserve">    for (let </w:t>
+      </w:r>
+      <w:proofErr w:type="spellStart"/>
+      <w:r>
+        <w:t>col</w:t>
+      </w:r>
+      <w:proofErr w:type="spellEnd"/>
+      <w:r>
+        <w:t xml:space="preserve"> = 0; col &lt; GRID_SIZE; col++) {</w:t>
+      </w:r>
+    </w:p>
+    <w:p>
+      <w:r>
+        <w:t xml:space="preserve">      </w:t>
+      </w:r>
+      <w:proofErr w:type="spellStart"/>
+      <w:proofErr w:type="gramStart"/>
+      <w:r>
+        <w:t>sheet.getRange</w:t>
+      </w:r>
+      <w:proofErr w:type="spellEnd"/>
+      <w:proofErr w:type="gramEnd"/>
+      <w:r>
+        <w:t>(row + 3, col + 6).</w:t>
+      </w:r>
+      <w:proofErr w:type="spellStart"/>
+      <w:r>
+        <w:t>setValue</w:t>
+      </w:r>
+      <w:proofErr w:type="spellEnd"/>
+      <w:r>
+        <w:t>(grid[row][col]); // Columns B to G</w:t>
       </w:r>
     </w:p>
     <w:p>
@@ -2756,13 +5059,47 @@
     <w:p/>
     <w:p>
       <w:r>
-        <w:t xml:space="preserve">  if (!solutionFound) {</w:t>
-      </w:r>
-    </w:p>
-    <w:p>
-      <w:r>
-        <w:t xml:space="preserve">    SpreadsheetApp.getUi().alert("No solution found. Partial grid displayed.");</w:t>
-      </w:r>
+        <w:t xml:space="preserve">  if </w:t>
+      </w:r>
+      <w:proofErr w:type="gramStart"/>
+      <w:r>
+        <w:t>(!</w:t>
+      </w:r>
+      <w:proofErr w:type="spellStart"/>
+      <w:r>
+        <w:t>solutionFound</w:t>
+      </w:r>
+      <w:proofErr w:type="spellEnd"/>
+      <w:proofErr w:type="gramEnd"/>
+      <w:r>
+        <w:t>) {</w:t>
+      </w:r>
+    </w:p>
+    <w:p>
+      <w:r>
+        <w:t xml:space="preserve">    </w:t>
+      </w:r>
+      <w:proofErr w:type="spellStart"/>
+      <w:r>
+        <w:t>SpreadsheetApp.getUi</w:t>
+      </w:r>
+      <w:proofErr w:type="spellEnd"/>
+      <w:r>
+        <w:t>(</w:t>
+      </w:r>
+      <w:proofErr w:type="gramStart"/>
+      <w:r>
+        <w:t>).alert</w:t>
+      </w:r>
+      <w:proofErr w:type="gramEnd"/>
+      <w:r>
+        <w:t>("No solution found. Partial grid displayed."</w:t>
+      </w:r>
+      <w:proofErr w:type="gramStart"/>
+      <w:r>
+        <w:t>);</w:t>
+      </w:r>
+      <w:proofErr w:type="gramEnd"/>
     </w:p>
     <w:p>
       <w:r>
@@ -2771,7 +5108,23 @@
     </w:p>
     <w:p>
       <w:r>
-        <w:t xml:space="preserve">    SpreadsheetApp.getUi().alert("Final grid has been generated.");</w:t>
+        <w:t xml:space="preserve">    </w:t>
+      </w:r>
+      <w:proofErr w:type="spellStart"/>
+      <w:r>
+        <w:t>SpreadsheetApp.getUi</w:t>
+      </w:r>
+      <w:proofErr w:type="spellEnd"/>
+      <w:r>
+        <w:t>(</w:t>
+      </w:r>
+      <w:proofErr w:type="gramStart"/>
+      <w:r>
+        <w:t>).alert</w:t>
+      </w:r>
+      <w:proofErr w:type="gramEnd"/>
+      <w:r>
+        <w:t>("Final grid has been generated.");</w:t>
       </w:r>
     </w:p>
     <w:p>
@@ -2789,9 +5142,348 @@
     <w:p/>
     <w:p>
       <w:r>
-        <w:t>How can I add functionality to this code such that if two of the same team names are taken in from the Sheet into the program, the program stops running and prints out an error handling message to the excel sheet user?</w:t>
-      </w:r>
-    </w:p>
+        <w:t xml:space="preserve">How can I add functionality to this code such that if two of the same team names are taken in from the Sheet into the program, the program stops running and prints out an error handling message to the </w:t>
+      </w:r>
+      <w:r>
+        <w:t xml:space="preserve">google </w:t>
+      </w:r>
+      <w:r>
+        <w:t>sheet user?</w:t>
+      </w:r>
+    </w:p>
+    <w:p/>
+    <w:p/>
+    <w:p>
+      <w:r>
+        <w:t xml:space="preserve">Hello, here is the google </w:t>
+      </w:r>
+      <w:proofErr w:type="spellStart"/>
+      <w:r>
+        <w:t>AppScript</w:t>
+      </w:r>
+      <w:proofErr w:type="spellEnd"/>
+      <w:r>
+        <w:t xml:space="preserve"> code that I am using to execute a function in my Google sheet:</w:t>
+      </w:r>
+    </w:p>
+    <w:p/>
+    <w:p>
+      <w:r>
+        <w:t>I now want to add more functionality to the section where initial picks are made:</w:t>
+      </w:r>
+    </w:p>
+    <w:p/>
+    <w:p>
+      <w:r>
+        <w:rPr>
+          <w:i/>
+          <w:iCs/>
+        </w:rPr>
+        <w:t>// Set initial picks on grid and deduct moves</w:t>
+      </w:r>
+    </w:p>
+    <w:p>
+      <w:r>
+        <w:t xml:space="preserve">    </w:t>
+      </w:r>
+      <w:proofErr w:type="spellStart"/>
+      <w:r>
+        <w:t>pickedTeams.forEach</w:t>
+      </w:r>
+      <w:proofErr w:type="spellEnd"/>
+      <w:r>
+        <w:t xml:space="preserve">((team, </w:t>
+      </w:r>
+      <w:proofErr w:type="spellStart"/>
+      <w:r>
+        <w:t>idx</w:t>
+      </w:r>
+      <w:proofErr w:type="spellEnd"/>
+      <w:r>
+        <w:t>) =&gt; {</w:t>
+      </w:r>
+    </w:p>
+    <w:p>
+      <w:r>
+        <w:t xml:space="preserve">      teams[team] -= 2; </w:t>
+      </w:r>
+      <w:r>
+        <w:rPr>
+          <w:i/>
+          <w:iCs/>
+        </w:rPr>
+        <w:t>// Deduct initial 2 moves for picked teams</w:t>
+      </w:r>
+    </w:p>
+    <w:p>
+      <w:r>
+        <w:t xml:space="preserve">      const </w:t>
+      </w:r>
+      <w:proofErr w:type="spellStart"/>
+      <w:r>
+        <w:t>initialPicksPositions</w:t>
+      </w:r>
+      <w:proofErr w:type="spellEnd"/>
+      <w:r>
+        <w:t xml:space="preserve"> = [</w:t>
+      </w:r>
+    </w:p>
+    <w:p>
+      <w:r>
+        <w:t xml:space="preserve">        [[1, 2], [1, 3]], [[2, 2], [2, 4]], [[3, 2], [3, 3]],</w:t>
+      </w:r>
+    </w:p>
+    <w:p>
+      <w:r>
+        <w:t xml:space="preserve">        [[4, 2], [4, 4]], [[5, 2], [5, 3]], [[6, 2], [6, 4]]</w:t>
+      </w:r>
+    </w:p>
+    <w:p>
+      <w:r>
+        <w:t xml:space="preserve">      ];</w:t>
+      </w:r>
+    </w:p>
+    <w:p>
+      <w:r>
+        <w:t xml:space="preserve">      </w:t>
+      </w:r>
+      <w:proofErr w:type="spellStart"/>
+      <w:r>
+        <w:t>initialPicksPositions</w:t>
+      </w:r>
+      <w:proofErr w:type="spellEnd"/>
+      <w:r>
+        <w:t>[</w:t>
+      </w:r>
+      <w:proofErr w:type="spellStart"/>
+      <w:r>
+        <w:t>idx</w:t>
+      </w:r>
+      <w:proofErr w:type="spellEnd"/>
+      <w:proofErr w:type="gramStart"/>
+      <w:r>
+        <w:t>].</w:t>
+      </w:r>
+      <w:proofErr w:type="spellStart"/>
+      <w:r>
+        <w:t>forEach</w:t>
+      </w:r>
+      <w:proofErr w:type="spellEnd"/>
+      <w:proofErr w:type="gramEnd"/>
+      <w:r>
+        <w:t>(pos =&gt; {</w:t>
+      </w:r>
+    </w:p>
+    <w:p>
+      <w:r>
+        <w:t xml:space="preserve">        const [row, col] = [</w:t>
+      </w:r>
+      <w:proofErr w:type="gramStart"/>
+      <w:r>
+        <w:t>pos[</w:t>
+      </w:r>
+      <w:proofErr w:type="gramEnd"/>
+      <w:r>
+        <w:t xml:space="preserve">0] - 1, pos[1] - 1]; </w:t>
+      </w:r>
+      <w:r>
+        <w:rPr>
+          <w:i/>
+          <w:iCs/>
+        </w:rPr>
+        <w:t>// Convert to 0-indexed for grid</w:t>
+      </w:r>
+    </w:p>
+    <w:p>
+      <w:r>
+        <w:t xml:space="preserve">        grid[row][col] = </w:t>
+      </w:r>
+      <w:proofErr w:type="gramStart"/>
+      <w:r>
+        <w:t>team;</w:t>
+      </w:r>
+      <w:proofErr w:type="gramEnd"/>
+    </w:p>
+    <w:p>
+      <w:r>
+        <w:t xml:space="preserve">      });</w:t>
+      </w:r>
+    </w:p>
+    <w:p>
+      <w:r>
+        <w:t xml:space="preserve">    });</w:t>
+      </w:r>
+    </w:p>
+    <w:p/>
+    <w:p/>
+    <w:p>
+      <w:r>
+        <w:lastRenderedPageBreak/>
+        <w:t xml:space="preserve">I want to change the functionality here so that every time the script is ran, a random “heads or tails” </w:t>
+      </w:r>
+      <w:r>
+        <w:t>coin flip (or something similar)</w:t>
+      </w:r>
+      <w:r>
+        <w:t xml:space="preserve"> is </w:t>
+      </w:r>
+      <w:r>
+        <w:t>made</w:t>
+      </w:r>
+      <w:r>
+        <w:t xml:space="preserve">. If heads, then </w:t>
+      </w:r>
+      <w:r>
+        <w:t>the initial pick position will be:</w:t>
+      </w:r>
+    </w:p>
+    <w:p/>
+    <w:p>
+      <w:r>
+        <w:t xml:space="preserve">const </w:t>
+      </w:r>
+      <w:proofErr w:type="spellStart"/>
+      <w:r>
+        <w:t>initialPicksPositions</w:t>
+      </w:r>
+      <w:proofErr w:type="spellEnd"/>
+      <w:r>
+        <w:t xml:space="preserve"> = [</w:t>
+      </w:r>
+    </w:p>
+    <w:p>
+      <w:r>
+        <w:t xml:space="preserve">        [[1, 2], [1, 3]], [[2, 2], [2, 4]], [[3, 2], [3, 3]],</w:t>
+      </w:r>
+    </w:p>
+    <w:p>
+      <w:r>
+        <w:t xml:space="preserve">        [[4, 2], [4, 4]], [[5, 2], [5, 3]], [[6, 2], [6, 4]]</w:t>
+      </w:r>
+    </w:p>
+    <w:p>
+      <w:r>
+        <w:t xml:space="preserve">      ];</w:t>
+      </w:r>
+    </w:p>
+    <w:p/>
+    <w:p>
+      <w:r>
+        <w:t xml:space="preserve">And if tails, the </w:t>
+      </w:r>
+      <w:proofErr w:type="spellStart"/>
+      <w:r>
+        <w:t>intialPicksPositions</w:t>
+      </w:r>
+      <w:proofErr w:type="spellEnd"/>
+      <w:r>
+        <w:t xml:space="preserve"> will be:</w:t>
+      </w:r>
+    </w:p>
+    <w:p/>
+    <w:p>
+      <w:r>
+        <w:t xml:space="preserve">const </w:t>
+      </w:r>
+      <w:proofErr w:type="spellStart"/>
+      <w:r>
+        <w:t>initialPicksPositions</w:t>
+      </w:r>
+      <w:proofErr w:type="spellEnd"/>
+      <w:r>
+        <w:t xml:space="preserve"> = [</w:t>
+      </w:r>
+    </w:p>
+    <w:p>
+      <w:r>
+        <w:t xml:space="preserve">        [[1, 2], [1, </w:t>
+      </w:r>
+      <w:r>
+        <w:t>4</w:t>
+      </w:r>
+      <w:r>
+        <w:t xml:space="preserve">]], [[2, 2], [2, </w:t>
+      </w:r>
+      <w:r>
+        <w:t>3</w:t>
+      </w:r>
+      <w:r>
+        <w:t xml:space="preserve">]], [[3, 2], [3, </w:t>
+      </w:r>
+      <w:r>
+        <w:t>4</w:t>
+      </w:r>
+      <w:r>
+        <w:t>]],</w:t>
+      </w:r>
+    </w:p>
+    <w:p>
+      <w:r>
+        <w:t xml:space="preserve">        [[4, 2], [4, </w:t>
+      </w:r>
+      <w:r>
+        <w:t>3</w:t>
+      </w:r>
+      <w:r>
+        <w:t xml:space="preserve">]], [[5, 2], [5, </w:t>
+      </w:r>
+      <w:r>
+        <w:t>4</w:t>
+      </w:r>
+      <w:r>
+        <w:t xml:space="preserve">]], [[6, 2], [6, </w:t>
+      </w:r>
+      <w:r>
+        <w:t>3</w:t>
+      </w:r>
+      <w:r>
+        <w:t>]]</w:t>
+      </w:r>
+    </w:p>
+    <w:p>
+      <w:r>
+        <w:t xml:space="preserve">      ];</w:t>
+      </w:r>
+    </w:p>
+    <w:p/>
+    <w:p>
+      <w:r>
+        <w:t>Can you change the code for me and make this happen?</w:t>
+      </w:r>
+      <w:r>
+        <w:t xml:space="preserve"> </w:t>
+      </w:r>
+      <w:proofErr w:type="gramStart"/>
+      <w:r>
+        <w:t>Also</w:t>
+      </w:r>
+      <w:proofErr w:type="gramEnd"/>
+      <w:r>
+        <w:t xml:space="preserve"> the random</w:t>
+      </w:r>
+      <w:r>
+        <w:t xml:space="preserve"> “heads or tail” </w:t>
+      </w:r>
+      <w:proofErr w:type="spellStart"/>
+      <w:r>
+        <w:t>generater</w:t>
+      </w:r>
+      <w:proofErr w:type="spellEnd"/>
+      <w:r>
+        <w:t xml:space="preserve"> doesn’t actually have to be heads or tails – do whatever is best practice. It </w:t>
+      </w:r>
+      <w:proofErr w:type="spellStart"/>
+      <w:r>
+        <w:t>cann</w:t>
+      </w:r>
+      <w:proofErr w:type="spellEnd"/>
+      <w:r>
+        <w:t xml:space="preserve"> bee between true or false, 0 or 1 etc. Thank you.</w:t>
+      </w:r>
+    </w:p>
+    <w:p/>
+    <w:p/>
+    <w:p/>
     <w:sectPr>
       <w:pgSz w:w="12240" w:h="15840"/>
       <w:pgMar w:top="1440" w:right="1440" w:bottom="1440" w:left="1440" w:header="720" w:footer="720" w:gutter="0"/>

</xml_diff>

<commit_message>
extra table filler function
</commit_message>
<xml_diff>
--- a/AI Prompts.docx
+++ b/AI Prompts.docx
@@ -5480,6 +5480,185 @@
       <w:r>
         <w:t xml:space="preserve"> bee between true or false, 0 or 1 etc. Thank you.</w:t>
       </w:r>
+    </w:p>
+    <w:p/>
+    <w:p/>
+    <w:p/>
+    <w:p/>
+    <w:p>
+      <w:r>
+        <w:t>Now, I want to add a further functionality to this program/spreadsheet.</w:t>
+      </w:r>
+      <w:r>
+        <w:t xml:space="preserve"> I just added 2 new tables to my sheet. The first table “Alternate Referees” spans M4:N9. The second table “SL Warm Up Courses” spans P4:Q9. Each of the tables have 12 cells. I now want to add team names to this table in a similar way to the other table that is being populated. </w:t>
+      </w:r>
+    </w:p>
+    <w:p/>
+    <w:p>
+      <w:r>
+        <w:t xml:space="preserve">The way that both of </w:t>
+      </w:r>
+      <w:r>
+        <w:t xml:space="preserve">tables will have team names added to them will be the exact same, so I think that there can be just one function that is used twice. For this </w:t>
+      </w:r>
+      <w:r>
+        <w:t>function</w:t>
+      </w:r>
+      <w:r>
+        <w:t xml:space="preserve">, the only thing that will change between each table, is the </w:t>
+      </w:r>
+      <w:r>
+        <w:t>actual</w:t>
+      </w:r>
+      <w:r>
+        <w:t xml:space="preserve"> location that the team names are being printed to, so as parameters of this function, I want to pass in the starting row and column numbers.</w:t>
+      </w:r>
+    </w:p>
+    <w:p/>
+    <w:p>
+      <w:r>
+        <w:t>The start of this function will initialize an array of team names. This array will look like:</w:t>
+      </w:r>
+    </w:p>
+    <w:p/>
+    <w:p>
+      <w:r>
+        <w:t>teams</w:t>
+      </w:r>
+      <w:r>
+        <w:t xml:space="preserve"> = ["</w:t>
+      </w:r>
+      <w:r>
+        <w:t>UVM</w:t>
+      </w:r>
+      <w:r>
+        <w:t>", "</w:t>
+      </w:r>
+      <w:r>
+        <w:t>CBC</w:t>
+      </w:r>
+      <w:r>
+        <w:t>", "</w:t>
+      </w:r>
+      <w:r>
+        <w:t>HAR</w:t>
+      </w:r>
+      <w:r>
+        <w:t>"</w:t>
+      </w:r>
+      <w:r>
+        <w:t>, “DAR”, “WIL”, “MID”, “SLU”, “BAT”, “SMC”, “UNH”, “CSC”</w:t>
+      </w:r>
+      <w:r>
+        <w:t>, “BC”, “PSU”</w:t>
+      </w:r>
+      <w:proofErr w:type="gramStart"/>
+      <w:r>
+        <w:t>];</w:t>
+      </w:r>
+      <w:proofErr w:type="gramEnd"/>
+    </w:p>
+    <w:p/>
+    <w:p>
+      <w:r>
+        <w:t xml:space="preserve">Then, the function will iterate through the table’s cells, each time randomly selecting a name from the </w:t>
+      </w:r>
+      <w:proofErr w:type="gramStart"/>
+      <w:r>
+        <w:t>teams</w:t>
+      </w:r>
+      <w:proofErr w:type="gramEnd"/>
+      <w:r>
+        <w:t xml:space="preserve"> array, printing the name to the cell of the table, and then removing the team name from the array.</w:t>
+      </w:r>
+    </w:p>
+    <w:p/>
+    <w:p>
+      <w:r>
+        <w:lastRenderedPageBreak/>
+        <w:t xml:space="preserve">There is </w:t>
+      </w:r>
+      <w:r>
+        <w:t>one</w:t>
+      </w:r>
+      <w:r>
+        <w:t xml:space="preserve"> rule to the printing of the names to the table</w:t>
+      </w:r>
+      <w:r>
+        <w:t xml:space="preserve">, however: </w:t>
+      </w:r>
+      <w:r>
+        <w:t xml:space="preserve">The </w:t>
+      </w:r>
+      <w:proofErr w:type="gramStart"/>
+      <w:r>
+        <w:t>team</w:t>
+      </w:r>
+      <w:proofErr w:type="gramEnd"/>
+      <w:r>
+        <w:t xml:space="preserve"> name of whatever the first index in the “</w:t>
+      </w:r>
+      <w:proofErr w:type="spellStart"/>
+      <w:r>
+        <w:t>pickedTeams</w:t>
+      </w:r>
+      <w:proofErr w:type="spellEnd"/>
+      <w:r>
+        <w:t xml:space="preserve">” array </w:t>
+      </w:r>
+      <w:r>
+        <w:t>cannot</w:t>
+      </w:r>
+      <w:r>
+        <w:t xml:space="preserve"> be printed in the first row of the targeted table, the team name of the second index in the “</w:t>
+      </w:r>
+      <w:proofErr w:type="spellStart"/>
+      <w:r>
+        <w:t>pickedTeams</w:t>
+      </w:r>
+      <w:proofErr w:type="spellEnd"/>
+      <w:r>
+        <w:t xml:space="preserve">” array cannot be printed to the second row of the </w:t>
+      </w:r>
+      <w:proofErr w:type="spellStart"/>
+      <w:r>
+        <w:t>targed</w:t>
+      </w:r>
+      <w:proofErr w:type="spellEnd"/>
+      <w:r>
+        <w:t xml:space="preserve"> table, so on and so forth. This being said </w:t>
+      </w:r>
+      <w:r>
+        <w:t>–</w:t>
+      </w:r>
+      <w:r>
+        <w:t xml:space="preserve"> </w:t>
+      </w:r>
+      <w:r>
+        <w:t xml:space="preserve">Each row of the table cannot contain a team name that corresponds to the same index in the </w:t>
+      </w:r>
+      <w:proofErr w:type="spellStart"/>
+      <w:r>
+        <w:t>pickedTeams</w:t>
+      </w:r>
+      <w:proofErr w:type="spellEnd"/>
+      <w:r>
+        <w:t xml:space="preserve"> array</w:t>
+      </w:r>
+      <w:r>
+        <w:t>.</w:t>
+      </w:r>
+    </w:p>
+    <w:p/>
+    <w:p>
+      <w:r>
+        <w:t>Can you add this function/code to my already existing code? Here is what I have as of now:</w:t>
+      </w:r>
+    </w:p>
+    <w:p>
+      <w:pPr>
+        <w:pStyle w:val="ListParagraph"/>
+      </w:pPr>
     </w:p>
     <w:p/>
     <w:p/>
@@ -5497,6 +5676,95 @@
 <file path=word/numbering.xml><?xml version="1.0" encoding="utf-8"?>
 <w:numbering xmlns:wpc="http://schemas.microsoft.com/office/word/2010/wordprocessingCanvas" xmlns:cx="http://schemas.microsoft.com/office/drawing/2014/chartex" xmlns:cx1="http://schemas.microsoft.com/office/drawing/2015/9/8/chartex" xmlns:cx2="http://schemas.microsoft.com/office/drawing/2015/10/21/chartex" xmlns:cx3="http://schemas.microsoft.com/office/drawing/2016/5/9/chartex" xmlns:cx4="http://schemas.microsoft.com/office/drawing/2016/5/10/chartex" xmlns:cx5="http://schemas.microsoft.com/office/drawing/2016/5/11/chartex" xmlns:cx6="http://schemas.microsoft.com/office/drawing/2016/5/12/chartex" xmlns:cx7="http://schemas.microsoft.com/office/drawing/2016/5/13/chartex" xmlns:cx8="http://schemas.microsoft.com/office/drawing/2016/5/14/chartex" xmlns:mc="http://schemas.openxmlformats.org/markup-compatibility/2006" xmlns:aink="http://schemas.microsoft.com/office/drawing/2016/ink" xmlns:am3d="http://schemas.microsoft.com/office/drawing/2017/model3d" xmlns:o="urn:schemas-microsoft-com:office:office" xmlns:oel="http://schemas.microsoft.com/office/2019/extlst" xmlns:r="http://schemas.openxmlformats.org/officeDocument/2006/relationships" xmlns:m="http://schemas.openxmlformats.org/officeDocument/2006/math" xmlns:v="urn:schemas-microsoft-com:vml" xmlns:wp14="http://schemas.microsoft.com/office/word/2010/wordprocessingDrawing" xmlns:wp="http://schemas.openxmlformats.org/drawingml/2006/wordprocessingDrawing" xmlns:w10="urn:schemas-microsoft-com:office:word" xmlns:w="http://schemas.openxmlformats.org/wordprocessingml/2006/main" xmlns:w14="http://schemas.microsoft.com/office/word/2010/wordml" xmlns:w15="http://schemas.microsoft.com/office/word/2012/wordml" xmlns:w16cex="http://schemas.microsoft.com/office/word/2018/wordml/cex" xmlns:w16cid="http://schemas.microsoft.com/office/word/2016/wordml/cid" xmlns:w16="http://schemas.microsoft.com/office/word/2018/wordml" xmlns:w16du="http://schemas.microsoft.com/office/word/2023/wordml/word16du" xmlns:w16sdtdh="http://schemas.microsoft.com/office/word/2020/wordml/sdtdatahash" xmlns:w16se="http://schemas.microsoft.com/office/word/2015/wordml/symex" xmlns:wpg="http://schemas.microsoft.com/office/word/2010/wordprocessingGroup" xmlns:wpi="http://schemas.microsoft.com/office/word/2010/wordprocessingInk" xmlns:wne="http://schemas.microsoft.com/office/word/2006/wordml" xmlns:wps="http://schemas.microsoft.com/office/word/2010/wordprocessingShape" mc:Ignorable="w14 w15 w16se w16cid w16 w16cex w16sdtdh w16du wp14">
   <w:abstractNum w:abstractNumId="0" w15:restartNumberingAfterBreak="0">
+    <w:nsid w:val="284B6F35"/>
+    <w:multiLevelType w:val="hybridMultilevel"/>
+    <w:tmpl w:val="ACCA43EE"/>
+    <w:lvl w:ilvl="0" w:tplc="0409000F">
+      <w:start w:val="1"/>
+      <w:numFmt w:val="decimal"/>
+      <w:lvlText w:val="%1."/>
+      <w:lvlJc w:val="left"/>
+      <w:pPr>
+        <w:ind w:left="720" w:hanging="360"/>
+      </w:pPr>
+      <w:rPr>
+        <w:rFonts w:hint="default"/>
+      </w:rPr>
+    </w:lvl>
+    <w:lvl w:ilvl="1" w:tplc="04090019" w:tentative="1">
+      <w:start w:val="1"/>
+      <w:numFmt w:val="lowerLetter"/>
+      <w:lvlText w:val="%2."/>
+      <w:lvlJc w:val="left"/>
+      <w:pPr>
+        <w:ind w:left="1440" w:hanging="360"/>
+      </w:pPr>
+    </w:lvl>
+    <w:lvl w:ilvl="2" w:tplc="0409001B" w:tentative="1">
+      <w:start w:val="1"/>
+      <w:numFmt w:val="lowerRoman"/>
+      <w:lvlText w:val="%3."/>
+      <w:lvlJc w:val="right"/>
+      <w:pPr>
+        <w:ind w:left="2160" w:hanging="180"/>
+      </w:pPr>
+    </w:lvl>
+    <w:lvl w:ilvl="3" w:tplc="0409000F" w:tentative="1">
+      <w:start w:val="1"/>
+      <w:numFmt w:val="decimal"/>
+      <w:lvlText w:val="%4."/>
+      <w:lvlJc w:val="left"/>
+      <w:pPr>
+        <w:ind w:left="2880" w:hanging="360"/>
+      </w:pPr>
+    </w:lvl>
+    <w:lvl w:ilvl="4" w:tplc="04090019" w:tentative="1">
+      <w:start w:val="1"/>
+      <w:numFmt w:val="lowerLetter"/>
+      <w:lvlText w:val="%5."/>
+      <w:lvlJc w:val="left"/>
+      <w:pPr>
+        <w:ind w:left="3600" w:hanging="360"/>
+      </w:pPr>
+    </w:lvl>
+    <w:lvl w:ilvl="5" w:tplc="0409001B" w:tentative="1">
+      <w:start w:val="1"/>
+      <w:numFmt w:val="lowerRoman"/>
+      <w:lvlText w:val="%6."/>
+      <w:lvlJc w:val="right"/>
+      <w:pPr>
+        <w:ind w:left="4320" w:hanging="180"/>
+      </w:pPr>
+    </w:lvl>
+    <w:lvl w:ilvl="6" w:tplc="0409000F" w:tentative="1">
+      <w:start w:val="1"/>
+      <w:numFmt w:val="decimal"/>
+      <w:lvlText w:val="%7."/>
+      <w:lvlJc w:val="left"/>
+      <w:pPr>
+        <w:ind w:left="5040" w:hanging="360"/>
+      </w:pPr>
+    </w:lvl>
+    <w:lvl w:ilvl="7" w:tplc="04090019" w:tentative="1">
+      <w:start w:val="1"/>
+      <w:numFmt w:val="lowerLetter"/>
+      <w:lvlText w:val="%8."/>
+      <w:lvlJc w:val="left"/>
+      <w:pPr>
+        <w:ind w:left="5760" w:hanging="360"/>
+      </w:pPr>
+    </w:lvl>
+    <w:lvl w:ilvl="8" w:tplc="0409001B" w:tentative="1">
+      <w:start w:val="1"/>
+      <w:numFmt w:val="lowerRoman"/>
+      <w:lvlText w:val="%9."/>
+      <w:lvlJc w:val="right"/>
+      <w:pPr>
+        <w:ind w:left="6480" w:hanging="180"/>
+      </w:pPr>
+    </w:lvl>
+  </w:abstractNum>
+  <w:abstractNum w:abstractNumId="1" w15:restartNumberingAfterBreak="0">
     <w:nsid w:val="67811335"/>
     <w:multiLevelType w:val="hybridMultilevel"/>
     <w:tmpl w:val="06345BC2"/>
@@ -5582,7 +5850,7 @@
       </w:pPr>
     </w:lvl>
   </w:abstractNum>
-  <w:abstractNum w:abstractNumId="1" w15:restartNumberingAfterBreak="0">
+  <w:abstractNum w:abstractNumId="2" w15:restartNumberingAfterBreak="0">
     <w:nsid w:val="6B742298"/>
     <w:multiLevelType w:val="hybridMultilevel"/>
     <w:tmpl w:val="C3623264"/>
@@ -5696,9 +5964,12 @@
     </w:lvl>
   </w:abstractNum>
   <w:num w:numId="1" w16cid:durableId="1250777483">
+    <w:abstractNumId w:val="2"/>
+  </w:num>
+  <w:num w:numId="2" w16cid:durableId="294530266">
     <w:abstractNumId w:val="1"/>
   </w:num>
-  <w:num w:numId="2" w16cid:durableId="294530266">
+  <w:num w:numId="3" w16cid:durableId="2134443089">
     <w:abstractNumId w:val="0"/>
   </w:num>
 </w:numbering>

</xml_diff>